<commit_message>
Nvidia 14109 error fix added
</commit_message>
<xml_diff>
--- a/Troubleshooting and Tweak Guides for Windows/Troubleshooting and Tweak Guides for Windows.docx
+++ b/Troubleshooting and Tweak Guides for Windows/Troubleshooting and Tweak Guides for Windows.docx
@@ -122,7 +122,7 @@
           <w:r>
             <w:fldChar w:fldCharType="separate"/>
           </w:r>
-          <w:hyperlink w:anchor="_Toc113204116" w:history="1">
+          <w:hyperlink w:anchor="_Toc158558353" w:history="1">
             <w:r>
               <w:rPr>
                 <w:rStyle w:val="Hyperlink"/>
@@ -149,7 +149,7 @@
                 <w:noProof/>
                 <w:webHidden/>
               </w:rPr>
-              <w:instrText xml:space="preserve"> PAGEREF _Toc113204116 \h </w:instrText>
+              <w:instrText xml:space="preserve"> PAGEREF _Toc158558353 \h </w:instrText>
             </w:r>
             <w:r>
               <w:rPr>
@@ -191,7 +191,7 @@
               <w:noProof/>
             </w:rPr>
           </w:pPr>
-          <w:hyperlink w:anchor="_Toc113204117" w:history="1">
+          <w:hyperlink w:anchor="_Toc158558354" w:history="1">
             <w:r>
               <w:rPr>
                 <w:rStyle w:val="Hyperlink"/>
@@ -218,7 +218,7 @@
                 <w:noProof/>
                 <w:webHidden/>
               </w:rPr>
-              <w:instrText xml:space="preserve"> PAGEREF _Toc113204117 \h </w:instrText>
+              <w:instrText xml:space="preserve"> PAGEREF _Toc158558354 \h </w:instrText>
             </w:r>
             <w:r>
               <w:rPr>
@@ -260,7 +260,7 @@
               <w:noProof/>
             </w:rPr>
           </w:pPr>
-          <w:hyperlink w:anchor="_Toc113204118" w:history="1">
+          <w:hyperlink w:anchor="_Toc158558355" w:history="1">
             <w:r>
               <w:rPr>
                 <w:rStyle w:val="Hyperlink"/>
@@ -287,7 +287,7 @@
                 <w:noProof/>
                 <w:webHidden/>
               </w:rPr>
-              <w:instrText xml:space="preserve"> PAGEREF _Toc113204118 \h </w:instrText>
+              <w:instrText xml:space="preserve"> PAGEREF _Toc158558355 \h </w:instrText>
             </w:r>
             <w:r>
               <w:rPr>
@@ -329,7 +329,7 @@
               <w:noProof/>
             </w:rPr>
           </w:pPr>
-          <w:hyperlink w:anchor="_Toc113204119" w:history="1">
+          <w:hyperlink w:anchor="_Toc158558356" w:history="1">
             <w:r>
               <w:rPr>
                 <w:rStyle w:val="Hyperlink"/>
@@ -356,7 +356,7 @@
                 <w:noProof/>
                 <w:webHidden/>
               </w:rPr>
-              <w:instrText xml:space="preserve"> PAGEREF _Toc113204119 \h </w:instrText>
+              <w:instrText xml:space="preserve"> PAGEREF _Toc158558356 \h </w:instrText>
             </w:r>
             <w:r>
               <w:rPr>
@@ -398,7 +398,7 @@
               <w:noProof/>
             </w:rPr>
           </w:pPr>
-          <w:hyperlink w:anchor="_Toc113204120" w:history="1">
+          <w:hyperlink w:anchor="_Toc158558357" w:history="1">
             <w:r>
               <w:rPr>
                 <w:rStyle w:val="Hyperlink"/>
@@ -425,7 +425,7 @@
                 <w:noProof/>
                 <w:webHidden/>
               </w:rPr>
-              <w:instrText xml:space="preserve"> PAGEREF _Toc113204120 \h </w:instrText>
+              <w:instrText xml:space="preserve"> PAGEREF _Toc158558357 \h </w:instrText>
             </w:r>
             <w:r>
               <w:rPr>
@@ -467,7 +467,7 @@
               <w:noProof/>
             </w:rPr>
           </w:pPr>
-          <w:hyperlink w:anchor="_Toc113204121" w:history="1">
+          <w:hyperlink w:anchor="_Toc158558358" w:history="1">
             <w:r>
               <w:rPr>
                 <w:rStyle w:val="Hyperlink"/>
@@ -494,7 +494,7 @@
                 <w:noProof/>
                 <w:webHidden/>
               </w:rPr>
-              <w:instrText xml:space="preserve"> PAGEREF _Toc113204121 \h </w:instrText>
+              <w:instrText xml:space="preserve"> PAGEREF _Toc158558358 \h </w:instrText>
             </w:r>
             <w:r>
               <w:rPr>
@@ -536,7 +536,7 @@
               <w:noProof/>
             </w:rPr>
           </w:pPr>
-          <w:hyperlink w:anchor="_Toc113204122" w:history="1">
+          <w:hyperlink w:anchor="_Toc158558359" w:history="1">
             <w:r>
               <w:rPr>
                 <w:rStyle w:val="Hyperlink"/>
@@ -563,7 +563,7 @@
                 <w:noProof/>
                 <w:webHidden/>
               </w:rPr>
-              <w:instrText xml:space="preserve"> PAGEREF _Toc113204122 \h </w:instrText>
+              <w:instrText xml:space="preserve"> PAGEREF _Toc158558359 \h </w:instrText>
             </w:r>
             <w:r>
               <w:rPr>
@@ -605,7 +605,7 @@
               <w:noProof/>
             </w:rPr>
           </w:pPr>
-          <w:hyperlink w:anchor="_Toc113204123" w:history="1">
+          <w:hyperlink w:anchor="_Toc158558360" w:history="1">
             <w:r>
               <w:rPr>
                 <w:rStyle w:val="Hyperlink"/>
@@ -632,7 +632,7 @@
                 <w:noProof/>
                 <w:webHidden/>
               </w:rPr>
-              <w:instrText xml:space="preserve"> PAGEREF _Toc113204123 \h </w:instrText>
+              <w:instrText xml:space="preserve"> PAGEREF _Toc158558360 \h </w:instrText>
             </w:r>
             <w:r>
               <w:rPr>
@@ -674,7 +674,7 @@
               <w:noProof/>
             </w:rPr>
           </w:pPr>
-          <w:hyperlink w:anchor="_Toc113204124" w:history="1">
+          <w:hyperlink w:anchor="_Toc158558361" w:history="1">
             <w:r>
               <w:rPr>
                 <w:rStyle w:val="Hyperlink"/>
@@ -701,7 +701,7 @@
                 <w:noProof/>
                 <w:webHidden/>
               </w:rPr>
-              <w:instrText xml:space="preserve"> PAGEREF _Toc113204124 \h </w:instrText>
+              <w:instrText xml:space="preserve"> PAGEREF _Toc158558361 \h </w:instrText>
             </w:r>
             <w:r>
               <w:rPr>
@@ -743,7 +743,7 @@
               <w:noProof/>
             </w:rPr>
           </w:pPr>
-          <w:hyperlink w:anchor="_Toc113204125" w:history="1">
+          <w:hyperlink w:anchor="_Toc158558362" w:history="1">
             <w:r>
               <w:rPr>
                 <w:rStyle w:val="Hyperlink"/>
@@ -770,7 +770,7 @@
                 <w:noProof/>
                 <w:webHidden/>
               </w:rPr>
-              <w:instrText xml:space="preserve"> PAGEREF _Toc113204125 \h </w:instrText>
+              <w:instrText xml:space="preserve"> PAGEREF _Toc158558362 \h </w:instrText>
             </w:r>
             <w:r>
               <w:rPr>
@@ -812,7 +812,7 @@
               <w:noProof/>
             </w:rPr>
           </w:pPr>
-          <w:hyperlink w:anchor="_Toc113204126" w:history="1">
+          <w:hyperlink w:anchor="_Toc158558363" w:history="1">
             <w:r>
               <w:rPr>
                 <w:rStyle w:val="Hyperlink"/>
@@ -839,7 +839,7 @@
                 <w:noProof/>
                 <w:webHidden/>
               </w:rPr>
-              <w:instrText xml:space="preserve"> PAGEREF _Toc113204126 \h </w:instrText>
+              <w:instrText xml:space="preserve"> PAGEREF _Toc158558363 \h </w:instrText>
             </w:r>
             <w:r>
               <w:rPr>
@@ -881,7 +881,7 @@
               <w:noProof/>
             </w:rPr>
           </w:pPr>
-          <w:hyperlink w:anchor="_Toc113204127" w:history="1">
+          <w:hyperlink w:anchor="_Toc158558364" w:history="1">
             <w:r>
               <w:rPr>
                 <w:rStyle w:val="Hyperlink"/>
@@ -908,7 +908,7 @@
                 <w:noProof/>
                 <w:webHidden/>
               </w:rPr>
-              <w:instrText xml:space="preserve"> PAGEREF _Toc113204127 \h </w:instrText>
+              <w:instrText xml:space="preserve"> PAGEREF _Toc158558364 \h </w:instrText>
             </w:r>
             <w:r>
               <w:rPr>
@@ -950,7 +950,7 @@
               <w:noProof/>
             </w:rPr>
           </w:pPr>
-          <w:hyperlink w:anchor="_Toc113204128" w:history="1">
+          <w:hyperlink w:anchor="_Toc158558365" w:history="1">
             <w:r>
               <w:rPr>
                 <w:rStyle w:val="Hyperlink"/>
@@ -977,7 +977,7 @@
                 <w:noProof/>
                 <w:webHidden/>
               </w:rPr>
-              <w:instrText xml:space="preserve"> PAGEREF _Toc113204128 \h </w:instrText>
+              <w:instrText xml:space="preserve"> PAGEREF _Toc158558365 \h </w:instrText>
             </w:r>
             <w:r>
               <w:rPr>
@@ -1019,7 +1019,7 @@
               <w:noProof/>
             </w:rPr>
           </w:pPr>
-          <w:hyperlink w:anchor="_Toc113204129" w:history="1">
+          <w:hyperlink w:anchor="_Toc158558366" w:history="1">
             <w:r>
               <w:rPr>
                 <w:rStyle w:val="Hyperlink"/>
@@ -1046,7 +1046,7 @@
                 <w:noProof/>
                 <w:webHidden/>
               </w:rPr>
-              <w:instrText xml:space="preserve"> PAGEREF _Toc113204129 \h </w:instrText>
+              <w:instrText xml:space="preserve"> PAGEREF _Toc158558366 \h </w:instrText>
             </w:r>
             <w:r>
               <w:rPr>
@@ -1088,7 +1088,7 @@
               <w:noProof/>
             </w:rPr>
           </w:pPr>
-          <w:hyperlink w:anchor="_Toc113204130" w:history="1">
+          <w:hyperlink w:anchor="_Toc158558367" w:history="1">
             <w:r>
               <w:rPr>
                 <w:rStyle w:val="Hyperlink"/>
@@ -1115,7 +1115,7 @@
                 <w:noProof/>
                 <w:webHidden/>
               </w:rPr>
-              <w:instrText xml:space="preserve"> PAGEREF _Toc113204130 \h </w:instrText>
+              <w:instrText xml:space="preserve"> PAGEREF _Toc158558367 \h </w:instrText>
             </w:r>
             <w:r>
               <w:rPr>
@@ -1157,7 +1157,7 @@
               <w:noProof/>
             </w:rPr>
           </w:pPr>
-          <w:hyperlink w:anchor="_Toc113204131" w:history="1">
+          <w:hyperlink w:anchor="_Toc158558368" w:history="1">
             <w:r>
               <w:rPr>
                 <w:rStyle w:val="Hyperlink"/>
@@ -1184,7 +1184,7 @@
                 <w:noProof/>
                 <w:webHidden/>
               </w:rPr>
-              <w:instrText xml:space="preserve"> PAGEREF _Toc113204131 \h </w:instrText>
+              <w:instrText xml:space="preserve"> PAGEREF _Toc158558368 \h </w:instrText>
             </w:r>
             <w:r>
               <w:rPr>
@@ -1226,7 +1226,7 @@
               <w:noProof/>
             </w:rPr>
           </w:pPr>
-          <w:hyperlink w:anchor="_Toc113204132" w:history="1">
+          <w:hyperlink w:anchor="_Toc158558369" w:history="1">
             <w:r>
               <w:rPr>
                 <w:rStyle w:val="Hyperlink"/>
@@ -1253,7 +1253,7 @@
                 <w:noProof/>
                 <w:webHidden/>
               </w:rPr>
-              <w:instrText xml:space="preserve"> PAGEREF _Toc113204132 \h </w:instrText>
+              <w:instrText xml:space="preserve"> PAGEREF _Toc158558369 \h </w:instrText>
             </w:r>
             <w:r>
               <w:rPr>
@@ -1295,7 +1295,7 @@
               <w:noProof/>
             </w:rPr>
           </w:pPr>
-          <w:hyperlink w:anchor="_Toc113204133" w:history="1">
+          <w:hyperlink w:anchor="_Toc158558370" w:history="1">
             <w:r>
               <w:rPr>
                 <w:rStyle w:val="Hyperlink"/>
@@ -1322,7 +1322,7 @@
                 <w:noProof/>
                 <w:webHidden/>
               </w:rPr>
-              <w:instrText xml:space="preserve"> PAGEREF _Toc113204133 \h </w:instrText>
+              <w:instrText xml:space="preserve"> PAGEREF _Toc158558370 \h </w:instrText>
             </w:r>
             <w:r>
               <w:rPr>
@@ -1364,7 +1364,7 @@
               <w:noProof/>
             </w:rPr>
           </w:pPr>
-          <w:hyperlink w:anchor="_Toc113204134" w:history="1">
+          <w:hyperlink w:anchor="_Toc158558371" w:history="1">
             <w:r>
               <w:rPr>
                 <w:rStyle w:val="Hyperlink"/>
@@ -1391,7 +1391,7 @@
                 <w:noProof/>
                 <w:webHidden/>
               </w:rPr>
-              <w:instrText xml:space="preserve"> PAGEREF _Toc113204134 \h </w:instrText>
+              <w:instrText xml:space="preserve"> PAGEREF _Toc158558371 \h </w:instrText>
             </w:r>
             <w:r>
               <w:rPr>
@@ -1433,7 +1433,7 @@
               <w:noProof/>
             </w:rPr>
           </w:pPr>
-          <w:hyperlink w:anchor="_Toc113204135" w:history="1">
+          <w:hyperlink w:anchor="_Toc158558372" w:history="1">
             <w:r>
               <w:rPr>
                 <w:rStyle w:val="Hyperlink"/>
@@ -1460,7 +1460,7 @@
                 <w:noProof/>
                 <w:webHidden/>
               </w:rPr>
-              <w:instrText xml:space="preserve"> PAGEREF _Toc113204135 \h </w:instrText>
+              <w:instrText xml:space="preserve"> PAGEREF _Toc158558372 \h </w:instrText>
             </w:r>
             <w:r>
               <w:rPr>
@@ -1502,7 +1502,7 @@
               <w:noProof/>
             </w:rPr>
           </w:pPr>
-          <w:hyperlink w:anchor="_Toc113204136" w:history="1">
+          <w:hyperlink w:anchor="_Toc158558373" w:history="1">
             <w:r>
               <w:rPr>
                 <w:rStyle w:val="Hyperlink"/>
@@ -1529,7 +1529,7 @@
                 <w:noProof/>
                 <w:webHidden/>
               </w:rPr>
-              <w:instrText xml:space="preserve"> PAGEREF _Toc113204136 \h </w:instrText>
+              <w:instrText xml:space="preserve"> PAGEREF _Toc158558373 \h </w:instrText>
             </w:r>
             <w:r>
               <w:rPr>
@@ -1571,7 +1571,7 @@
               <w:noProof/>
             </w:rPr>
           </w:pPr>
-          <w:hyperlink w:anchor="_Toc113204137" w:history="1">
+          <w:hyperlink w:anchor="_Toc158558374" w:history="1">
             <w:r>
               <w:rPr>
                 <w:rStyle w:val="Hyperlink"/>
@@ -1598,7 +1598,7 @@
                 <w:noProof/>
                 <w:webHidden/>
               </w:rPr>
-              <w:instrText xml:space="preserve"> PAGEREF _Toc113204137 \h </w:instrText>
+              <w:instrText xml:space="preserve"> PAGEREF _Toc158558374 \h </w:instrText>
             </w:r>
             <w:r>
               <w:rPr>
@@ -1640,7 +1640,7 @@
               <w:noProof/>
             </w:rPr>
           </w:pPr>
-          <w:hyperlink w:anchor="_Toc113204138" w:history="1">
+          <w:hyperlink w:anchor="_Toc158558375" w:history="1">
             <w:r>
               <w:rPr>
                 <w:rStyle w:val="Hyperlink"/>
@@ -1667,7 +1667,7 @@
                 <w:noProof/>
                 <w:webHidden/>
               </w:rPr>
-              <w:instrText xml:space="preserve"> PAGEREF _Toc113204138 \h </w:instrText>
+              <w:instrText xml:space="preserve"> PAGEREF _Toc158558375 \h </w:instrText>
             </w:r>
             <w:r>
               <w:rPr>
@@ -1709,7 +1709,7 @@
               <w:noProof/>
             </w:rPr>
           </w:pPr>
-          <w:hyperlink w:anchor="_Toc113204139" w:history="1">
+          <w:hyperlink w:anchor="_Toc158558376" w:history="1">
             <w:r>
               <w:rPr>
                 <w:rStyle w:val="Hyperlink"/>
@@ -1736,7 +1736,7 @@
                 <w:noProof/>
                 <w:webHidden/>
               </w:rPr>
-              <w:instrText xml:space="preserve"> PAGEREF _Toc113204139 \h </w:instrText>
+              <w:instrText xml:space="preserve"> PAGEREF _Toc158558376 \h </w:instrText>
             </w:r>
             <w:r>
               <w:rPr>
@@ -1778,13 +1778,27 @@
               <w:noProof/>
             </w:rPr>
           </w:pPr>
-          <w:hyperlink w:anchor="_Toc113204140" w:history="1">
+          <w:hyperlink w:anchor="_Toc158558377" w:history="1">
             <w:r>
               <w:rPr>
                 <w:rStyle w:val="Hyperlink"/>
                 <w:noProof/>
               </w:rPr>
-              <w:t>2. Cloudflare DNS</w:t>
+              <w:t>2. Cloudfl</w:t>
+            </w:r>
+            <w:r>
+              <w:rPr>
+                <w:rStyle w:val="Hyperlink"/>
+                <w:noProof/>
+              </w:rPr>
+              <w:t>a</w:t>
+            </w:r>
+            <w:r>
+              <w:rPr>
+                <w:rStyle w:val="Hyperlink"/>
+                <w:noProof/>
+              </w:rPr>
+              <w:t>re DNS</w:t>
             </w:r>
             <w:r>
               <w:rPr>
@@ -1805,7 +1819,7 @@
                 <w:noProof/>
                 <w:webHidden/>
               </w:rPr>
-              <w:instrText xml:space="preserve"> PAGEREF _Toc113204140 \h </w:instrText>
+              <w:instrText xml:space="preserve"> PAGEREF _Toc158558377 \h </w:instrText>
             </w:r>
             <w:r>
               <w:rPr>
@@ -1847,7 +1861,7 @@
               <w:noProof/>
             </w:rPr>
           </w:pPr>
-          <w:hyperlink w:anchor="_Toc113204141" w:history="1">
+          <w:hyperlink w:anchor="_Toc158558378" w:history="1">
             <w:r>
               <w:rPr>
                 <w:rStyle w:val="Hyperlink"/>
@@ -1874,7 +1888,7 @@
                 <w:noProof/>
                 <w:webHidden/>
               </w:rPr>
-              <w:instrText xml:space="preserve"> PAGEREF _Toc113204141 \h </w:instrText>
+              <w:instrText xml:space="preserve"> PAGEREF _Toc158558378 \h </w:instrText>
             </w:r>
             <w:r>
               <w:rPr>
@@ -1916,7 +1930,7 @@
               <w:noProof/>
             </w:rPr>
           </w:pPr>
-          <w:hyperlink w:anchor="_Toc113204142" w:history="1">
+          <w:hyperlink w:anchor="_Toc158558379" w:history="1">
             <w:r>
               <w:rPr>
                 <w:rStyle w:val="Hyperlink"/>
@@ -1943,7 +1957,7 @@
                 <w:noProof/>
                 <w:webHidden/>
               </w:rPr>
-              <w:instrText xml:space="preserve"> PAGEREF _Toc113204142 \h </w:instrText>
+              <w:instrText xml:space="preserve"> PAGEREF _Toc158558379 \h </w:instrText>
             </w:r>
             <w:r>
               <w:rPr>
@@ -1985,7 +1999,7 @@
               <w:noProof/>
             </w:rPr>
           </w:pPr>
-          <w:hyperlink w:anchor="_Toc113204143" w:history="1">
+          <w:hyperlink w:anchor="_Toc158558380" w:history="1">
             <w:r>
               <w:rPr>
                 <w:rStyle w:val="Hyperlink"/>
@@ -2012,7 +2026,7 @@
                 <w:noProof/>
                 <w:webHidden/>
               </w:rPr>
-              <w:instrText xml:space="preserve"> PAGEREF _Toc113204143 \h </w:instrText>
+              <w:instrText xml:space="preserve"> PAGEREF _Toc158558380 \h </w:instrText>
             </w:r>
             <w:r>
               <w:rPr>
@@ -2054,7 +2068,7 @@
               <w:noProof/>
             </w:rPr>
           </w:pPr>
-          <w:hyperlink w:anchor="_Toc113204144" w:history="1">
+          <w:hyperlink w:anchor="_Toc158558381" w:history="1">
             <w:r>
               <w:rPr>
                 <w:rStyle w:val="Hyperlink"/>
@@ -2081,7 +2095,7 @@
                 <w:noProof/>
                 <w:webHidden/>
               </w:rPr>
-              <w:instrText xml:space="preserve"> PAGEREF _Toc113204144 \h </w:instrText>
+              <w:instrText xml:space="preserve"> PAGEREF _Toc158558381 \h </w:instrText>
             </w:r>
             <w:r>
               <w:rPr>
@@ -2123,7 +2137,7 @@
               <w:noProof/>
             </w:rPr>
           </w:pPr>
-          <w:hyperlink w:anchor="_Toc113204145" w:history="1">
+          <w:hyperlink w:anchor="_Toc158558382" w:history="1">
             <w:r>
               <w:rPr>
                 <w:rStyle w:val="Hyperlink"/>
@@ -2150,7 +2164,7 @@
                 <w:noProof/>
                 <w:webHidden/>
               </w:rPr>
-              <w:instrText xml:space="preserve"> PAGEREF _Toc113204145 \h </w:instrText>
+              <w:instrText xml:space="preserve"> PAGEREF _Toc158558382 \h </w:instrText>
             </w:r>
             <w:r>
               <w:rPr>
@@ -2192,7 +2206,7 @@
               <w:noProof/>
             </w:rPr>
           </w:pPr>
-          <w:hyperlink w:anchor="_Toc113204146" w:history="1">
+          <w:hyperlink w:anchor="_Toc158558383" w:history="1">
             <w:r>
               <w:rPr>
                 <w:rStyle w:val="Hyperlink"/>
@@ -2219,7 +2233,7 @@
                 <w:noProof/>
                 <w:webHidden/>
               </w:rPr>
-              <w:instrText xml:space="preserve"> PAGEREF _Toc113204146 \h </w:instrText>
+              <w:instrText xml:space="preserve"> PAGEREF _Toc158558383 \h </w:instrText>
             </w:r>
             <w:r>
               <w:rPr>
@@ -2261,7 +2275,7 @@
               <w:noProof/>
             </w:rPr>
           </w:pPr>
-          <w:hyperlink w:anchor="_Toc113204147" w:history="1">
+          <w:hyperlink w:anchor="_Toc158558384" w:history="1">
             <w:r>
               <w:rPr>
                 <w:rStyle w:val="Hyperlink"/>
@@ -2288,7 +2302,7 @@
                 <w:noProof/>
                 <w:webHidden/>
               </w:rPr>
-              <w:instrText xml:space="preserve"> PAGEREF _Toc113204147 \h </w:instrText>
+              <w:instrText xml:space="preserve"> PAGEREF _Toc158558384 \h </w:instrText>
             </w:r>
             <w:r>
               <w:rPr>
@@ -2330,7 +2344,7 @@
               <w:noProof/>
             </w:rPr>
           </w:pPr>
-          <w:hyperlink w:anchor="_Toc113204148" w:history="1">
+          <w:hyperlink w:anchor="_Toc158558385" w:history="1">
             <w:r>
               <w:rPr>
                 <w:rStyle w:val="Hyperlink"/>
@@ -2357,7 +2371,7 @@
                 <w:noProof/>
                 <w:webHidden/>
               </w:rPr>
-              <w:instrText xml:space="preserve"> PAGEREF _Toc113204148 \h </w:instrText>
+              <w:instrText xml:space="preserve"> PAGEREF _Toc158558385 \h </w:instrText>
             </w:r>
             <w:r>
               <w:rPr>
@@ -2399,7 +2413,7 @@
               <w:noProof/>
             </w:rPr>
           </w:pPr>
-          <w:hyperlink w:anchor="_Toc113204149" w:history="1">
+          <w:hyperlink w:anchor="_Toc158558386" w:history="1">
             <w:r>
               <w:rPr>
                 <w:rStyle w:val="Hyperlink"/>
@@ -2426,7 +2440,7 @@
                 <w:noProof/>
                 <w:webHidden/>
               </w:rPr>
-              <w:instrText xml:space="preserve"> PAGEREF _Toc113204149 \h </w:instrText>
+              <w:instrText xml:space="preserve"> PAGEREF _Toc158558386 \h </w:instrText>
             </w:r>
             <w:r>
               <w:rPr>
@@ -2468,7 +2482,7 @@
               <w:noProof/>
             </w:rPr>
           </w:pPr>
-          <w:hyperlink w:anchor="_Toc113204150" w:history="1">
+          <w:hyperlink w:anchor="_Toc158558387" w:history="1">
             <w:r>
               <w:rPr>
                 <w:rStyle w:val="Hyperlink"/>
@@ -2495,7 +2509,7 @@
                 <w:noProof/>
                 <w:webHidden/>
               </w:rPr>
-              <w:instrText xml:space="preserve"> PAGEREF _Toc113204150 \h </w:instrText>
+              <w:instrText xml:space="preserve"> PAGEREF _Toc158558387 \h </w:instrText>
             </w:r>
             <w:r>
               <w:rPr>
@@ -2537,7 +2551,7 @@
               <w:noProof/>
             </w:rPr>
           </w:pPr>
-          <w:hyperlink w:anchor="_Toc113204151" w:history="1">
+          <w:hyperlink w:anchor="_Toc158558388" w:history="1">
             <w:r>
               <w:rPr>
                 <w:rStyle w:val="Hyperlink"/>
@@ -2564,7 +2578,7 @@
                 <w:noProof/>
                 <w:webHidden/>
               </w:rPr>
-              <w:instrText xml:space="preserve"> PAGEREF _Toc113204151 \h </w:instrText>
+              <w:instrText xml:space="preserve"> PAGEREF _Toc158558388 \h </w:instrText>
             </w:r>
             <w:r>
               <w:rPr>
@@ -2606,7 +2620,7 @@
               <w:noProof/>
             </w:rPr>
           </w:pPr>
-          <w:hyperlink w:anchor="_Toc113204152" w:history="1">
+          <w:hyperlink w:anchor="_Toc158558389" w:history="1">
             <w:r>
               <w:rPr>
                 <w:rStyle w:val="Hyperlink"/>
@@ -2633,7 +2647,7 @@
                 <w:noProof/>
                 <w:webHidden/>
               </w:rPr>
-              <w:instrText xml:space="preserve"> PAGEREF _Toc113204152 \h </w:instrText>
+              <w:instrText xml:space="preserve"> PAGEREF _Toc158558389 \h </w:instrText>
             </w:r>
             <w:r>
               <w:rPr>
@@ -2675,7 +2689,7 @@
               <w:noProof/>
             </w:rPr>
           </w:pPr>
-          <w:hyperlink w:anchor="_Toc113204153" w:history="1">
+          <w:hyperlink w:anchor="_Toc158558390" w:history="1">
             <w:r>
               <w:rPr>
                 <w:rStyle w:val="Hyperlink"/>
@@ -2702,7 +2716,7 @@
                 <w:noProof/>
                 <w:webHidden/>
               </w:rPr>
-              <w:instrText xml:space="preserve"> PAGEREF _Toc113204153 \h </w:instrText>
+              <w:instrText xml:space="preserve"> PAGEREF _Toc158558390 \h </w:instrText>
             </w:r>
             <w:r>
               <w:rPr>
@@ -2744,7 +2758,7 @@
               <w:noProof/>
             </w:rPr>
           </w:pPr>
-          <w:hyperlink w:anchor="_Toc113204154" w:history="1">
+          <w:hyperlink w:anchor="_Toc158558391" w:history="1">
             <w:r>
               <w:rPr>
                 <w:rStyle w:val="Hyperlink"/>
@@ -2771,7 +2785,7 @@
                 <w:noProof/>
                 <w:webHidden/>
               </w:rPr>
-              <w:instrText xml:space="preserve"> PAGEREF _Toc113204154 \h </w:instrText>
+              <w:instrText xml:space="preserve"> PAGEREF _Toc158558391 \h </w:instrText>
             </w:r>
             <w:r>
               <w:rPr>
@@ -2813,7 +2827,7 @@
               <w:noProof/>
             </w:rPr>
           </w:pPr>
-          <w:hyperlink w:anchor="_Toc113204155" w:history="1">
+          <w:hyperlink w:anchor="_Toc158558392" w:history="1">
             <w:r>
               <w:rPr>
                 <w:rStyle w:val="Hyperlink"/>
@@ -2840,7 +2854,7 @@
                 <w:noProof/>
                 <w:webHidden/>
               </w:rPr>
-              <w:instrText xml:space="preserve"> PAGEREF _Toc113204155 \h </w:instrText>
+              <w:instrText xml:space="preserve"> PAGEREF _Toc158558392 \h </w:instrText>
             </w:r>
             <w:r>
               <w:rPr>
@@ -2882,7 +2896,7 @@
               <w:noProof/>
             </w:rPr>
           </w:pPr>
-          <w:hyperlink w:anchor="_Toc113204156" w:history="1">
+          <w:hyperlink w:anchor="_Toc158558393" w:history="1">
             <w:r>
               <w:rPr>
                 <w:rStyle w:val="Hyperlink"/>
@@ -2909,7 +2923,7 @@
                 <w:noProof/>
                 <w:webHidden/>
               </w:rPr>
-              <w:instrText xml:space="preserve"> PAGEREF _Toc113204156 \h </w:instrText>
+              <w:instrText xml:space="preserve"> PAGEREF _Toc158558393 \h </w:instrText>
             </w:r>
             <w:r>
               <w:rPr>
@@ -2951,7 +2965,7 @@
               <w:noProof/>
             </w:rPr>
           </w:pPr>
-          <w:hyperlink w:anchor="_Toc113204157" w:history="1">
+          <w:hyperlink w:anchor="_Toc158558394" w:history="1">
             <w:r>
               <w:rPr>
                 <w:rStyle w:val="Hyperlink"/>
@@ -2978,7 +2992,7 @@
                 <w:noProof/>
                 <w:webHidden/>
               </w:rPr>
-              <w:instrText xml:space="preserve"> PAGEREF _Toc113204157 \h </w:instrText>
+              <w:instrText xml:space="preserve"> PAGEREF _Toc158558394 \h </w:instrText>
             </w:r>
             <w:r>
               <w:rPr>
@@ -3020,7 +3034,7 @@
               <w:noProof/>
             </w:rPr>
           </w:pPr>
-          <w:hyperlink w:anchor="_Toc113204158" w:history="1">
+          <w:hyperlink w:anchor="_Toc158558395" w:history="1">
             <w:r>
               <w:rPr>
                 <w:rStyle w:val="Hyperlink"/>
@@ -3047,7 +3061,7 @@
                 <w:noProof/>
                 <w:webHidden/>
               </w:rPr>
-              <w:instrText xml:space="preserve"> PAGEREF _Toc113204158 \h </w:instrText>
+              <w:instrText xml:space="preserve"> PAGEREF _Toc158558395 \h </w:instrText>
             </w:r>
             <w:r>
               <w:rPr>
@@ -3089,7 +3103,7 @@
               <w:noProof/>
             </w:rPr>
           </w:pPr>
-          <w:hyperlink w:anchor="_Toc113204159" w:history="1">
+          <w:hyperlink w:anchor="_Toc158558396" w:history="1">
             <w:r>
               <w:rPr>
                 <w:rStyle w:val="Hyperlink"/>
@@ -3116,7 +3130,7 @@
                 <w:noProof/>
                 <w:webHidden/>
               </w:rPr>
-              <w:instrText xml:space="preserve"> PAGEREF _Toc113204159 \h </w:instrText>
+              <w:instrText xml:space="preserve"> PAGEREF _Toc158558396 \h </w:instrText>
             </w:r>
             <w:r>
               <w:rPr>
@@ -3158,7 +3172,7 @@
               <w:noProof/>
             </w:rPr>
           </w:pPr>
-          <w:hyperlink w:anchor="_Toc113204160" w:history="1">
+          <w:hyperlink w:anchor="_Toc158558397" w:history="1">
             <w:r>
               <w:rPr>
                 <w:rStyle w:val="Hyperlink"/>
@@ -3185,7 +3199,7 @@
                 <w:noProof/>
                 <w:webHidden/>
               </w:rPr>
-              <w:instrText xml:space="preserve"> PAGEREF _Toc113204160 \h </w:instrText>
+              <w:instrText xml:space="preserve"> PAGEREF _Toc158558397 \h </w:instrText>
             </w:r>
             <w:r>
               <w:rPr>
@@ -3227,7 +3241,7 @@
               <w:noProof/>
             </w:rPr>
           </w:pPr>
-          <w:hyperlink w:anchor="_Toc113204161" w:history="1">
+          <w:hyperlink w:anchor="_Toc158558398" w:history="1">
             <w:r>
               <w:rPr>
                 <w:rStyle w:val="Hyperlink"/>
@@ -3254,7 +3268,7 @@
                 <w:noProof/>
                 <w:webHidden/>
               </w:rPr>
-              <w:instrText xml:space="preserve"> PAGEREF _Toc113204161 \h </w:instrText>
+              <w:instrText xml:space="preserve"> PAGEREF _Toc158558398 \h </w:instrText>
             </w:r>
             <w:r>
               <w:rPr>
@@ -3296,7 +3310,7 @@
               <w:noProof/>
             </w:rPr>
           </w:pPr>
-          <w:hyperlink w:anchor="_Toc113204162" w:history="1">
+          <w:hyperlink w:anchor="_Toc158558399" w:history="1">
             <w:r>
               <w:rPr>
                 <w:rStyle w:val="Hyperlink"/>
@@ -3323,7 +3337,7 @@
                 <w:noProof/>
                 <w:webHidden/>
               </w:rPr>
-              <w:instrText xml:space="preserve"> PAGEREF _Toc113204162 \h </w:instrText>
+              <w:instrText xml:space="preserve"> PAGEREF _Toc158558399 \h </w:instrText>
             </w:r>
             <w:r>
               <w:rPr>
@@ -3365,7 +3379,7 @@
               <w:noProof/>
             </w:rPr>
           </w:pPr>
-          <w:hyperlink w:anchor="_Toc113204163" w:history="1">
+          <w:hyperlink w:anchor="_Toc158558400" w:history="1">
             <w:r>
               <w:rPr>
                 <w:rStyle w:val="Hyperlink"/>
@@ -3392,7 +3406,7 @@
                 <w:noProof/>
                 <w:webHidden/>
               </w:rPr>
-              <w:instrText xml:space="preserve"> PAGEREF _Toc113204163 \h </w:instrText>
+              <w:instrText xml:space="preserve"> PAGEREF _Toc158558400 \h </w:instrText>
             </w:r>
             <w:r>
               <w:rPr>
@@ -3434,7 +3448,7 @@
               <w:noProof/>
             </w:rPr>
           </w:pPr>
-          <w:hyperlink w:anchor="_Toc113204164" w:history="1">
+          <w:hyperlink w:anchor="_Toc158558401" w:history="1">
             <w:r>
               <w:rPr>
                 <w:rStyle w:val="Hyperlink"/>
@@ -3461,7 +3475,7 @@
                 <w:noProof/>
                 <w:webHidden/>
               </w:rPr>
-              <w:instrText xml:space="preserve"> PAGEREF _Toc113204164 \h </w:instrText>
+              <w:instrText xml:space="preserve"> PAGEREF _Toc158558401 \h </w:instrText>
             </w:r>
             <w:r>
               <w:rPr>
@@ -3503,7 +3517,7 @@
               <w:noProof/>
             </w:rPr>
           </w:pPr>
-          <w:hyperlink w:anchor="_Toc113204165" w:history="1">
+          <w:hyperlink w:anchor="_Toc158558402" w:history="1">
             <w:r>
               <w:rPr>
                 <w:rStyle w:val="Hyperlink"/>
@@ -3530,7 +3544,7 @@
                 <w:noProof/>
                 <w:webHidden/>
               </w:rPr>
-              <w:instrText xml:space="preserve"> PAGEREF _Toc113204165 \h </w:instrText>
+              <w:instrText xml:space="preserve"> PAGEREF _Toc158558402 \h </w:instrText>
             </w:r>
             <w:r>
               <w:rPr>
@@ -3572,7 +3586,7 @@
               <w:noProof/>
             </w:rPr>
           </w:pPr>
-          <w:hyperlink w:anchor="_Toc113204166" w:history="1">
+          <w:hyperlink w:anchor="_Toc158558403" w:history="1">
             <w:r>
               <w:rPr>
                 <w:rStyle w:val="Hyperlink"/>
@@ -3599,7 +3613,7 @@
                 <w:noProof/>
                 <w:webHidden/>
               </w:rPr>
-              <w:instrText xml:space="preserve"> PAGEREF _Toc113204166 \h </w:instrText>
+              <w:instrText xml:space="preserve"> PAGEREF _Toc158558403 \h </w:instrText>
             </w:r>
             <w:r>
               <w:rPr>
@@ -3641,7 +3655,7 @@
               <w:noProof/>
             </w:rPr>
           </w:pPr>
-          <w:hyperlink w:anchor="_Toc113204167" w:history="1">
+          <w:hyperlink w:anchor="_Toc158558404" w:history="1">
             <w:r>
               <w:rPr>
                 <w:rStyle w:val="Hyperlink"/>
@@ -3668,7 +3682,7 @@
                 <w:noProof/>
                 <w:webHidden/>
               </w:rPr>
-              <w:instrText xml:space="preserve"> PAGEREF _Toc113204167 \h </w:instrText>
+              <w:instrText xml:space="preserve"> PAGEREF _Toc158558404 \h </w:instrText>
             </w:r>
             <w:r>
               <w:rPr>
@@ -3710,7 +3724,7 @@
               <w:noProof/>
             </w:rPr>
           </w:pPr>
-          <w:hyperlink w:anchor="_Toc113204168" w:history="1">
+          <w:hyperlink w:anchor="_Toc158558405" w:history="1">
             <w:r>
               <w:rPr>
                 <w:rStyle w:val="Hyperlink"/>
@@ -3737,7 +3751,7 @@
                 <w:noProof/>
                 <w:webHidden/>
               </w:rPr>
-              <w:instrText xml:space="preserve"> PAGEREF _Toc113204168 \h </w:instrText>
+              <w:instrText xml:space="preserve"> PAGEREF _Toc158558405 \h </w:instrText>
             </w:r>
             <w:r>
               <w:rPr>
@@ -3779,7 +3793,7 @@
               <w:noProof/>
             </w:rPr>
           </w:pPr>
-          <w:hyperlink w:anchor="_Toc113204169" w:history="1">
+          <w:hyperlink w:anchor="_Toc158558406" w:history="1">
             <w:r>
               <w:rPr>
                 <w:rStyle w:val="Hyperlink"/>
@@ -3806,7 +3820,7 @@
                 <w:noProof/>
                 <w:webHidden/>
               </w:rPr>
-              <w:instrText xml:space="preserve"> PAGEREF _Toc113204169 \h </w:instrText>
+              <w:instrText xml:space="preserve"> PAGEREF _Toc158558406 \h </w:instrText>
             </w:r>
             <w:r>
               <w:rPr>
@@ -3848,7 +3862,7 @@
               <w:noProof/>
             </w:rPr>
           </w:pPr>
-          <w:hyperlink w:anchor="_Toc113204170" w:history="1">
+          <w:hyperlink w:anchor="_Toc158558407" w:history="1">
             <w:r>
               <w:rPr>
                 <w:rStyle w:val="Hyperlink"/>
@@ -3875,7 +3889,7 @@
                 <w:noProof/>
                 <w:webHidden/>
               </w:rPr>
-              <w:instrText xml:space="preserve"> PAGEREF _Toc113204170 \h </w:instrText>
+              <w:instrText xml:space="preserve"> PAGEREF _Toc158558407 \h </w:instrText>
             </w:r>
             <w:r>
               <w:rPr>
@@ -3917,7 +3931,7 @@
               <w:noProof/>
             </w:rPr>
           </w:pPr>
-          <w:hyperlink w:anchor="_Toc113204171" w:history="1">
+          <w:hyperlink w:anchor="_Toc158558408" w:history="1">
             <w:r>
               <w:rPr>
                 <w:rStyle w:val="Hyperlink"/>
@@ -3944,7 +3958,7 @@
                 <w:noProof/>
                 <w:webHidden/>
               </w:rPr>
-              <w:instrText xml:space="preserve"> PAGEREF _Toc113204171 \h </w:instrText>
+              <w:instrText xml:space="preserve"> PAGEREF _Toc158558408 \h </w:instrText>
             </w:r>
             <w:r>
               <w:rPr>
@@ -3986,7 +4000,7 @@
               <w:noProof/>
             </w:rPr>
           </w:pPr>
-          <w:hyperlink w:anchor="_Toc113204172" w:history="1">
+          <w:hyperlink w:anchor="_Toc158558409" w:history="1">
             <w:r>
               <w:rPr>
                 <w:rStyle w:val="Hyperlink"/>
@@ -4013,7 +4027,7 @@
                 <w:noProof/>
                 <w:webHidden/>
               </w:rPr>
-              <w:instrText xml:space="preserve"> PAGEREF _Toc113204172 \h </w:instrText>
+              <w:instrText xml:space="preserve"> PAGEREF _Toc158558409 \h </w:instrText>
             </w:r>
             <w:r>
               <w:rPr>
@@ -4055,7 +4069,7 @@
               <w:noProof/>
             </w:rPr>
           </w:pPr>
-          <w:hyperlink w:anchor="_Toc113204173" w:history="1">
+          <w:hyperlink w:anchor="_Toc158558410" w:history="1">
             <w:r>
               <w:rPr>
                 <w:rStyle w:val="Hyperlink"/>
@@ -4082,7 +4096,7 @@
                 <w:noProof/>
                 <w:webHidden/>
               </w:rPr>
-              <w:instrText xml:space="preserve"> PAGEREF _Toc113204173 \h </w:instrText>
+              <w:instrText xml:space="preserve"> PAGEREF _Toc158558410 \h </w:instrText>
             </w:r>
             <w:r>
               <w:rPr>
@@ -4124,7 +4138,7 @@
               <w:noProof/>
             </w:rPr>
           </w:pPr>
-          <w:hyperlink w:anchor="_Toc113204174" w:history="1">
+          <w:hyperlink w:anchor="_Toc158558411" w:history="1">
             <w:r>
               <w:rPr>
                 <w:rStyle w:val="Hyperlink"/>
@@ -4151,7 +4165,7 @@
                 <w:noProof/>
                 <w:webHidden/>
               </w:rPr>
-              <w:instrText xml:space="preserve"> PAGEREF _Toc113204174 \h </w:instrText>
+              <w:instrText xml:space="preserve"> PAGEREF _Toc158558411 \h </w:instrText>
             </w:r>
             <w:r>
               <w:rPr>
@@ -4193,7 +4207,7 @@
               <w:noProof/>
             </w:rPr>
           </w:pPr>
-          <w:hyperlink w:anchor="_Toc113204175" w:history="1">
+          <w:hyperlink w:anchor="_Toc158558412" w:history="1">
             <w:r>
               <w:rPr>
                 <w:rStyle w:val="Hyperlink"/>
@@ -4220,7 +4234,7 @@
                 <w:noProof/>
                 <w:webHidden/>
               </w:rPr>
-              <w:instrText xml:space="preserve"> PAGEREF _Toc113204175 \h </w:instrText>
+              <w:instrText xml:space="preserve"> PAGEREF _Toc158558412 \h </w:instrText>
             </w:r>
             <w:r>
               <w:rPr>
@@ -4262,7 +4276,7 @@
               <w:noProof/>
             </w:rPr>
           </w:pPr>
-          <w:hyperlink w:anchor="_Toc113204176" w:history="1">
+          <w:hyperlink w:anchor="_Toc158558413" w:history="1">
             <w:r>
               <w:rPr>
                 <w:rStyle w:val="Hyperlink"/>
@@ -4289,7 +4303,7 @@
                 <w:noProof/>
                 <w:webHidden/>
               </w:rPr>
-              <w:instrText xml:space="preserve"> PAGEREF _Toc113204176 \h </w:instrText>
+              <w:instrText xml:space="preserve"> PAGEREF _Toc158558413 \h </w:instrText>
             </w:r>
             <w:r>
               <w:rPr>
@@ -4331,7 +4345,7 @@
               <w:noProof/>
             </w:rPr>
           </w:pPr>
-          <w:hyperlink w:anchor="_Toc113204177" w:history="1">
+          <w:hyperlink w:anchor="_Toc158558414" w:history="1">
             <w:r>
               <w:rPr>
                 <w:rStyle w:val="Hyperlink"/>
@@ -4358,7 +4372,7 @@
                 <w:noProof/>
                 <w:webHidden/>
               </w:rPr>
-              <w:instrText xml:space="preserve"> PAGEREF _Toc113204177 \h </w:instrText>
+              <w:instrText xml:space="preserve"> PAGEREF _Toc158558414 \h </w:instrText>
             </w:r>
             <w:r>
               <w:rPr>
@@ -4400,7 +4414,7 @@
               <w:noProof/>
             </w:rPr>
           </w:pPr>
-          <w:hyperlink w:anchor="_Toc113204178" w:history="1">
+          <w:hyperlink w:anchor="_Toc158558415" w:history="1">
             <w:r>
               <w:rPr>
                 <w:rStyle w:val="Hyperlink"/>
@@ -4427,7 +4441,7 @@
                 <w:noProof/>
                 <w:webHidden/>
               </w:rPr>
-              <w:instrText xml:space="preserve"> PAGEREF _Toc113204178 \h </w:instrText>
+              <w:instrText xml:space="preserve"> PAGEREF _Toc158558415 \h </w:instrText>
             </w:r>
             <w:r>
               <w:rPr>
@@ -4469,7 +4483,7 @@
               <w:noProof/>
             </w:rPr>
           </w:pPr>
-          <w:hyperlink w:anchor="_Toc113204179" w:history="1">
+          <w:hyperlink w:anchor="_Toc158558416" w:history="1">
             <w:r>
               <w:rPr>
                 <w:rStyle w:val="Hyperlink"/>
@@ -4496,7 +4510,7 @@
                 <w:noProof/>
                 <w:webHidden/>
               </w:rPr>
-              <w:instrText xml:space="preserve"> PAGEREF _Toc113204179 \h </w:instrText>
+              <w:instrText xml:space="preserve"> PAGEREF _Toc158558416 \h </w:instrText>
             </w:r>
             <w:r>
               <w:rPr>
@@ -4538,7 +4552,7 @@
               <w:noProof/>
             </w:rPr>
           </w:pPr>
-          <w:hyperlink w:anchor="_Toc113204180" w:history="1">
+          <w:hyperlink w:anchor="_Toc158558417" w:history="1">
             <w:r>
               <w:rPr>
                 <w:rStyle w:val="Hyperlink"/>
@@ -4565,7 +4579,7 @@
                 <w:noProof/>
                 <w:webHidden/>
               </w:rPr>
-              <w:instrText xml:space="preserve"> PAGEREF _Toc113204180 \h </w:instrText>
+              <w:instrText xml:space="preserve"> PAGEREF _Toc158558417 \h </w:instrText>
             </w:r>
             <w:r>
               <w:rPr>
@@ -4608,7 +4622,7 @@
               <w:noProof/>
             </w:rPr>
           </w:pPr>
-          <w:hyperlink w:anchor="_Toc113204181" w:history="1">
+          <w:hyperlink w:anchor="_Toc158558418" w:history="1">
             <w:r>
               <w:rPr>
                 <w:rStyle w:val="Hyperlink"/>
@@ -4651,7 +4665,7 @@
                 <w:noProof/>
                 <w:webHidden/>
               </w:rPr>
-              <w:instrText xml:space="preserve"> PAGEREF _Toc113204181 \h </w:instrText>
+              <w:instrText xml:space="preserve"> PAGEREF _Toc158558418 \h </w:instrText>
             </w:r>
             <w:r>
               <w:rPr>
@@ -4672,6 +4686,75 @@
                 <w:webHidden/>
               </w:rPr>
               <w:t>20</w:t>
+            </w:r>
+            <w:r>
+              <w:rPr>
+                <w:noProof/>
+                <w:webHidden/>
+              </w:rPr>
+              <w:fldChar w:fldCharType="end"/>
+            </w:r>
+          </w:hyperlink>
+        </w:p>
+        <w:p>
+          <w:pPr>
+            <w:pStyle w:val="TOC1"/>
+            <w:tabs>
+              <w:tab w:val="right" w:leader="dot" w:pos="9350"/>
+            </w:tabs>
+            <w:rPr>
+              <w:rFonts w:eastAsiaTheme="minorEastAsia"/>
+              <w:noProof/>
+            </w:rPr>
+          </w:pPr>
+          <w:hyperlink w:anchor="_Toc158558419" w:history="1">
+            <w:r>
+              <w:rPr>
+                <w:rStyle w:val="Hyperlink"/>
+                <w:noProof/>
+              </w:rPr>
+              <w:t>How To Fix Nvidia GeForce 14109 error in System Services when trying to start a service.</w:t>
+            </w:r>
+            <w:r>
+              <w:rPr>
+                <w:noProof/>
+                <w:webHidden/>
+              </w:rPr>
+              <w:tab/>
+            </w:r>
+            <w:r>
+              <w:rPr>
+                <w:noProof/>
+                <w:webHidden/>
+              </w:rPr>
+              <w:fldChar w:fldCharType="begin"/>
+            </w:r>
+            <w:r>
+              <w:rPr>
+                <w:noProof/>
+                <w:webHidden/>
+              </w:rPr>
+              <w:instrText xml:space="preserve"> PAGEREF _Toc158558419 \h </w:instrText>
+            </w:r>
+            <w:r>
+              <w:rPr>
+                <w:noProof/>
+                <w:webHidden/>
+              </w:rPr>
+            </w:r>
+            <w:r>
+              <w:rPr>
+                <w:noProof/>
+                <w:webHidden/>
+              </w:rPr>
+              <w:fldChar w:fldCharType="separate"/>
+            </w:r>
+            <w:r>
+              <w:rPr>
+                <w:noProof/>
+                <w:webHidden/>
+              </w:rPr>
+              <w:t>21</w:t>
             </w:r>
             <w:r>
               <w:rPr>
@@ -4701,7 +4784,7 @@
       <w:pPr>
         <w:pStyle w:val="Heading1"/>
       </w:pPr>
-      <w:bookmarkStart w:id="0" w:name="_Toc113204116"/>
+      <w:bookmarkStart w:id="0" w:name="_Toc158558353"/>
       <w:r>
         <w:t>Ultimate Performance Power Plan</w:t>
       </w:r>
@@ -4712,7 +4795,7 @@
       <w:pPr>
         <w:pStyle w:val="Heading2"/>
       </w:pPr>
-      <w:bookmarkStart w:id="1" w:name="_Toc113204117"/>
+      <w:bookmarkStart w:id="1" w:name="_Toc158558354"/>
       <w:r>
         <w:t xml:space="preserve">How to export a power plan using </w:t>
       </w:r>
@@ -4847,7 +4930,7 @@
       <w:pPr>
         <w:pStyle w:val="Heading2"/>
       </w:pPr>
-      <w:bookmarkStart w:id="2" w:name="_Toc113204118"/>
+      <w:bookmarkStart w:id="2" w:name="_Toc158558355"/>
       <w:r>
         <w:t xml:space="preserve">How to import a power plan using </w:t>
       </w:r>
@@ -4956,7 +5039,7 @@
       <w:pPr>
         <w:pStyle w:val="Heading2"/>
       </w:pPr>
-      <w:bookmarkStart w:id="3" w:name="_Toc113204119"/>
+      <w:bookmarkStart w:id="3" w:name="_Toc158558356"/>
       <w:r>
         <w:t>How to Enable default Ultimate Performance Power Plan</w:t>
       </w:r>
@@ -4995,7 +5078,7 @@
       <w:pPr>
         <w:pStyle w:val="Heading1"/>
       </w:pPr>
-      <w:bookmarkStart w:id="4" w:name="_Toc113204120"/>
+      <w:bookmarkStart w:id="4" w:name="_Toc158558357"/>
       <w:r>
         <w:lastRenderedPageBreak/>
         <w:t>Turning Hibernation/Fast Startup On</w:t>
@@ -5031,7 +5114,7 @@
       <w:pPr>
         <w:pStyle w:val="Heading1"/>
       </w:pPr>
-      <w:bookmarkStart w:id="5" w:name="_Toc113204121"/>
+      <w:bookmarkStart w:id="5" w:name="_Toc158558358"/>
       <w:r>
         <w:t>Switching Proxy to Default</w:t>
       </w:r>
@@ -5042,7 +5125,7 @@
       <w:pPr>
         <w:pStyle w:val="Heading2"/>
       </w:pPr>
-      <w:bookmarkStart w:id="6" w:name="_Toc113204122"/>
+      <w:bookmarkStart w:id="6" w:name="_Toc158558359"/>
       <w:r>
         <w:t>Method 1 (regedit)</w:t>
       </w:r>
@@ -5100,7 +5183,7 @@
       <w:pPr>
         <w:pStyle w:val="Heading2"/>
       </w:pPr>
-      <w:bookmarkStart w:id="7" w:name="_Toc113204123"/>
+      <w:bookmarkStart w:id="7" w:name="_Toc158558360"/>
       <w:r>
         <w:t>Method 2 (</w:t>
       </w:r>
@@ -5129,7 +5212,7 @@
       <w:pPr>
         <w:pStyle w:val="Heading1"/>
       </w:pPr>
-      <w:bookmarkStart w:id="8" w:name="_Toc113204124"/>
+      <w:bookmarkStart w:id="8" w:name="_Toc158558361"/>
       <w:r>
         <w:t xml:space="preserve">How to show files in </w:t>
       </w:r>
@@ -5185,7 +5268,7 @@
       <w:pPr>
         <w:pStyle w:val="Heading1"/>
       </w:pPr>
-      <w:bookmarkStart w:id="9" w:name="_Toc113204125"/>
+      <w:bookmarkStart w:id="9" w:name="_Toc158558362"/>
       <w:r>
         <w:t>Fix Corrupted or white Icons Shortcut in Desktop</w:t>
       </w:r>
@@ -5196,7 +5279,7 @@
       <w:pPr>
         <w:pStyle w:val="Heading2"/>
       </w:pPr>
-      <w:bookmarkStart w:id="10" w:name="_Toc113204126"/>
+      <w:bookmarkStart w:id="10" w:name="_Toc158558363"/>
       <w:r>
         <w:lastRenderedPageBreak/>
         <w:t>Method 1:</w:t>
@@ -5268,7 +5351,7 @@
       <w:pPr>
         <w:pStyle w:val="Heading2"/>
       </w:pPr>
-      <w:bookmarkStart w:id="11" w:name="_Toc113204127"/>
+      <w:bookmarkStart w:id="11" w:name="_Toc158558364"/>
       <w:r>
         <w:t>Method 2:</w:t>
       </w:r>
@@ -5374,7 +5457,7 @@
       <w:pPr>
         <w:pStyle w:val="Heading1"/>
       </w:pPr>
-      <w:bookmarkStart w:id="12" w:name="_Toc113204128"/>
+      <w:bookmarkStart w:id="12" w:name="_Toc158558365"/>
       <w:r>
         <w:t>Built-in Administrator Account</w:t>
       </w:r>
@@ -5391,7 +5474,7 @@
       <w:pPr>
         <w:pStyle w:val="Heading2"/>
       </w:pPr>
-      <w:bookmarkStart w:id="13" w:name="_Toc113204129"/>
+      <w:bookmarkStart w:id="13" w:name="_Toc158558366"/>
       <w:r>
         <w:t xml:space="preserve">a. </w:t>
       </w:r>
@@ -5420,7 +5503,7 @@
       <w:pPr>
         <w:pStyle w:val="Heading2"/>
       </w:pPr>
-      <w:bookmarkStart w:id="14" w:name="_Toc113204130"/>
+      <w:bookmarkStart w:id="14" w:name="_Toc158558367"/>
       <w:r>
         <w:t>b. To disable:</w:t>
       </w:r>
@@ -5441,7 +5524,7 @@
       <w:pPr>
         <w:pStyle w:val="Heading2"/>
       </w:pPr>
-      <w:bookmarkStart w:id="15" w:name="_Toc113204131"/>
+      <w:bookmarkStart w:id="15" w:name="_Toc158558368"/>
       <w:proofErr w:type="spellStart"/>
       <w:r>
         <w:t>c.</w:t>
@@ -5472,7 +5555,7 @@
       <w:pPr>
         <w:pStyle w:val="Heading1"/>
       </w:pPr>
-      <w:bookmarkStart w:id="16" w:name="_Toc113204132"/>
+      <w:bookmarkStart w:id="16" w:name="_Toc158558369"/>
       <w:r>
         <w:t>Disable Windows Automatic Updates</w:t>
       </w:r>
@@ -5483,7 +5566,7 @@
       <w:pPr>
         <w:pStyle w:val="Heading2"/>
       </w:pPr>
-      <w:bookmarkStart w:id="17" w:name="_Toc113204133"/>
+      <w:bookmarkStart w:id="17" w:name="_Toc158558370"/>
       <w:r>
         <w:t>How to disable automatic updates using Group Policy</w:t>
       </w:r>
@@ -5558,7 +5641,7 @@
       <w:pPr>
         <w:pStyle w:val="Heading2"/>
       </w:pPr>
-      <w:bookmarkStart w:id="18" w:name="_Toc113204134"/>
+      <w:bookmarkStart w:id="18" w:name="_Toc158558371"/>
       <w:r>
         <w:t>How to disable automatic updates using Registry</w:t>
       </w:r>
@@ -5678,7 +5761,7 @@
       <w:pPr>
         <w:pStyle w:val="Heading1"/>
       </w:pPr>
-      <w:bookmarkStart w:id="19" w:name="_Toc113204135"/>
+      <w:bookmarkStart w:id="19" w:name="_Toc158558372"/>
       <w:r>
         <w:t>Change Lock Screen Manually</w:t>
       </w:r>
@@ -5734,7 +5817,7 @@
       <w:pPr>
         <w:pStyle w:val="Heading1"/>
       </w:pPr>
-      <w:bookmarkStart w:id="20" w:name="_Toc113204136"/>
+      <w:bookmarkStart w:id="20" w:name="_Toc158558373"/>
       <w:r>
         <w:t>Location of Host File and List of DNS Servers</w:t>
       </w:r>
@@ -5745,7 +5828,7 @@
       <w:pPr>
         <w:pStyle w:val="Heading2"/>
       </w:pPr>
-      <w:bookmarkStart w:id="21" w:name="_Toc113204137"/>
+      <w:bookmarkStart w:id="21" w:name="_Toc158558374"/>
       <w:r>
         <w:t>Location of Host File:</w:t>
       </w:r>
@@ -5761,7 +5844,7 @@
       <w:pPr>
         <w:pStyle w:val="Heading2"/>
       </w:pPr>
-      <w:bookmarkStart w:id="22" w:name="_Toc113204138"/>
+      <w:bookmarkStart w:id="22" w:name="_Toc158558375"/>
       <w:r>
         <w:t>List of Best DNS Servers:</w:t>
       </w:r>
@@ -5772,7 +5855,7 @@
       <w:pPr>
         <w:pStyle w:val="Heading3"/>
       </w:pPr>
-      <w:bookmarkStart w:id="23" w:name="_Toc113204139"/>
+      <w:bookmarkStart w:id="23" w:name="_Toc158558376"/>
       <w:r>
         <w:t>1. Cisco Open DNS</w:t>
       </w:r>
@@ -5813,7 +5896,7 @@
       <w:pPr>
         <w:pStyle w:val="Heading3"/>
       </w:pPr>
-      <w:bookmarkStart w:id="24" w:name="_Toc113204140"/>
+      <w:bookmarkStart w:id="24" w:name="_Toc158558377"/>
       <w:r>
         <w:t>2. Cloudflare DNS</w:t>
       </w:r>
@@ -5854,7 +5937,7 @@
       <w:pPr>
         <w:pStyle w:val="Heading3"/>
       </w:pPr>
-      <w:bookmarkStart w:id="25" w:name="_Toc113204141"/>
+      <w:bookmarkStart w:id="25" w:name="_Toc158558378"/>
       <w:r>
         <w:t>3. Google Public DNS</w:t>
       </w:r>
@@ -5896,7 +5979,7 @@
       <w:pPr>
         <w:pStyle w:val="Heading1"/>
       </w:pPr>
-      <w:bookmarkStart w:id="26" w:name="_Toc113204142"/>
+      <w:bookmarkStart w:id="26" w:name="_Toc158558379"/>
       <w:r>
         <w:t>Force Enabling Ready Boost (</w:t>
       </w:r>
@@ -5915,7 +5998,7 @@
       <w:pPr>
         <w:pStyle w:val="Heading2"/>
       </w:pPr>
-      <w:bookmarkStart w:id="27" w:name="_Toc113204143"/>
+      <w:bookmarkStart w:id="27" w:name="_Toc158558380"/>
       <w:r>
         <w:t>"This device cannot be used for ReadyBoost. ReadyBoost is not enabled on this computer because the system disk is fast enough that ReadyBoost is unlikely to provide additional benefit."</w:t>
       </w:r>
@@ -5926,7 +6009,7 @@
       <w:pPr>
         <w:pStyle w:val="Heading3"/>
       </w:pPr>
-      <w:bookmarkStart w:id="28" w:name="_Toc113204144"/>
+      <w:bookmarkStart w:id="28" w:name="_Toc158558381"/>
       <w:r>
         <w:rPr>
           <w:rStyle w:val="Heading3Char"/>
@@ -5973,7 +6056,7 @@
       <w:pPr>
         <w:pStyle w:val="Heading2"/>
       </w:pPr>
-      <w:bookmarkStart w:id="29" w:name="_Toc113204145"/>
+      <w:bookmarkStart w:id="29" w:name="_Toc158558382"/>
       <w:r>
         <w:t>"This device cannot be used for ReadyBoost"</w:t>
       </w:r>
@@ -5984,7 +6067,7 @@
       <w:pPr>
         <w:pStyle w:val="Heading3"/>
       </w:pPr>
-      <w:bookmarkStart w:id="30" w:name="_Toc113204146"/>
+      <w:bookmarkStart w:id="30" w:name="_Toc158558383"/>
       <w:r>
         <w:t xml:space="preserve">METHOD </w:t>
       </w:r>
@@ -6024,7 +6107,7 @@
       <w:pPr>
         <w:pStyle w:val="Heading3"/>
       </w:pPr>
-      <w:bookmarkStart w:id="31" w:name="_Toc113204147"/>
+      <w:bookmarkStart w:id="31" w:name="_Toc158558384"/>
       <w:r>
         <w:t xml:space="preserve">METHOD </w:t>
       </w:r>
@@ -6114,7 +6197,7 @@
       <w:pPr>
         <w:pStyle w:val="Heading1"/>
       </w:pPr>
-      <w:bookmarkStart w:id="32" w:name="_Toc113204148"/>
+      <w:bookmarkStart w:id="32" w:name="_Toc158558385"/>
       <w:r>
         <w:t>DISM Error 50 “DISM does not support servicing Windows PE”</w:t>
       </w:r>
@@ -6195,7 +6278,7 @@
       <w:pPr>
         <w:pStyle w:val="Heading1"/>
       </w:pPr>
-      <w:bookmarkStart w:id="33" w:name="_Toc113204149"/>
+      <w:bookmarkStart w:id="33" w:name="_Toc158558386"/>
       <w:r>
         <w:t>Disabling Power Throttling</w:t>
       </w:r>
@@ -6206,7 +6289,7 @@
       <w:pPr>
         <w:pStyle w:val="Heading2"/>
       </w:pPr>
-      <w:bookmarkStart w:id="34" w:name="_Toc113204150"/>
+      <w:bookmarkStart w:id="34" w:name="_Toc158558387"/>
       <w:r>
         <w:t>Using Registry:</w:t>
       </w:r>
@@ -6235,7 +6318,7 @@
       <w:pPr>
         <w:pStyle w:val="Heading2"/>
       </w:pPr>
-      <w:bookmarkStart w:id="35" w:name="_Toc113204151"/>
+      <w:bookmarkStart w:id="35" w:name="_Toc158558388"/>
       <w:r>
         <w:t>Using Group Policy:</w:t>
       </w:r>
@@ -6256,7 +6339,7 @@
       <w:pPr>
         <w:pStyle w:val="Heading1"/>
       </w:pPr>
-      <w:bookmarkStart w:id="36" w:name="_Toc113204152"/>
+      <w:bookmarkStart w:id="36" w:name="_Toc158558389"/>
       <w:r>
         <w:t>Disabling Dynamic Platform and Thermal Framework</w:t>
       </w:r>
@@ -6267,7 +6350,7 @@
       <w:pPr>
         <w:pStyle w:val="Heading2"/>
       </w:pPr>
-      <w:bookmarkStart w:id="37" w:name="_Toc113204153"/>
+      <w:bookmarkStart w:id="37" w:name="_Toc158558390"/>
       <w:r>
         <w:lastRenderedPageBreak/>
         <w:t>Using Registry:</w:t>
@@ -6329,7 +6412,7 @@
       <w:pPr>
         <w:pStyle w:val="Heading2"/>
       </w:pPr>
-      <w:bookmarkStart w:id="38" w:name="_Toc113204154"/>
+      <w:bookmarkStart w:id="38" w:name="_Toc158558391"/>
       <w:r>
         <w:t>Using Group Policy:</w:t>
       </w:r>
@@ -6380,7 +6463,7 @@
       <w:pPr>
         <w:pStyle w:val="Heading1"/>
       </w:pPr>
-      <w:bookmarkStart w:id="39" w:name="_Toc113204155"/>
+      <w:bookmarkStart w:id="39" w:name="_Toc158558392"/>
       <w:r>
         <w:t xml:space="preserve">Disable/Enable </w:t>
       </w:r>
@@ -6399,7 +6482,7 @@
       <w:pPr>
         <w:pStyle w:val="Heading2"/>
       </w:pPr>
-      <w:bookmarkStart w:id="40" w:name="_Toc113204156"/>
+      <w:bookmarkStart w:id="40" w:name="_Toc158558393"/>
       <w:r>
         <w:t>To enable:</w:t>
       </w:r>
@@ -6420,7 +6503,7 @@
       <w:pPr>
         <w:pStyle w:val="Heading2"/>
       </w:pPr>
-      <w:bookmarkStart w:id="41" w:name="_Toc113204157"/>
+      <w:bookmarkStart w:id="41" w:name="_Toc158558394"/>
       <w:r>
         <w:lastRenderedPageBreak/>
         <w:t>To disable:</w:t>
@@ -6442,7 +6525,7 @@
       <w:pPr>
         <w:pStyle w:val="Heading1"/>
       </w:pPr>
-      <w:bookmarkStart w:id="42" w:name="_Toc113204158"/>
+      <w:bookmarkStart w:id="42" w:name="_Toc158558395"/>
       <w:r>
         <w:t>Disable Telemetry</w:t>
       </w:r>
@@ -6453,7 +6536,7 @@
       <w:pPr>
         <w:pStyle w:val="Heading2"/>
       </w:pPr>
-      <w:bookmarkStart w:id="43" w:name="_Toc113204159"/>
+      <w:bookmarkStart w:id="43" w:name="_Toc158558396"/>
       <w:r>
         <w:t>1. Using CMD</w:t>
       </w:r>
@@ -6527,7 +6610,7 @@
       <w:pPr>
         <w:pStyle w:val="Heading2"/>
       </w:pPr>
-      <w:bookmarkStart w:id="44" w:name="_Toc113204160"/>
+      <w:bookmarkStart w:id="44" w:name="_Toc158558397"/>
       <w:r>
         <w:t xml:space="preserve">2. Using </w:t>
       </w:r>
@@ -6575,7 +6658,7 @@
       <w:pPr>
         <w:pStyle w:val="Heading1"/>
       </w:pPr>
-      <w:bookmarkStart w:id="45" w:name="_Toc113204161"/>
+      <w:bookmarkStart w:id="45" w:name="_Toc158558398"/>
       <w:r>
         <w:t>Disable High Precision Event</w:t>
       </w:r>
@@ -6704,7 +6787,7 @@
       <w:pPr>
         <w:pStyle w:val="Heading1"/>
       </w:pPr>
-      <w:bookmarkStart w:id="46" w:name="_Toc113204162"/>
+      <w:bookmarkStart w:id="46" w:name="_Toc158558399"/>
       <w:r>
         <w:t>Disable C State</w:t>
       </w:r>
@@ -6715,7 +6798,7 @@
       <w:pPr>
         <w:pStyle w:val="Heading2"/>
       </w:pPr>
-      <w:bookmarkStart w:id="47" w:name="_Toc113204163"/>
+      <w:bookmarkStart w:id="47" w:name="_Toc158558400"/>
       <w:r>
         <w:t>Method 1:</w:t>
       </w:r>
@@ -6767,7 +6850,7 @@
       <w:pPr>
         <w:pStyle w:val="Heading2"/>
       </w:pPr>
-      <w:bookmarkStart w:id="48" w:name="_Toc113204164"/>
+      <w:bookmarkStart w:id="48" w:name="_Toc158558401"/>
       <w:r>
         <w:t>Method 2:</w:t>
       </w:r>
@@ -6811,7 +6894,7 @@
       <w:pPr>
         <w:pStyle w:val="Heading1"/>
       </w:pPr>
-      <w:bookmarkStart w:id="49" w:name="_Toc113204165"/>
+      <w:bookmarkStart w:id="49" w:name="_Toc158558402"/>
       <w:r>
         <w:t>Corrupted OS Repair</w:t>
       </w:r>
@@ -6981,7 +7064,7 @@
       <w:pPr>
         <w:pStyle w:val="Heading1"/>
       </w:pPr>
-      <w:bookmarkStart w:id="50" w:name="_Toc113204166"/>
+      <w:bookmarkStart w:id="50" w:name="_Toc158558403"/>
       <w:r>
         <w:t>msvcp140_codecvt_ids.dll was not found</w:t>
       </w:r>
@@ -6998,7 +7081,7 @@
       <w:pPr>
         <w:pStyle w:val="Heading2"/>
       </w:pPr>
-      <w:bookmarkStart w:id="51" w:name="_Toc113204167"/>
+      <w:bookmarkStart w:id="51" w:name="_Toc158558404"/>
       <w:r>
         <w:t>Method 1:</w:t>
       </w:r>
@@ -7029,7 +7112,7 @@
       <w:pPr>
         <w:pStyle w:val="Heading2"/>
       </w:pPr>
-      <w:bookmarkStart w:id="52" w:name="_Toc113204168"/>
+      <w:bookmarkStart w:id="52" w:name="_Toc158558405"/>
       <w:r>
         <w:t>Method 2:</w:t>
       </w:r>
@@ -7119,7 +7202,7 @@
       <w:pPr>
         <w:pStyle w:val="Heading2"/>
       </w:pPr>
-      <w:bookmarkStart w:id="53" w:name="_Toc113204169"/>
+      <w:bookmarkStart w:id="53" w:name="_Toc158558406"/>
       <w:r>
         <w:t>Method 3:</w:t>
       </w:r>
@@ -7142,7 +7225,7 @@
       <w:pPr>
         <w:pStyle w:val="Heading1"/>
       </w:pPr>
-      <w:bookmarkStart w:id="54" w:name="_Toc113204170"/>
+      <w:bookmarkStart w:id="54" w:name="_Toc158558407"/>
       <w:r>
         <w:t>mfc140u.dll was not found</w:t>
       </w:r>
@@ -7159,7 +7242,7 @@
       <w:pPr>
         <w:pStyle w:val="Heading2"/>
       </w:pPr>
-      <w:bookmarkStart w:id="55" w:name="_Toc113204171"/>
+      <w:bookmarkStart w:id="55" w:name="_Toc158558408"/>
       <w:r>
         <w:t>Method 1:</w:t>
       </w:r>
@@ -7190,7 +7273,7 @@
       <w:pPr>
         <w:pStyle w:val="Heading2"/>
       </w:pPr>
-      <w:bookmarkStart w:id="56" w:name="_Toc113204172"/>
+      <w:bookmarkStart w:id="56" w:name="_Toc158558409"/>
       <w:r>
         <w:t>Method 2:</w:t>
       </w:r>
@@ -7280,7 +7363,7 @@
       <w:pPr>
         <w:pStyle w:val="Heading2"/>
       </w:pPr>
-      <w:bookmarkStart w:id="57" w:name="_Toc113204173"/>
+      <w:bookmarkStart w:id="57" w:name="_Toc158558410"/>
       <w:r>
         <w:t>Method 3:</w:t>
       </w:r>
@@ -7304,7 +7387,7 @@
       <w:pPr>
         <w:pStyle w:val="Heading1"/>
       </w:pPr>
-      <w:bookmarkStart w:id="58" w:name="_Toc113204174"/>
+      <w:bookmarkStart w:id="58" w:name="_Toc158558411"/>
       <w:proofErr w:type="spellStart"/>
       <w:r>
         <w:t>GodMode</w:t>
@@ -7539,7 +7622,7 @@
       <w:pPr>
         <w:pStyle w:val="Heading1"/>
       </w:pPr>
-      <w:bookmarkStart w:id="59" w:name="_Toc113204175"/>
+      <w:bookmarkStart w:id="59" w:name="_Toc158558412"/>
       <w:r>
         <w:t>Ctfmon.exe</w:t>
       </w:r>
@@ -7646,7 +7729,7 @@
       <w:pPr>
         <w:pStyle w:val="Heading1"/>
       </w:pPr>
-      <w:bookmarkStart w:id="60" w:name="_Toc113204176"/>
+      <w:bookmarkStart w:id="60" w:name="_Toc158558413"/>
       <w:r>
         <w:t>Incompatible JVM</w:t>
       </w:r>
@@ -7738,7 +7821,7 @@
       <w:pPr>
         <w:pStyle w:val="Heading1"/>
       </w:pPr>
-      <w:bookmarkStart w:id="61" w:name="_Toc113204177"/>
+      <w:bookmarkStart w:id="61" w:name="_Toc158558414"/>
       <w:r>
         <w:t>Enable/Disable Hyper V</w:t>
       </w:r>
@@ -7759,7 +7842,7 @@
       <w:pPr>
         <w:pStyle w:val="Heading2"/>
       </w:pPr>
-      <w:bookmarkStart w:id="62" w:name="_Toc113204178"/>
+      <w:bookmarkStart w:id="62" w:name="_Toc158558415"/>
       <w:r>
         <w:t>Enabling:</w:t>
       </w:r>
@@ -7857,7 +7940,7 @@
           <w:szCs w:val="20"/>
         </w:rPr>
       </w:pPr>
-      <w:bookmarkStart w:id="63" w:name="_Toc113204179"/>
+      <w:bookmarkStart w:id="63" w:name="_Toc158558416"/>
       <w:r>
         <w:rPr>
           <w:rStyle w:val="Heading2Char"/>
@@ -8009,7 +8092,7 @@
       <w:pPr>
         <w:pStyle w:val="Heading1"/>
       </w:pPr>
-      <w:bookmarkStart w:id="64" w:name="_Toc113204180"/>
+      <w:bookmarkStart w:id="64" w:name="_Toc158558417"/>
       <w:r>
         <w:t xml:space="preserve">How to Install </w:t>
       </w:r>
@@ -8075,7 +8158,7 @@
           <w:szCs w:val="22"/>
         </w:rPr>
       </w:pPr>
-      <w:bookmarkStart w:id="65" w:name="_Toc113204181"/>
+      <w:bookmarkStart w:id="65" w:name="_Toc158558418"/>
       <w:r>
         <w:rPr>
           <w:rStyle w:val="Heading2Char"/>
@@ -8440,6 +8523,160 @@
       </w:r>
       <w:r>
         <w:t>.</w:t>
+      </w:r>
+    </w:p>
+    <w:p/>
+    <w:p>
+      <w:pPr>
+        <w:pStyle w:val="Heading1"/>
+      </w:pPr>
+      <w:bookmarkStart w:id="66" w:name="_Toc158558419"/>
+      <w:r>
+        <w:lastRenderedPageBreak/>
+        <w:t>How To Fix Nvidia</w:t>
+      </w:r>
+      <w:r>
+        <w:t xml:space="preserve"> GeForce</w:t>
+      </w:r>
+      <w:r>
+        <w:t xml:space="preserve"> 14109 error in System Services when trying to start a service.</w:t>
+      </w:r>
+      <w:bookmarkEnd w:id="66"/>
+    </w:p>
+    <w:p/>
+    <w:p>
+      <w:pPr>
+        <w:pStyle w:val="ListParagraph"/>
+        <w:numPr>
+          <w:ilvl w:val="0"/>
+          <w:numId w:val="8"/>
+        </w:numPr>
+      </w:pPr>
+      <w:hyperlink r:id="rId12" w:history="1">
+        <w:r>
+          <w:rPr>
+            <w:rStyle w:val="Hyperlink"/>
+          </w:rPr>
+          <w:t xml:space="preserve">[FIX] </w:t>
+        </w:r>
+        <w:proofErr w:type="spellStart"/>
+        <w:r>
+          <w:rPr>
+            <w:rStyle w:val="Hyperlink"/>
+          </w:rPr>
+          <w:t>Geforce</w:t>
+        </w:r>
+        <w:proofErr w:type="spellEnd"/>
+        <w:r>
+          <w:rPr>
+            <w:rStyle w:val="Hyperlink"/>
+          </w:rPr>
+          <w:t xml:space="preserve"> </w:t>
+        </w:r>
+        <w:proofErr w:type="spellStart"/>
+        <w:r>
+          <w:rPr>
+            <w:rStyle w:val="Hyperlink"/>
+          </w:rPr>
+          <w:t>Experince</w:t>
+        </w:r>
+        <w:proofErr w:type="spellEnd"/>
+        <w:r>
+          <w:rPr>
+            <w:rStyle w:val="Hyperlink"/>
+          </w:rPr>
+          <w:t xml:space="preserve"> "Something Went Wrong" / NV Telemetry 14109 </w:t>
+        </w:r>
+        <w:proofErr w:type="gramStart"/>
+        <w:r>
+          <w:rPr>
+            <w:rStyle w:val="Hyperlink"/>
+          </w:rPr>
+          <w:t>Error :</w:t>
+        </w:r>
+        <w:proofErr w:type="gramEnd"/>
+        <w:r>
+          <w:rPr>
+            <w:rStyle w:val="Hyperlink"/>
+          </w:rPr>
+          <w:t xml:space="preserve"> </w:t>
+        </w:r>
+        <w:proofErr w:type="spellStart"/>
+        <w:r>
+          <w:rPr>
+            <w:rStyle w:val="Hyperlink"/>
+          </w:rPr>
+          <w:t>GeForceExperience</w:t>
+        </w:r>
+        <w:proofErr w:type="spellEnd"/>
+        <w:r>
+          <w:rPr>
+            <w:rStyle w:val="Hyperlink"/>
+          </w:rPr>
+          <w:t xml:space="preserve"> (reddit.com)</w:t>
+        </w:r>
+      </w:hyperlink>
+    </w:p>
+    <w:p>
+      <w:pPr>
+        <w:pStyle w:val="ListParagraph"/>
+        <w:numPr>
+          <w:ilvl w:val="0"/>
+          <w:numId w:val="8"/>
+        </w:numPr>
+      </w:pPr>
+      <w:hyperlink r:id="rId13" w:history="1">
+        <w:r>
+          <w:rPr>
+            <w:rStyle w:val="Hyperlink"/>
+          </w:rPr>
+          <w:t>Error 14109 | NVIDIA GeForce Forums</w:t>
+        </w:r>
+      </w:hyperlink>
+    </w:p>
+    <w:p>
+      <w:pPr>
+        <w:ind w:left="360"/>
+      </w:pPr>
+    </w:p>
+    <w:p>
+      <w:pPr>
+        <w:pStyle w:val="ListParagraph"/>
+        <w:numPr>
+          <w:ilvl w:val="0"/>
+          <w:numId w:val="7"/>
+        </w:numPr>
+      </w:pPr>
+      <w:r>
+        <w:t>Go to "C:\ProgramData" and give Everyone Full Access to "NVIDIA Corporation" folder. (Right mouse button on the folder -&gt; Properties -&gt; Security tab -&gt; Edit -&gt; Add -&gt; Type "Everyone" (without quotes) -&gt; Click "Full Access" -&gt; Ok</w:t>
+      </w:r>
+    </w:p>
+    <w:p>
+      <w:pPr>
+        <w:pStyle w:val="ListParagraph"/>
+        <w:numPr>
+          <w:ilvl w:val="0"/>
+          <w:numId w:val="7"/>
+        </w:numPr>
+      </w:pPr>
+      <w:r>
+        <w:t>Go to Services (</w:t>
+      </w:r>
+      <w:proofErr w:type="spellStart"/>
+      <w:r>
+        <w:t>win+x</w:t>
+      </w:r>
+      <w:proofErr w:type="spellEnd"/>
+      <w:r>
+        <w:t xml:space="preserve"> -&gt; "</w:t>
+      </w:r>
+      <w:proofErr w:type="spellStart"/>
+      <w:r>
+        <w:t>services.msc</w:t>
+      </w:r>
+      <w:proofErr w:type="spellEnd"/>
+      <w:r>
+        <w:t>"), then Right click -&gt; Properties -&gt; Start</w:t>
       </w:r>
     </w:p>
     <w:sectPr>
@@ -8455,9 +8692,9 @@
 <file path=word/numbering.xml><?xml version="1.0" encoding="utf-8"?>
 <w:numbering xmlns:wpc="http://schemas.microsoft.com/office/word/2010/wordprocessingCanvas" xmlns:cx="http://schemas.microsoft.com/office/drawing/2014/chartex" xmlns:cx1="http://schemas.microsoft.com/office/drawing/2015/9/8/chartex" xmlns:cx2="http://schemas.microsoft.com/office/drawing/2015/10/21/chartex" xmlns:cx3="http://schemas.microsoft.com/office/drawing/2016/5/9/chartex" xmlns:cx4="http://schemas.microsoft.com/office/drawing/2016/5/10/chartex" xmlns:cx5="http://schemas.microsoft.com/office/drawing/2016/5/11/chartex" xmlns:cx6="http://schemas.microsoft.com/office/drawing/2016/5/12/chartex" xmlns:cx7="http://schemas.microsoft.com/office/drawing/2016/5/13/chartex" xmlns:cx8="http://schemas.microsoft.com/office/drawing/2016/5/14/chartex" xmlns:mc="http://schemas.openxmlformats.org/markup-compatibility/2006" xmlns:aink="http://schemas.microsoft.com/office/drawing/2016/ink" xmlns:am3d="http://schemas.microsoft.com/office/drawing/2017/model3d" xmlns:o="urn:schemas-microsoft-com:office:office" xmlns:oel="http://schemas.microsoft.com/office/2019/extlst" xmlns:r="http://schemas.openxmlformats.org/officeDocument/2006/relationships" xmlns:m="http://schemas.openxmlformats.org/officeDocument/2006/math" xmlns:v="urn:schemas-microsoft-com:vml" xmlns:wp14="http://schemas.microsoft.com/office/word/2010/wordprocessingDrawing" xmlns:wp="http://schemas.openxmlformats.org/drawingml/2006/wordprocessingDrawing" xmlns:w10="urn:schemas-microsoft-com:office:word" xmlns:w="http://schemas.openxmlformats.org/wordprocessingml/2006/main" xmlns:w14="http://schemas.microsoft.com/office/word/2010/wordml" xmlns:w15="http://schemas.microsoft.com/office/word/2012/wordml" xmlns:w16cex="http://schemas.microsoft.com/office/word/2018/wordml/cex" xmlns:w16cid="http://schemas.microsoft.com/office/word/2016/wordml/cid" xmlns:w16="http://schemas.microsoft.com/office/word/2018/wordml" xmlns:w16sdtdh="http://schemas.microsoft.com/office/word/2020/wordml/sdtdatahash" xmlns:w16se="http://schemas.microsoft.com/office/word/2015/wordml/symex" xmlns:wpg="http://schemas.microsoft.com/office/word/2010/wordprocessingGroup" xmlns:wpi="http://schemas.microsoft.com/office/word/2010/wordprocessingInk" xmlns:wne="http://schemas.microsoft.com/office/word/2006/wordml" xmlns:wps="http://schemas.microsoft.com/office/word/2010/wordprocessingShape" mc:Ignorable="w14 w15 w16se w16cid w16 w16cex w16sdtdh wp14">
   <w:abstractNum w:abstractNumId="0" w15:restartNumberingAfterBreak="0">
-    <w:nsid w:val="3B637BD1"/>
+    <w:nsid w:val="37D9497F"/>
     <w:multiLevelType w:val="hybridMultilevel"/>
-    <w:tmpl w:val="45960AE4"/>
+    <w:tmpl w:val="1D2436C2"/>
     <w:lvl w:ilvl="0" w:tplc="0409000F">
       <w:start w:val="1"/>
       <w:numFmt w:val="decimal"/>
@@ -8544,6 +8781,95 @@
     </w:lvl>
   </w:abstractNum>
   <w:abstractNum w:abstractNumId="1" w15:restartNumberingAfterBreak="0">
+    <w:nsid w:val="3B637BD1"/>
+    <w:multiLevelType w:val="hybridMultilevel"/>
+    <w:tmpl w:val="45960AE4"/>
+    <w:lvl w:ilvl="0" w:tplc="0409000F">
+      <w:start w:val="1"/>
+      <w:numFmt w:val="decimal"/>
+      <w:lvlText w:val="%1."/>
+      <w:lvlJc w:val="left"/>
+      <w:pPr>
+        <w:ind w:left="720" w:hanging="360"/>
+      </w:pPr>
+      <w:rPr>
+        <w:rFonts w:hint="default"/>
+      </w:rPr>
+    </w:lvl>
+    <w:lvl w:ilvl="1" w:tplc="04090019" w:tentative="1">
+      <w:start w:val="1"/>
+      <w:numFmt w:val="lowerLetter"/>
+      <w:lvlText w:val="%2."/>
+      <w:lvlJc w:val="left"/>
+      <w:pPr>
+        <w:ind w:left="1440" w:hanging="360"/>
+      </w:pPr>
+    </w:lvl>
+    <w:lvl w:ilvl="2" w:tplc="0409001B" w:tentative="1">
+      <w:start w:val="1"/>
+      <w:numFmt w:val="lowerRoman"/>
+      <w:lvlText w:val="%3."/>
+      <w:lvlJc w:val="right"/>
+      <w:pPr>
+        <w:ind w:left="2160" w:hanging="180"/>
+      </w:pPr>
+    </w:lvl>
+    <w:lvl w:ilvl="3" w:tplc="0409000F" w:tentative="1">
+      <w:start w:val="1"/>
+      <w:numFmt w:val="decimal"/>
+      <w:lvlText w:val="%4."/>
+      <w:lvlJc w:val="left"/>
+      <w:pPr>
+        <w:ind w:left="2880" w:hanging="360"/>
+      </w:pPr>
+    </w:lvl>
+    <w:lvl w:ilvl="4" w:tplc="04090019" w:tentative="1">
+      <w:start w:val="1"/>
+      <w:numFmt w:val="lowerLetter"/>
+      <w:lvlText w:val="%5."/>
+      <w:lvlJc w:val="left"/>
+      <w:pPr>
+        <w:ind w:left="3600" w:hanging="360"/>
+      </w:pPr>
+    </w:lvl>
+    <w:lvl w:ilvl="5" w:tplc="0409001B" w:tentative="1">
+      <w:start w:val="1"/>
+      <w:numFmt w:val="lowerRoman"/>
+      <w:lvlText w:val="%6."/>
+      <w:lvlJc w:val="right"/>
+      <w:pPr>
+        <w:ind w:left="4320" w:hanging="180"/>
+      </w:pPr>
+    </w:lvl>
+    <w:lvl w:ilvl="6" w:tplc="0409000F" w:tentative="1">
+      <w:start w:val="1"/>
+      <w:numFmt w:val="decimal"/>
+      <w:lvlText w:val="%7."/>
+      <w:lvlJc w:val="left"/>
+      <w:pPr>
+        <w:ind w:left="5040" w:hanging="360"/>
+      </w:pPr>
+    </w:lvl>
+    <w:lvl w:ilvl="7" w:tplc="04090019" w:tentative="1">
+      <w:start w:val="1"/>
+      <w:numFmt w:val="lowerLetter"/>
+      <w:lvlText w:val="%8."/>
+      <w:lvlJc w:val="left"/>
+      <w:pPr>
+        <w:ind w:left="5760" w:hanging="360"/>
+      </w:pPr>
+    </w:lvl>
+    <w:lvl w:ilvl="8" w:tplc="0409001B" w:tentative="1">
+      <w:start w:val="1"/>
+      <w:numFmt w:val="lowerRoman"/>
+      <w:lvlText w:val="%9."/>
+      <w:lvlJc w:val="right"/>
+      <w:pPr>
+        <w:ind w:left="6480" w:hanging="180"/>
+      </w:pPr>
+    </w:lvl>
+  </w:abstractNum>
+  <w:abstractNum w:abstractNumId="2" w15:restartNumberingAfterBreak="0">
     <w:nsid w:val="434F71B6"/>
     <w:multiLevelType w:val="hybridMultilevel"/>
     <w:tmpl w:val="45C63C38"/>
@@ -8629,7 +8955,7 @@
       </w:pPr>
     </w:lvl>
   </w:abstractNum>
-  <w:abstractNum w:abstractNumId="2" w15:restartNumberingAfterBreak="0">
+  <w:abstractNum w:abstractNumId="3" w15:restartNumberingAfterBreak="0">
     <w:nsid w:val="51765526"/>
     <w:multiLevelType w:val="hybridMultilevel"/>
     <w:tmpl w:val="01E64340"/>
@@ -8717,7 +9043,7 @@
       </w:pPr>
     </w:lvl>
   </w:abstractNum>
-  <w:abstractNum w:abstractNumId="3" w15:restartNumberingAfterBreak="0">
+  <w:abstractNum w:abstractNumId="4" w15:restartNumberingAfterBreak="0">
     <w:nsid w:val="5D112268"/>
     <w:multiLevelType w:val="hybridMultilevel"/>
     <w:tmpl w:val="ED9AE0E8"/>
@@ -8806,7 +9132,7 @@
       </w:pPr>
     </w:lvl>
   </w:abstractNum>
-  <w:abstractNum w:abstractNumId="4" w15:restartNumberingAfterBreak="0">
+  <w:abstractNum w:abstractNumId="5" w15:restartNumberingAfterBreak="0">
     <w:nsid w:val="5D7A4E74"/>
     <w:multiLevelType w:val="hybridMultilevel"/>
     <w:tmpl w:val="3A5C5A6C"/>
@@ -8918,7 +9244,98 @@
       </w:rPr>
     </w:lvl>
   </w:abstractNum>
-  <w:abstractNum w:abstractNumId="5" w15:restartNumberingAfterBreak="0">
+  <w:abstractNum w:abstractNumId="6" w15:restartNumberingAfterBreak="0">
+    <w:nsid w:val="63660BF9"/>
+    <w:multiLevelType w:val="hybridMultilevel"/>
+    <w:tmpl w:val="EE42FF94"/>
+    <w:lvl w:ilvl="0" w:tplc="C4685D70">
+      <w:start w:val="1"/>
+      <w:numFmt w:val="decimal"/>
+      <w:lvlText w:val="(%1)"/>
+      <w:lvlJc w:val="left"/>
+      <w:pPr>
+        <w:ind w:left="720" w:hanging="360"/>
+      </w:pPr>
+      <w:rPr>
+        <w:rFonts w:hint="default"/>
+        <w:color w:val="0563C1" w:themeColor="hyperlink"/>
+        <w:u w:val="single"/>
+      </w:rPr>
+    </w:lvl>
+    <w:lvl w:ilvl="1" w:tplc="04090019" w:tentative="1">
+      <w:start w:val="1"/>
+      <w:numFmt w:val="lowerLetter"/>
+      <w:lvlText w:val="%2."/>
+      <w:lvlJc w:val="left"/>
+      <w:pPr>
+        <w:ind w:left="1440" w:hanging="360"/>
+      </w:pPr>
+    </w:lvl>
+    <w:lvl w:ilvl="2" w:tplc="0409001B" w:tentative="1">
+      <w:start w:val="1"/>
+      <w:numFmt w:val="lowerRoman"/>
+      <w:lvlText w:val="%3."/>
+      <w:lvlJc w:val="right"/>
+      <w:pPr>
+        <w:ind w:left="2160" w:hanging="180"/>
+      </w:pPr>
+    </w:lvl>
+    <w:lvl w:ilvl="3" w:tplc="0409000F" w:tentative="1">
+      <w:start w:val="1"/>
+      <w:numFmt w:val="decimal"/>
+      <w:lvlText w:val="%4."/>
+      <w:lvlJc w:val="left"/>
+      <w:pPr>
+        <w:ind w:left="2880" w:hanging="360"/>
+      </w:pPr>
+    </w:lvl>
+    <w:lvl w:ilvl="4" w:tplc="04090019" w:tentative="1">
+      <w:start w:val="1"/>
+      <w:numFmt w:val="lowerLetter"/>
+      <w:lvlText w:val="%5."/>
+      <w:lvlJc w:val="left"/>
+      <w:pPr>
+        <w:ind w:left="3600" w:hanging="360"/>
+      </w:pPr>
+    </w:lvl>
+    <w:lvl w:ilvl="5" w:tplc="0409001B" w:tentative="1">
+      <w:start w:val="1"/>
+      <w:numFmt w:val="lowerRoman"/>
+      <w:lvlText w:val="%6."/>
+      <w:lvlJc w:val="right"/>
+      <w:pPr>
+        <w:ind w:left="4320" w:hanging="180"/>
+      </w:pPr>
+    </w:lvl>
+    <w:lvl w:ilvl="6" w:tplc="0409000F" w:tentative="1">
+      <w:start w:val="1"/>
+      <w:numFmt w:val="decimal"/>
+      <w:lvlText w:val="%7."/>
+      <w:lvlJc w:val="left"/>
+      <w:pPr>
+        <w:ind w:left="5040" w:hanging="360"/>
+      </w:pPr>
+    </w:lvl>
+    <w:lvl w:ilvl="7" w:tplc="04090019" w:tentative="1">
+      <w:start w:val="1"/>
+      <w:numFmt w:val="lowerLetter"/>
+      <w:lvlText w:val="%8."/>
+      <w:lvlJc w:val="left"/>
+      <w:pPr>
+        <w:ind w:left="5760" w:hanging="360"/>
+      </w:pPr>
+    </w:lvl>
+    <w:lvl w:ilvl="8" w:tplc="0409001B" w:tentative="1">
+      <w:start w:val="1"/>
+      <w:numFmt w:val="lowerRoman"/>
+      <w:lvlText w:val="%9."/>
+      <w:lvlJc w:val="right"/>
+      <w:pPr>
+        <w:ind w:left="6480" w:hanging="180"/>
+      </w:pPr>
+    </w:lvl>
+  </w:abstractNum>
+  <w:abstractNum w:abstractNumId="7" w15:restartNumberingAfterBreak="0">
     <w:nsid w:val="70041834"/>
     <w:multiLevelType w:val="hybridMultilevel"/>
     <w:tmpl w:val="8BEA39FA"/>
@@ -9009,22 +9426,28 @@
     </w:lvl>
   </w:abstractNum>
   <w:num w:numId="1" w16cid:durableId="620768573">
+    <w:abstractNumId w:val="4"/>
+  </w:num>
+  <w:num w:numId="2" w16cid:durableId="474613840">
+    <w:abstractNumId w:val="1"/>
+  </w:num>
+  <w:num w:numId="3" w16cid:durableId="1037702069">
+    <w:abstractNumId w:val="5"/>
+  </w:num>
+  <w:num w:numId="4" w16cid:durableId="230506504">
+    <w:abstractNumId w:val="7"/>
+  </w:num>
+  <w:num w:numId="5" w16cid:durableId="1131946217">
+    <w:abstractNumId w:val="2"/>
+  </w:num>
+  <w:num w:numId="6" w16cid:durableId="1571692999">
     <w:abstractNumId w:val="3"/>
   </w:num>
-  <w:num w:numId="2" w16cid:durableId="474613840">
+  <w:num w:numId="7" w16cid:durableId="1408727034">
     <w:abstractNumId w:val="0"/>
   </w:num>
-  <w:num w:numId="3" w16cid:durableId="1037702069">
-    <w:abstractNumId w:val="4"/>
-  </w:num>
-  <w:num w:numId="4" w16cid:durableId="230506504">
-    <w:abstractNumId w:val="5"/>
-  </w:num>
-  <w:num w:numId="5" w16cid:durableId="1131946217">
-    <w:abstractNumId w:val="1"/>
-  </w:num>
-  <w:num w:numId="6" w16cid:durableId="1571692999">
-    <w:abstractNumId w:val="2"/>
+  <w:num w:numId="8" w16cid:durableId="1484736275">
+    <w:abstractNumId w:val="6"/>
   </w:num>
 </w:numbering>
 </file>

</xml_diff>

<commit_message>
Update Troubleshooting and Tweak Guides for Windows.docx
</commit_message>
<xml_diff>
--- a/Troubleshooting and Tweak Guides for Windows/Troubleshooting and Tweak Guides for Windows.docx
+++ b/Troubleshooting and Tweak Guides for Windows/Troubleshooting and Tweak Guides for Windows.docx
@@ -1,6 +1,6 @@
 
 <file path=word/document.xml><?xml version="1.0" encoding="utf-8"?>
-<w:document xmlns:wpc="http://schemas.microsoft.com/office/word/2010/wordprocessingCanvas" xmlns:cx="http://schemas.microsoft.com/office/drawing/2014/chartex" xmlns:cx1="http://schemas.microsoft.com/office/drawing/2015/9/8/chartex" xmlns:cx2="http://schemas.microsoft.com/office/drawing/2015/10/21/chartex" xmlns:cx3="http://schemas.microsoft.com/office/drawing/2016/5/9/chartex" xmlns:cx4="http://schemas.microsoft.com/office/drawing/2016/5/10/chartex" xmlns:cx5="http://schemas.microsoft.com/office/drawing/2016/5/11/chartex" xmlns:cx6="http://schemas.microsoft.com/office/drawing/2016/5/12/chartex" xmlns:cx7="http://schemas.microsoft.com/office/drawing/2016/5/13/chartex" xmlns:cx8="http://schemas.microsoft.com/office/drawing/2016/5/14/chartex" xmlns:mc="http://schemas.openxmlformats.org/markup-compatibility/2006" xmlns:aink="http://schemas.microsoft.com/office/drawing/2016/ink" xmlns:am3d="http://schemas.microsoft.com/office/drawing/2017/model3d" xmlns:o="urn:schemas-microsoft-com:office:office" xmlns:oel="http://schemas.microsoft.com/office/2019/extlst" xmlns:r="http://schemas.openxmlformats.org/officeDocument/2006/relationships" xmlns:m="http://schemas.openxmlformats.org/officeDocument/2006/math" xmlns:v="urn:schemas-microsoft-com:vml" xmlns:wp14="http://schemas.microsoft.com/office/word/2010/wordprocessingDrawing" xmlns:wp="http://schemas.openxmlformats.org/drawingml/2006/wordprocessingDrawing" xmlns:w10="urn:schemas-microsoft-com:office:word" xmlns:w="http://schemas.openxmlformats.org/wordprocessingml/2006/main" xmlns:w14="http://schemas.microsoft.com/office/word/2010/wordml" xmlns:w15="http://schemas.microsoft.com/office/word/2012/wordml" xmlns:w16cex="http://schemas.microsoft.com/office/word/2018/wordml/cex" xmlns:w16cid="http://schemas.microsoft.com/office/word/2016/wordml/cid" xmlns:w16="http://schemas.microsoft.com/office/word/2018/wordml" xmlns:w16sdtdh="http://schemas.microsoft.com/office/word/2020/wordml/sdtdatahash" xmlns:w16se="http://schemas.microsoft.com/office/word/2015/wordml/symex" xmlns:wpg="http://schemas.microsoft.com/office/word/2010/wordprocessingGroup" xmlns:wpi="http://schemas.microsoft.com/office/word/2010/wordprocessingInk" xmlns:wne="http://schemas.microsoft.com/office/word/2006/wordml" xmlns:wps="http://schemas.microsoft.com/office/word/2010/wordprocessingShape" mc:Ignorable="w14 w15 w16se w16cid w16 w16cex w16sdtdh wp14">
+<w:document xmlns:wpc="http://schemas.microsoft.com/office/word/2010/wordprocessingCanvas" xmlns:cx="http://schemas.microsoft.com/office/drawing/2014/chartex" xmlns:cx1="http://schemas.microsoft.com/office/drawing/2015/9/8/chartex" xmlns:cx2="http://schemas.microsoft.com/office/drawing/2015/10/21/chartex" xmlns:cx3="http://schemas.microsoft.com/office/drawing/2016/5/9/chartex" xmlns:cx4="http://schemas.microsoft.com/office/drawing/2016/5/10/chartex" xmlns:cx5="http://schemas.microsoft.com/office/drawing/2016/5/11/chartex" xmlns:cx6="http://schemas.microsoft.com/office/drawing/2016/5/12/chartex" xmlns:cx7="http://schemas.microsoft.com/office/drawing/2016/5/13/chartex" xmlns:cx8="http://schemas.microsoft.com/office/drawing/2016/5/14/chartex" xmlns:mc="http://schemas.openxmlformats.org/markup-compatibility/2006" xmlns:aink="http://schemas.microsoft.com/office/drawing/2016/ink" xmlns:am3d="http://schemas.microsoft.com/office/drawing/2017/model3d" xmlns:o="urn:schemas-microsoft-com:office:office" xmlns:oel="http://schemas.microsoft.com/office/2019/extlst" xmlns:r="http://schemas.openxmlformats.org/officeDocument/2006/relationships" xmlns:m="http://schemas.openxmlformats.org/officeDocument/2006/math" xmlns:v="urn:schemas-microsoft-com:vml" xmlns:wp14="http://schemas.microsoft.com/office/word/2010/wordprocessingDrawing" xmlns:wp="http://schemas.openxmlformats.org/drawingml/2006/wordprocessingDrawing" xmlns:w10="urn:schemas-microsoft-com:office:word" xmlns:w="http://schemas.openxmlformats.org/wordprocessingml/2006/main" xmlns:w14="http://schemas.microsoft.com/office/word/2010/wordml" xmlns:w15="http://schemas.microsoft.com/office/word/2012/wordml" xmlns:w16cex="http://schemas.microsoft.com/office/word/2018/wordml/cex" xmlns:w16cid="http://schemas.microsoft.com/office/word/2016/wordml/cid" xmlns:w16="http://schemas.microsoft.com/office/word/2018/wordml" xmlns:w16du="http://schemas.microsoft.com/office/word/2023/wordml/word16du" xmlns:w16sdtdh="http://schemas.microsoft.com/office/word/2020/wordml/sdtdatahash" xmlns:w16sdtfl="http://schemas.microsoft.com/office/word/2024/wordml/sdtformatlock" xmlns:w16se="http://schemas.microsoft.com/office/word/2015/wordml/symex" xmlns:wpg="http://schemas.microsoft.com/office/word/2010/wordprocessingGroup" xmlns:wpi="http://schemas.microsoft.com/office/word/2010/wordprocessingInk" xmlns:wne="http://schemas.microsoft.com/office/word/2006/wordml" xmlns:wps="http://schemas.microsoft.com/office/word/2010/wordprocessingShape" mc:Ignorable="w14 w15 w16se w16cid w16 w16cex w16sdtdh w16sdtfl w16du wp14">
   <w:body>
     <w:sdt>
       <w:sdtPr>
@@ -118,7 +118,7 @@
           <w:r>
             <w:fldChar w:fldCharType="separate"/>
           </w:r>
-          <w:hyperlink w:anchor="_Toc158963168" w:history="1">
+          <w:hyperlink w:anchor="_Toc205720364" w:history="1">
             <w:r>
               <w:rPr>
                 <w:rStyle w:val="Hyperlink"/>
@@ -145,7 +145,7 @@
                 <w:noProof/>
                 <w:webHidden/>
               </w:rPr>
-              <w:instrText xml:space="preserve"> PAGEREF _Toc158963168 \h </w:instrText>
+              <w:instrText xml:space="preserve"> PAGEREF _Toc205720364 \h </w:instrText>
             </w:r>
             <w:r>
               <w:rPr>
@@ -191,7 +191,7 @@
               <w14:ligatures w14:val="standardContextual"/>
             </w:rPr>
           </w:pPr>
-          <w:hyperlink w:anchor="_Toc158963169" w:history="1">
+          <w:hyperlink w:anchor="_Toc205720365" w:history="1">
             <w:r>
               <w:rPr>
                 <w:rStyle w:val="Hyperlink"/>
@@ -218,7 +218,7 @@
                 <w:noProof/>
                 <w:webHidden/>
               </w:rPr>
-              <w:instrText xml:space="preserve"> PAGEREF _Toc158963169 \h </w:instrText>
+              <w:instrText xml:space="preserve"> PAGEREF _Toc205720365 \h </w:instrText>
             </w:r>
             <w:r>
               <w:rPr>
@@ -264,7 +264,7 @@
               <w14:ligatures w14:val="standardContextual"/>
             </w:rPr>
           </w:pPr>
-          <w:hyperlink w:anchor="_Toc158963170" w:history="1">
+          <w:hyperlink w:anchor="_Toc205720366" w:history="1">
             <w:r>
               <w:rPr>
                 <w:rStyle w:val="Hyperlink"/>
@@ -291,7 +291,7 @@
                 <w:noProof/>
                 <w:webHidden/>
               </w:rPr>
-              <w:instrText xml:space="preserve"> PAGEREF _Toc158963170 \h </w:instrText>
+              <w:instrText xml:space="preserve"> PAGEREF _Toc205720366 \h </w:instrText>
             </w:r>
             <w:r>
               <w:rPr>
@@ -337,7 +337,7 @@
               <w14:ligatures w14:val="standardContextual"/>
             </w:rPr>
           </w:pPr>
-          <w:hyperlink w:anchor="_Toc158963171" w:history="1">
+          <w:hyperlink w:anchor="_Toc205720367" w:history="1">
             <w:r>
               <w:rPr>
                 <w:rStyle w:val="Hyperlink"/>
@@ -364,7 +364,7 @@
                 <w:noProof/>
                 <w:webHidden/>
               </w:rPr>
-              <w:instrText xml:space="preserve"> PAGEREF _Toc158963171 \h </w:instrText>
+              <w:instrText xml:space="preserve"> PAGEREF _Toc205720367 \h </w:instrText>
             </w:r>
             <w:r>
               <w:rPr>
@@ -410,7 +410,7 @@
               <w14:ligatures w14:val="standardContextual"/>
             </w:rPr>
           </w:pPr>
-          <w:hyperlink w:anchor="_Toc158963172" w:history="1">
+          <w:hyperlink w:anchor="_Toc205720368" w:history="1">
             <w:r>
               <w:rPr>
                 <w:rStyle w:val="Hyperlink"/>
@@ -437,7 +437,7 @@
                 <w:noProof/>
                 <w:webHidden/>
               </w:rPr>
-              <w:instrText xml:space="preserve"> PAGEREF _Toc158963172 \h </w:instrText>
+              <w:instrText xml:space="preserve"> PAGEREF _Toc205720368 \h </w:instrText>
             </w:r>
             <w:r>
               <w:rPr>
@@ -483,7 +483,7 @@
               <w14:ligatures w14:val="standardContextual"/>
             </w:rPr>
           </w:pPr>
-          <w:hyperlink w:anchor="_Toc158963173" w:history="1">
+          <w:hyperlink w:anchor="_Toc205720369" w:history="1">
             <w:r>
               <w:rPr>
                 <w:rStyle w:val="Hyperlink"/>
@@ -510,7 +510,7 @@
                 <w:noProof/>
                 <w:webHidden/>
               </w:rPr>
-              <w:instrText xml:space="preserve"> PAGEREF _Toc158963173 \h </w:instrText>
+              <w:instrText xml:space="preserve"> PAGEREF _Toc205720369 \h </w:instrText>
             </w:r>
             <w:r>
               <w:rPr>
@@ -556,7 +556,7 @@
               <w14:ligatures w14:val="standardContextual"/>
             </w:rPr>
           </w:pPr>
-          <w:hyperlink w:anchor="_Toc158963174" w:history="1">
+          <w:hyperlink w:anchor="_Toc205720370" w:history="1">
             <w:r>
               <w:rPr>
                 <w:rStyle w:val="Hyperlink"/>
@@ -583,7 +583,7 @@
                 <w:noProof/>
                 <w:webHidden/>
               </w:rPr>
-              <w:instrText xml:space="preserve"> PAGEREF _Toc158963174 \h </w:instrText>
+              <w:instrText xml:space="preserve"> PAGEREF _Toc205720370 \h </w:instrText>
             </w:r>
             <w:r>
               <w:rPr>
@@ -629,7 +629,7 @@
               <w14:ligatures w14:val="standardContextual"/>
             </w:rPr>
           </w:pPr>
-          <w:hyperlink w:anchor="_Toc158963175" w:history="1">
+          <w:hyperlink w:anchor="_Toc205720371" w:history="1">
             <w:r>
               <w:rPr>
                 <w:rStyle w:val="Hyperlink"/>
@@ -656,7 +656,7 @@
                 <w:noProof/>
                 <w:webHidden/>
               </w:rPr>
-              <w:instrText xml:space="preserve"> PAGEREF _Toc158963175 \h </w:instrText>
+              <w:instrText xml:space="preserve"> PAGEREF _Toc205720371 \h </w:instrText>
             </w:r>
             <w:r>
               <w:rPr>
@@ -702,7 +702,7 @@
               <w14:ligatures w14:val="standardContextual"/>
             </w:rPr>
           </w:pPr>
-          <w:hyperlink w:anchor="_Toc158963176" w:history="1">
+          <w:hyperlink w:anchor="_Toc205720372" w:history="1">
             <w:r>
               <w:rPr>
                 <w:rStyle w:val="Hyperlink"/>
@@ -729,7 +729,7 @@
                 <w:noProof/>
                 <w:webHidden/>
               </w:rPr>
-              <w:instrText xml:space="preserve"> PAGEREF _Toc158963176 \h </w:instrText>
+              <w:instrText xml:space="preserve"> PAGEREF _Toc205720372 \h </w:instrText>
             </w:r>
             <w:r>
               <w:rPr>
@@ -775,7 +775,7 @@
               <w14:ligatures w14:val="standardContextual"/>
             </w:rPr>
           </w:pPr>
-          <w:hyperlink w:anchor="_Toc158963177" w:history="1">
+          <w:hyperlink w:anchor="_Toc205720373" w:history="1">
             <w:r>
               <w:rPr>
                 <w:rStyle w:val="Hyperlink"/>
@@ -802,7 +802,7 @@
                 <w:noProof/>
                 <w:webHidden/>
               </w:rPr>
-              <w:instrText xml:space="preserve"> PAGEREF _Toc158963177 \h </w:instrText>
+              <w:instrText xml:space="preserve"> PAGEREF _Toc205720373 \h </w:instrText>
             </w:r>
             <w:r>
               <w:rPr>
@@ -848,7 +848,7 @@
               <w14:ligatures w14:val="standardContextual"/>
             </w:rPr>
           </w:pPr>
-          <w:hyperlink w:anchor="_Toc158963178" w:history="1">
+          <w:hyperlink w:anchor="_Toc205720374" w:history="1">
             <w:r>
               <w:rPr>
                 <w:rStyle w:val="Hyperlink"/>
@@ -875,7 +875,7 @@
                 <w:noProof/>
                 <w:webHidden/>
               </w:rPr>
-              <w:instrText xml:space="preserve"> PAGEREF _Toc158963178 \h </w:instrText>
+              <w:instrText xml:space="preserve"> PAGEREF _Toc205720374 \h </w:instrText>
             </w:r>
             <w:r>
               <w:rPr>
@@ -921,7 +921,7 @@
               <w14:ligatures w14:val="standardContextual"/>
             </w:rPr>
           </w:pPr>
-          <w:hyperlink w:anchor="_Toc158963179" w:history="1">
+          <w:hyperlink w:anchor="_Toc205720375" w:history="1">
             <w:r>
               <w:rPr>
                 <w:rStyle w:val="Hyperlink"/>
@@ -948,7 +948,7 @@
                 <w:noProof/>
                 <w:webHidden/>
               </w:rPr>
-              <w:instrText xml:space="preserve"> PAGEREF _Toc158963179 \h </w:instrText>
+              <w:instrText xml:space="preserve"> PAGEREF _Toc205720375 \h </w:instrText>
             </w:r>
             <w:r>
               <w:rPr>
@@ -994,7 +994,7 @@
               <w14:ligatures w14:val="standardContextual"/>
             </w:rPr>
           </w:pPr>
-          <w:hyperlink w:anchor="_Toc158963180" w:history="1">
+          <w:hyperlink w:anchor="_Toc205720376" w:history="1">
             <w:r>
               <w:rPr>
                 <w:rStyle w:val="Hyperlink"/>
@@ -1021,7 +1021,7 @@
                 <w:noProof/>
                 <w:webHidden/>
               </w:rPr>
-              <w:instrText xml:space="preserve"> PAGEREF _Toc158963180 \h </w:instrText>
+              <w:instrText xml:space="preserve"> PAGEREF _Toc205720376 \h </w:instrText>
             </w:r>
             <w:r>
               <w:rPr>
@@ -1067,7 +1067,7 @@
               <w14:ligatures w14:val="standardContextual"/>
             </w:rPr>
           </w:pPr>
-          <w:hyperlink w:anchor="_Toc158963181" w:history="1">
+          <w:hyperlink w:anchor="_Toc205720377" w:history="1">
             <w:r>
               <w:rPr>
                 <w:rStyle w:val="Hyperlink"/>
@@ -1094,7 +1094,7 @@
                 <w:noProof/>
                 <w:webHidden/>
               </w:rPr>
-              <w:instrText xml:space="preserve"> PAGEREF _Toc158963181 \h </w:instrText>
+              <w:instrText xml:space="preserve"> PAGEREF _Toc205720377 \h </w:instrText>
             </w:r>
             <w:r>
               <w:rPr>
@@ -1140,7 +1140,7 @@
               <w14:ligatures w14:val="standardContextual"/>
             </w:rPr>
           </w:pPr>
-          <w:hyperlink w:anchor="_Toc158963182" w:history="1">
+          <w:hyperlink w:anchor="_Toc205720378" w:history="1">
             <w:r>
               <w:rPr>
                 <w:rStyle w:val="Hyperlink"/>
@@ -1167,7 +1167,7 @@
                 <w:noProof/>
                 <w:webHidden/>
               </w:rPr>
-              <w:instrText xml:space="preserve"> PAGEREF _Toc158963182 \h </w:instrText>
+              <w:instrText xml:space="preserve"> PAGEREF _Toc205720378 \h </w:instrText>
             </w:r>
             <w:r>
               <w:rPr>
@@ -1213,7 +1213,7 @@
               <w14:ligatures w14:val="standardContextual"/>
             </w:rPr>
           </w:pPr>
-          <w:hyperlink w:anchor="_Toc158963183" w:history="1">
+          <w:hyperlink w:anchor="_Toc205720379" w:history="1">
             <w:r>
               <w:rPr>
                 <w:rStyle w:val="Hyperlink"/>
@@ -1240,7 +1240,7 @@
                 <w:noProof/>
                 <w:webHidden/>
               </w:rPr>
-              <w:instrText xml:space="preserve"> PAGEREF _Toc158963183 \h </w:instrText>
+              <w:instrText xml:space="preserve"> PAGEREF _Toc205720379 \h </w:instrText>
             </w:r>
             <w:r>
               <w:rPr>
@@ -1286,7 +1286,7 @@
               <w14:ligatures w14:val="standardContextual"/>
             </w:rPr>
           </w:pPr>
-          <w:hyperlink w:anchor="_Toc158963184" w:history="1">
+          <w:hyperlink w:anchor="_Toc205720380" w:history="1">
             <w:r>
               <w:rPr>
                 <w:rStyle w:val="Hyperlink"/>
@@ -1313,7 +1313,7 @@
                 <w:noProof/>
                 <w:webHidden/>
               </w:rPr>
-              <w:instrText xml:space="preserve"> PAGEREF _Toc158963184 \h </w:instrText>
+              <w:instrText xml:space="preserve"> PAGEREF _Toc205720380 \h </w:instrText>
             </w:r>
             <w:r>
               <w:rPr>
@@ -1359,7 +1359,7 @@
               <w14:ligatures w14:val="standardContextual"/>
             </w:rPr>
           </w:pPr>
-          <w:hyperlink w:anchor="_Toc158963185" w:history="1">
+          <w:hyperlink w:anchor="_Toc205720381" w:history="1">
             <w:r>
               <w:rPr>
                 <w:rStyle w:val="Hyperlink"/>
@@ -1386,7 +1386,7 @@
                 <w:noProof/>
                 <w:webHidden/>
               </w:rPr>
-              <w:instrText xml:space="preserve"> PAGEREF _Toc158963185 \h </w:instrText>
+              <w:instrText xml:space="preserve"> PAGEREF _Toc205720381 \h </w:instrText>
             </w:r>
             <w:r>
               <w:rPr>
@@ -1432,7 +1432,7 @@
               <w14:ligatures w14:val="standardContextual"/>
             </w:rPr>
           </w:pPr>
-          <w:hyperlink w:anchor="_Toc158963186" w:history="1">
+          <w:hyperlink w:anchor="_Toc205720382" w:history="1">
             <w:r>
               <w:rPr>
                 <w:rStyle w:val="Hyperlink"/>
@@ -1459,7 +1459,7 @@
                 <w:noProof/>
                 <w:webHidden/>
               </w:rPr>
-              <w:instrText xml:space="preserve"> PAGEREF _Toc158963186 \h </w:instrText>
+              <w:instrText xml:space="preserve"> PAGEREF _Toc205720382 \h </w:instrText>
             </w:r>
             <w:r>
               <w:rPr>
@@ -1505,7 +1505,7 @@
               <w14:ligatures w14:val="standardContextual"/>
             </w:rPr>
           </w:pPr>
-          <w:hyperlink w:anchor="_Toc158963187" w:history="1">
+          <w:hyperlink w:anchor="_Toc205720383" w:history="1">
             <w:r>
               <w:rPr>
                 <w:rStyle w:val="Hyperlink"/>
@@ -1532,7 +1532,7 @@
                 <w:noProof/>
                 <w:webHidden/>
               </w:rPr>
-              <w:instrText xml:space="preserve"> PAGEREF _Toc158963187 \h </w:instrText>
+              <w:instrText xml:space="preserve"> PAGEREF _Toc205720383 \h </w:instrText>
             </w:r>
             <w:r>
               <w:rPr>
@@ -1578,7 +1578,7 @@
               <w14:ligatures w14:val="standardContextual"/>
             </w:rPr>
           </w:pPr>
-          <w:hyperlink w:anchor="_Toc158963188" w:history="1">
+          <w:hyperlink w:anchor="_Toc205720384" w:history="1">
             <w:r>
               <w:rPr>
                 <w:rStyle w:val="Hyperlink"/>
@@ -1605,7 +1605,7 @@
                 <w:noProof/>
                 <w:webHidden/>
               </w:rPr>
-              <w:instrText xml:space="preserve"> PAGEREF _Toc158963188 \h </w:instrText>
+              <w:instrText xml:space="preserve"> PAGEREF _Toc205720384 \h </w:instrText>
             </w:r>
             <w:r>
               <w:rPr>
@@ -1651,7 +1651,7 @@
               <w14:ligatures w14:val="standardContextual"/>
             </w:rPr>
           </w:pPr>
-          <w:hyperlink w:anchor="_Toc158963189" w:history="1">
+          <w:hyperlink w:anchor="_Toc205720385" w:history="1">
             <w:r>
               <w:rPr>
                 <w:rStyle w:val="Hyperlink"/>
@@ -1678,7 +1678,7 @@
                 <w:noProof/>
                 <w:webHidden/>
               </w:rPr>
-              <w:instrText xml:space="preserve"> PAGEREF _Toc158963189 \h </w:instrText>
+              <w:instrText xml:space="preserve"> PAGEREF _Toc205720385 \h </w:instrText>
             </w:r>
             <w:r>
               <w:rPr>
@@ -1724,7 +1724,7 @@
               <w14:ligatures w14:val="standardContextual"/>
             </w:rPr>
           </w:pPr>
-          <w:hyperlink w:anchor="_Toc158963190" w:history="1">
+          <w:hyperlink w:anchor="_Toc205720386" w:history="1">
             <w:r>
               <w:rPr>
                 <w:rStyle w:val="Hyperlink"/>
@@ -1751,7 +1751,7 @@
                 <w:noProof/>
                 <w:webHidden/>
               </w:rPr>
-              <w:instrText xml:space="preserve"> PAGEREF _Toc158963190 \h </w:instrText>
+              <w:instrText xml:space="preserve"> PAGEREF _Toc205720386 \h </w:instrText>
             </w:r>
             <w:r>
               <w:rPr>
@@ -1797,7 +1797,7 @@
               <w14:ligatures w14:val="standardContextual"/>
             </w:rPr>
           </w:pPr>
-          <w:hyperlink w:anchor="_Toc158963191" w:history="1">
+          <w:hyperlink w:anchor="_Toc205720387" w:history="1">
             <w:r>
               <w:rPr>
                 <w:rStyle w:val="Hyperlink"/>
@@ -1824,7 +1824,7 @@
                 <w:noProof/>
                 <w:webHidden/>
               </w:rPr>
-              <w:instrText xml:space="preserve"> PAGEREF _Toc158963191 \h </w:instrText>
+              <w:instrText xml:space="preserve"> PAGEREF _Toc205720387 \h </w:instrText>
             </w:r>
             <w:r>
               <w:rPr>
@@ -1870,7 +1870,7 @@
               <w14:ligatures w14:val="standardContextual"/>
             </w:rPr>
           </w:pPr>
-          <w:hyperlink w:anchor="_Toc158963192" w:history="1">
+          <w:hyperlink w:anchor="_Toc205720388" w:history="1">
             <w:r>
               <w:rPr>
                 <w:rStyle w:val="Hyperlink"/>
@@ -1897,7 +1897,7 @@
                 <w:noProof/>
                 <w:webHidden/>
               </w:rPr>
-              <w:instrText xml:space="preserve"> PAGEREF _Toc158963192 \h </w:instrText>
+              <w:instrText xml:space="preserve"> PAGEREF _Toc205720388 \h </w:instrText>
             </w:r>
             <w:r>
               <w:rPr>
@@ -1943,7 +1943,7 @@
               <w14:ligatures w14:val="standardContextual"/>
             </w:rPr>
           </w:pPr>
-          <w:hyperlink w:anchor="_Toc158963193" w:history="1">
+          <w:hyperlink w:anchor="_Toc205720389" w:history="1">
             <w:r>
               <w:rPr>
                 <w:rStyle w:val="Hyperlink"/>
@@ -1970,7 +1970,7 @@
                 <w:noProof/>
                 <w:webHidden/>
               </w:rPr>
-              <w:instrText xml:space="preserve"> PAGEREF _Toc158963193 \h </w:instrText>
+              <w:instrText xml:space="preserve"> PAGEREF _Toc205720389 \h </w:instrText>
             </w:r>
             <w:r>
               <w:rPr>
@@ -2016,7 +2016,7 @@
               <w14:ligatures w14:val="standardContextual"/>
             </w:rPr>
           </w:pPr>
-          <w:hyperlink w:anchor="_Toc158963194" w:history="1">
+          <w:hyperlink w:anchor="_Toc205720390" w:history="1">
             <w:r>
               <w:rPr>
                 <w:rStyle w:val="Hyperlink"/>
@@ -2043,7 +2043,7 @@
                 <w:noProof/>
                 <w:webHidden/>
               </w:rPr>
-              <w:instrText xml:space="preserve"> PAGEREF _Toc158963194 \h </w:instrText>
+              <w:instrText xml:space="preserve"> PAGEREF _Toc205720390 \h </w:instrText>
             </w:r>
             <w:r>
               <w:rPr>
@@ -2089,7 +2089,7 @@
               <w14:ligatures w14:val="standardContextual"/>
             </w:rPr>
           </w:pPr>
-          <w:hyperlink w:anchor="_Toc158963195" w:history="1">
+          <w:hyperlink w:anchor="_Toc205720391" w:history="1">
             <w:r>
               <w:rPr>
                 <w:rStyle w:val="Hyperlink"/>
@@ -2116,7 +2116,7 @@
                 <w:noProof/>
                 <w:webHidden/>
               </w:rPr>
-              <w:instrText xml:space="preserve"> PAGEREF _Toc158963195 \h </w:instrText>
+              <w:instrText xml:space="preserve"> PAGEREF _Toc205720391 \h </w:instrText>
             </w:r>
             <w:r>
               <w:rPr>
@@ -2162,7 +2162,7 @@
               <w14:ligatures w14:val="standardContextual"/>
             </w:rPr>
           </w:pPr>
-          <w:hyperlink w:anchor="_Toc158963196" w:history="1">
+          <w:hyperlink w:anchor="_Toc205720392" w:history="1">
             <w:r>
               <w:rPr>
                 <w:rStyle w:val="Hyperlink"/>
@@ -2189,7 +2189,7 @@
                 <w:noProof/>
                 <w:webHidden/>
               </w:rPr>
-              <w:instrText xml:space="preserve"> PAGEREF _Toc158963196 \h </w:instrText>
+              <w:instrText xml:space="preserve"> PAGEREF _Toc205720392 \h </w:instrText>
             </w:r>
             <w:r>
               <w:rPr>
@@ -2235,7 +2235,7 @@
               <w14:ligatures w14:val="standardContextual"/>
             </w:rPr>
           </w:pPr>
-          <w:hyperlink w:anchor="_Toc158963197" w:history="1">
+          <w:hyperlink w:anchor="_Toc205720393" w:history="1">
             <w:r>
               <w:rPr>
                 <w:rStyle w:val="Hyperlink"/>
@@ -2262,7 +2262,7 @@
                 <w:noProof/>
                 <w:webHidden/>
               </w:rPr>
-              <w:instrText xml:space="preserve"> PAGEREF _Toc158963197 \h </w:instrText>
+              <w:instrText xml:space="preserve"> PAGEREF _Toc205720393 \h </w:instrText>
             </w:r>
             <w:r>
               <w:rPr>
@@ -2308,7 +2308,7 @@
               <w14:ligatures w14:val="standardContextual"/>
             </w:rPr>
           </w:pPr>
-          <w:hyperlink w:anchor="_Toc158963198" w:history="1">
+          <w:hyperlink w:anchor="_Toc205720394" w:history="1">
             <w:r>
               <w:rPr>
                 <w:rStyle w:val="Hyperlink"/>
@@ -2335,7 +2335,7 @@
                 <w:noProof/>
                 <w:webHidden/>
               </w:rPr>
-              <w:instrText xml:space="preserve"> PAGEREF _Toc158963198 \h </w:instrText>
+              <w:instrText xml:space="preserve"> PAGEREF _Toc205720394 \h </w:instrText>
             </w:r>
             <w:r>
               <w:rPr>
@@ -2381,7 +2381,7 @@
               <w14:ligatures w14:val="standardContextual"/>
             </w:rPr>
           </w:pPr>
-          <w:hyperlink w:anchor="_Toc158963199" w:history="1">
+          <w:hyperlink w:anchor="_Toc205720395" w:history="1">
             <w:r>
               <w:rPr>
                 <w:rStyle w:val="Hyperlink"/>
@@ -2408,7 +2408,7 @@
                 <w:noProof/>
                 <w:webHidden/>
               </w:rPr>
-              <w:instrText xml:space="preserve"> PAGEREF _Toc158963199 \h </w:instrText>
+              <w:instrText xml:space="preserve"> PAGEREF _Toc205720395 \h </w:instrText>
             </w:r>
             <w:r>
               <w:rPr>
@@ -2454,7 +2454,7 @@
               <w14:ligatures w14:val="standardContextual"/>
             </w:rPr>
           </w:pPr>
-          <w:hyperlink w:anchor="_Toc158963200" w:history="1">
+          <w:hyperlink w:anchor="_Toc205720396" w:history="1">
             <w:r>
               <w:rPr>
                 <w:rStyle w:val="Hyperlink"/>
@@ -2481,7 +2481,7 @@
                 <w:noProof/>
                 <w:webHidden/>
               </w:rPr>
-              <w:instrText xml:space="preserve"> PAGEREF _Toc158963200 \h </w:instrText>
+              <w:instrText xml:space="preserve"> PAGEREF _Toc205720396 \h </w:instrText>
             </w:r>
             <w:r>
               <w:rPr>
@@ -2527,7 +2527,7 @@
               <w14:ligatures w14:val="standardContextual"/>
             </w:rPr>
           </w:pPr>
-          <w:hyperlink w:anchor="_Toc158963201" w:history="1">
+          <w:hyperlink w:anchor="_Toc205720397" w:history="1">
             <w:r>
               <w:rPr>
                 <w:rStyle w:val="Hyperlink"/>
@@ -2554,7 +2554,7 @@
                 <w:noProof/>
                 <w:webHidden/>
               </w:rPr>
-              <w:instrText xml:space="preserve"> PAGEREF _Toc158963201 \h </w:instrText>
+              <w:instrText xml:space="preserve"> PAGEREF _Toc205720397 \h </w:instrText>
             </w:r>
             <w:r>
               <w:rPr>
@@ -2600,7 +2600,7 @@
               <w14:ligatures w14:val="standardContextual"/>
             </w:rPr>
           </w:pPr>
-          <w:hyperlink w:anchor="_Toc158963202" w:history="1">
+          <w:hyperlink w:anchor="_Toc205720398" w:history="1">
             <w:r>
               <w:rPr>
                 <w:rStyle w:val="Hyperlink"/>
@@ -2627,7 +2627,7 @@
                 <w:noProof/>
                 <w:webHidden/>
               </w:rPr>
-              <w:instrText xml:space="preserve"> PAGEREF _Toc158963202 \h </w:instrText>
+              <w:instrText xml:space="preserve"> PAGEREF _Toc205720398 \h </w:instrText>
             </w:r>
             <w:r>
               <w:rPr>
@@ -2673,7 +2673,7 @@
               <w14:ligatures w14:val="standardContextual"/>
             </w:rPr>
           </w:pPr>
-          <w:hyperlink w:anchor="_Toc158963203" w:history="1">
+          <w:hyperlink w:anchor="_Toc205720399" w:history="1">
             <w:r>
               <w:rPr>
                 <w:rStyle w:val="Hyperlink"/>
@@ -2700,7 +2700,7 @@
                 <w:noProof/>
                 <w:webHidden/>
               </w:rPr>
-              <w:instrText xml:space="preserve"> PAGEREF _Toc158963203 \h </w:instrText>
+              <w:instrText xml:space="preserve"> PAGEREF _Toc205720399 \h </w:instrText>
             </w:r>
             <w:r>
               <w:rPr>
@@ -2746,7 +2746,7 @@
               <w14:ligatures w14:val="standardContextual"/>
             </w:rPr>
           </w:pPr>
-          <w:hyperlink w:anchor="_Toc158963204" w:history="1">
+          <w:hyperlink w:anchor="_Toc205720400" w:history="1">
             <w:r>
               <w:rPr>
                 <w:rStyle w:val="Hyperlink"/>
@@ -2773,7 +2773,7 @@
                 <w:noProof/>
                 <w:webHidden/>
               </w:rPr>
-              <w:instrText xml:space="preserve"> PAGEREF _Toc158963204 \h </w:instrText>
+              <w:instrText xml:space="preserve"> PAGEREF _Toc205720400 \h </w:instrText>
             </w:r>
             <w:r>
               <w:rPr>
@@ -2819,7 +2819,7 @@
               <w14:ligatures w14:val="standardContextual"/>
             </w:rPr>
           </w:pPr>
-          <w:hyperlink w:anchor="_Toc158963205" w:history="1">
+          <w:hyperlink w:anchor="_Toc205720401" w:history="1">
             <w:r>
               <w:rPr>
                 <w:rStyle w:val="Hyperlink"/>
@@ -2846,7 +2846,7 @@
                 <w:noProof/>
                 <w:webHidden/>
               </w:rPr>
-              <w:instrText xml:space="preserve"> PAGEREF _Toc158963205 \h </w:instrText>
+              <w:instrText xml:space="preserve"> PAGEREF _Toc205720401 \h </w:instrText>
             </w:r>
             <w:r>
               <w:rPr>
@@ -2892,7 +2892,7 @@
               <w14:ligatures w14:val="standardContextual"/>
             </w:rPr>
           </w:pPr>
-          <w:hyperlink w:anchor="_Toc158963206" w:history="1">
+          <w:hyperlink w:anchor="_Toc205720402" w:history="1">
             <w:r>
               <w:rPr>
                 <w:rStyle w:val="Hyperlink"/>
@@ -2919,7 +2919,7 @@
                 <w:noProof/>
                 <w:webHidden/>
               </w:rPr>
-              <w:instrText xml:space="preserve"> PAGEREF _Toc158963206 \h </w:instrText>
+              <w:instrText xml:space="preserve"> PAGEREF _Toc205720402 \h </w:instrText>
             </w:r>
             <w:r>
               <w:rPr>
@@ -2965,7 +2965,7 @@
               <w14:ligatures w14:val="standardContextual"/>
             </w:rPr>
           </w:pPr>
-          <w:hyperlink w:anchor="_Toc158963207" w:history="1">
+          <w:hyperlink w:anchor="_Toc205720403" w:history="1">
             <w:r>
               <w:rPr>
                 <w:rStyle w:val="Hyperlink"/>
@@ -2992,7 +2992,7 @@
                 <w:noProof/>
                 <w:webHidden/>
               </w:rPr>
-              <w:instrText xml:space="preserve"> PAGEREF _Toc158963207 \h </w:instrText>
+              <w:instrText xml:space="preserve"> PAGEREF _Toc205720403 \h </w:instrText>
             </w:r>
             <w:r>
               <w:rPr>
@@ -3038,7 +3038,7 @@
               <w14:ligatures w14:val="standardContextual"/>
             </w:rPr>
           </w:pPr>
-          <w:hyperlink w:anchor="_Toc158963208" w:history="1">
+          <w:hyperlink w:anchor="_Toc205720404" w:history="1">
             <w:r>
               <w:rPr>
                 <w:rStyle w:val="Hyperlink"/>
@@ -3065,7 +3065,7 @@
                 <w:noProof/>
                 <w:webHidden/>
               </w:rPr>
-              <w:instrText xml:space="preserve"> PAGEREF _Toc158963208 \h </w:instrText>
+              <w:instrText xml:space="preserve"> PAGEREF _Toc205720404 \h </w:instrText>
             </w:r>
             <w:r>
               <w:rPr>
@@ -3111,7 +3111,7 @@
               <w14:ligatures w14:val="standardContextual"/>
             </w:rPr>
           </w:pPr>
-          <w:hyperlink w:anchor="_Toc158963209" w:history="1">
+          <w:hyperlink w:anchor="_Toc205720405" w:history="1">
             <w:r>
               <w:rPr>
                 <w:rStyle w:val="Hyperlink"/>
@@ -3138,7 +3138,7 @@
                 <w:noProof/>
                 <w:webHidden/>
               </w:rPr>
-              <w:instrText xml:space="preserve"> PAGEREF _Toc158963209 \h </w:instrText>
+              <w:instrText xml:space="preserve"> PAGEREF _Toc205720405 \h </w:instrText>
             </w:r>
             <w:r>
               <w:rPr>
@@ -3184,7 +3184,7 @@
               <w14:ligatures w14:val="standardContextual"/>
             </w:rPr>
           </w:pPr>
-          <w:hyperlink w:anchor="_Toc158963210" w:history="1">
+          <w:hyperlink w:anchor="_Toc205720406" w:history="1">
             <w:r>
               <w:rPr>
                 <w:rStyle w:val="Hyperlink"/>
@@ -3211,7 +3211,7 @@
                 <w:noProof/>
                 <w:webHidden/>
               </w:rPr>
-              <w:instrText xml:space="preserve"> PAGEREF _Toc158963210 \h </w:instrText>
+              <w:instrText xml:space="preserve"> PAGEREF _Toc205720406 \h </w:instrText>
             </w:r>
             <w:r>
               <w:rPr>
@@ -3257,7 +3257,7 @@
               <w14:ligatures w14:val="standardContextual"/>
             </w:rPr>
           </w:pPr>
-          <w:hyperlink w:anchor="_Toc158963211" w:history="1">
+          <w:hyperlink w:anchor="_Toc205720407" w:history="1">
             <w:r>
               <w:rPr>
                 <w:rStyle w:val="Hyperlink"/>
@@ -3284,7 +3284,7 @@
                 <w:noProof/>
                 <w:webHidden/>
               </w:rPr>
-              <w:instrText xml:space="preserve"> PAGEREF _Toc158963211 \h </w:instrText>
+              <w:instrText xml:space="preserve"> PAGEREF _Toc205720407 \h </w:instrText>
             </w:r>
             <w:r>
               <w:rPr>
@@ -3330,7 +3330,7 @@
               <w14:ligatures w14:val="standardContextual"/>
             </w:rPr>
           </w:pPr>
-          <w:hyperlink w:anchor="_Toc158963212" w:history="1">
+          <w:hyperlink w:anchor="_Toc205720408" w:history="1">
             <w:r>
               <w:rPr>
                 <w:rStyle w:val="Hyperlink"/>
@@ -3357,7 +3357,7 @@
                 <w:noProof/>
                 <w:webHidden/>
               </w:rPr>
-              <w:instrText xml:space="preserve"> PAGEREF _Toc158963212 \h </w:instrText>
+              <w:instrText xml:space="preserve"> PAGEREF _Toc205720408 \h </w:instrText>
             </w:r>
             <w:r>
               <w:rPr>
@@ -3403,7 +3403,7 @@
               <w14:ligatures w14:val="standardContextual"/>
             </w:rPr>
           </w:pPr>
-          <w:hyperlink w:anchor="_Toc158963213" w:history="1">
+          <w:hyperlink w:anchor="_Toc205720409" w:history="1">
             <w:r>
               <w:rPr>
                 <w:rStyle w:val="Hyperlink"/>
@@ -3430,7 +3430,7 @@
                 <w:noProof/>
                 <w:webHidden/>
               </w:rPr>
-              <w:instrText xml:space="preserve"> PAGEREF _Toc158963213 \h </w:instrText>
+              <w:instrText xml:space="preserve"> PAGEREF _Toc205720409 \h </w:instrText>
             </w:r>
             <w:r>
               <w:rPr>
@@ -3476,7 +3476,7 @@
               <w14:ligatures w14:val="standardContextual"/>
             </w:rPr>
           </w:pPr>
-          <w:hyperlink w:anchor="_Toc158963214" w:history="1">
+          <w:hyperlink w:anchor="_Toc205720410" w:history="1">
             <w:r>
               <w:rPr>
                 <w:rStyle w:val="Hyperlink"/>
@@ -3503,7 +3503,7 @@
                 <w:noProof/>
                 <w:webHidden/>
               </w:rPr>
-              <w:instrText xml:space="preserve"> PAGEREF _Toc158963214 \h </w:instrText>
+              <w:instrText xml:space="preserve"> PAGEREF _Toc205720410 \h </w:instrText>
             </w:r>
             <w:r>
               <w:rPr>
@@ -3549,7 +3549,7 @@
               <w14:ligatures w14:val="standardContextual"/>
             </w:rPr>
           </w:pPr>
-          <w:hyperlink w:anchor="_Toc158963215" w:history="1">
+          <w:hyperlink w:anchor="_Toc205720411" w:history="1">
             <w:r>
               <w:rPr>
                 <w:rStyle w:val="Hyperlink"/>
@@ -3576,7 +3576,7 @@
                 <w:noProof/>
                 <w:webHidden/>
               </w:rPr>
-              <w:instrText xml:space="preserve"> PAGEREF _Toc158963215 \h </w:instrText>
+              <w:instrText xml:space="preserve"> PAGEREF _Toc205720411 \h </w:instrText>
             </w:r>
             <w:r>
               <w:rPr>
@@ -3622,7 +3622,7 @@
               <w14:ligatures w14:val="standardContextual"/>
             </w:rPr>
           </w:pPr>
-          <w:hyperlink w:anchor="_Toc158963216" w:history="1">
+          <w:hyperlink w:anchor="_Toc205720412" w:history="1">
             <w:r>
               <w:rPr>
                 <w:rStyle w:val="Hyperlink"/>
@@ -3649,7 +3649,7 @@
                 <w:noProof/>
                 <w:webHidden/>
               </w:rPr>
-              <w:instrText xml:space="preserve"> PAGEREF _Toc158963216 \h </w:instrText>
+              <w:instrText xml:space="preserve"> PAGEREF _Toc205720412 \h </w:instrText>
             </w:r>
             <w:r>
               <w:rPr>
@@ -3695,7 +3695,7 @@
               <w14:ligatures w14:val="standardContextual"/>
             </w:rPr>
           </w:pPr>
-          <w:hyperlink w:anchor="_Toc158963217" w:history="1">
+          <w:hyperlink w:anchor="_Toc205720413" w:history="1">
             <w:r>
               <w:rPr>
                 <w:rStyle w:val="Hyperlink"/>
@@ -3722,7 +3722,7 @@
                 <w:noProof/>
                 <w:webHidden/>
               </w:rPr>
-              <w:instrText xml:space="preserve"> PAGEREF _Toc158963217 \h </w:instrText>
+              <w:instrText xml:space="preserve"> PAGEREF _Toc205720413 \h </w:instrText>
             </w:r>
             <w:r>
               <w:rPr>
@@ -3768,7 +3768,7 @@
               <w14:ligatures w14:val="standardContextual"/>
             </w:rPr>
           </w:pPr>
-          <w:hyperlink w:anchor="_Toc158963218" w:history="1">
+          <w:hyperlink w:anchor="_Toc205720414" w:history="1">
             <w:r>
               <w:rPr>
                 <w:rStyle w:val="Hyperlink"/>
@@ -3795,7 +3795,7 @@
                 <w:noProof/>
                 <w:webHidden/>
               </w:rPr>
-              <w:instrText xml:space="preserve"> PAGEREF _Toc158963218 \h </w:instrText>
+              <w:instrText xml:space="preserve"> PAGEREF _Toc205720414 \h </w:instrText>
             </w:r>
             <w:r>
               <w:rPr>
@@ -3841,7 +3841,7 @@
               <w14:ligatures w14:val="standardContextual"/>
             </w:rPr>
           </w:pPr>
-          <w:hyperlink w:anchor="_Toc158963219" w:history="1">
+          <w:hyperlink w:anchor="_Toc205720415" w:history="1">
             <w:r>
               <w:rPr>
                 <w:rStyle w:val="Hyperlink"/>
@@ -3868,7 +3868,7 @@
                 <w:noProof/>
                 <w:webHidden/>
               </w:rPr>
-              <w:instrText xml:space="preserve"> PAGEREF _Toc158963219 \h </w:instrText>
+              <w:instrText xml:space="preserve"> PAGEREF _Toc205720415 \h </w:instrText>
             </w:r>
             <w:r>
               <w:rPr>
@@ -3914,7 +3914,7 @@
               <w14:ligatures w14:val="standardContextual"/>
             </w:rPr>
           </w:pPr>
-          <w:hyperlink w:anchor="_Toc158963220" w:history="1">
+          <w:hyperlink w:anchor="_Toc205720416" w:history="1">
             <w:r>
               <w:rPr>
                 <w:rStyle w:val="Hyperlink"/>
@@ -3941,7 +3941,7 @@
                 <w:noProof/>
                 <w:webHidden/>
               </w:rPr>
-              <w:instrText xml:space="preserve"> PAGEREF _Toc158963220 \h </w:instrText>
+              <w:instrText xml:space="preserve"> PAGEREF _Toc205720416 \h </w:instrText>
             </w:r>
             <w:r>
               <w:rPr>
@@ -3987,7 +3987,7 @@
               <w14:ligatures w14:val="standardContextual"/>
             </w:rPr>
           </w:pPr>
-          <w:hyperlink w:anchor="_Toc158963221" w:history="1">
+          <w:hyperlink w:anchor="_Toc205720417" w:history="1">
             <w:r>
               <w:rPr>
                 <w:rStyle w:val="Hyperlink"/>
@@ -4014,7 +4014,7 @@
                 <w:noProof/>
                 <w:webHidden/>
               </w:rPr>
-              <w:instrText xml:space="preserve"> PAGEREF _Toc158963221 \h </w:instrText>
+              <w:instrText xml:space="preserve"> PAGEREF _Toc205720417 \h </w:instrText>
             </w:r>
             <w:r>
               <w:rPr>
@@ -4060,7 +4060,7 @@
               <w14:ligatures w14:val="standardContextual"/>
             </w:rPr>
           </w:pPr>
-          <w:hyperlink w:anchor="_Toc158963222" w:history="1">
+          <w:hyperlink w:anchor="_Toc205720418" w:history="1">
             <w:r>
               <w:rPr>
                 <w:rStyle w:val="Hyperlink"/>
@@ -4087,7 +4087,7 @@
                 <w:noProof/>
                 <w:webHidden/>
               </w:rPr>
-              <w:instrText xml:space="preserve"> PAGEREF _Toc158963222 \h </w:instrText>
+              <w:instrText xml:space="preserve"> PAGEREF _Toc205720418 \h </w:instrText>
             </w:r>
             <w:r>
               <w:rPr>
@@ -4133,7 +4133,7 @@
               <w14:ligatures w14:val="standardContextual"/>
             </w:rPr>
           </w:pPr>
-          <w:hyperlink w:anchor="_Toc158963223" w:history="1">
+          <w:hyperlink w:anchor="_Toc205720419" w:history="1">
             <w:r>
               <w:rPr>
                 <w:rStyle w:val="Hyperlink"/>
@@ -4160,7 +4160,7 @@
                 <w:noProof/>
                 <w:webHidden/>
               </w:rPr>
-              <w:instrText xml:space="preserve"> PAGEREF _Toc158963223 \h </w:instrText>
+              <w:instrText xml:space="preserve"> PAGEREF _Toc205720419 \h </w:instrText>
             </w:r>
             <w:r>
               <w:rPr>
@@ -4206,7 +4206,7 @@
               <w14:ligatures w14:val="standardContextual"/>
             </w:rPr>
           </w:pPr>
-          <w:hyperlink w:anchor="_Toc158963224" w:history="1">
+          <w:hyperlink w:anchor="_Toc205720420" w:history="1">
             <w:r>
               <w:rPr>
                 <w:rStyle w:val="Hyperlink"/>
@@ -4233,7 +4233,7 @@
                 <w:noProof/>
                 <w:webHidden/>
               </w:rPr>
-              <w:instrText xml:space="preserve"> PAGEREF _Toc158963224 \h </w:instrText>
+              <w:instrText xml:space="preserve"> PAGEREF _Toc205720420 \h </w:instrText>
             </w:r>
             <w:r>
               <w:rPr>
@@ -4279,7 +4279,7 @@
               <w14:ligatures w14:val="standardContextual"/>
             </w:rPr>
           </w:pPr>
-          <w:hyperlink w:anchor="_Toc158963225" w:history="1">
+          <w:hyperlink w:anchor="_Toc205720421" w:history="1">
             <w:r>
               <w:rPr>
                 <w:rStyle w:val="Hyperlink"/>
@@ -4306,7 +4306,7 @@
                 <w:noProof/>
                 <w:webHidden/>
               </w:rPr>
-              <w:instrText xml:space="preserve"> PAGEREF _Toc158963225 \h </w:instrText>
+              <w:instrText xml:space="preserve"> PAGEREF _Toc205720421 \h </w:instrText>
             </w:r>
             <w:r>
               <w:rPr>
@@ -4352,7 +4352,7 @@
               <w14:ligatures w14:val="standardContextual"/>
             </w:rPr>
           </w:pPr>
-          <w:hyperlink w:anchor="_Toc158963226" w:history="1">
+          <w:hyperlink w:anchor="_Toc205720422" w:history="1">
             <w:r>
               <w:rPr>
                 <w:rStyle w:val="Hyperlink"/>
@@ -4379,7 +4379,7 @@
                 <w:noProof/>
                 <w:webHidden/>
               </w:rPr>
-              <w:instrText xml:space="preserve"> PAGEREF _Toc158963226 \h </w:instrText>
+              <w:instrText xml:space="preserve"> PAGEREF _Toc205720422 \h </w:instrText>
             </w:r>
             <w:r>
               <w:rPr>
@@ -4425,7 +4425,7 @@
               <w14:ligatures w14:val="standardContextual"/>
             </w:rPr>
           </w:pPr>
-          <w:hyperlink w:anchor="_Toc158963227" w:history="1">
+          <w:hyperlink w:anchor="_Toc205720423" w:history="1">
             <w:r>
               <w:rPr>
                 <w:rStyle w:val="Hyperlink"/>
@@ -4452,7 +4452,7 @@
                 <w:noProof/>
                 <w:webHidden/>
               </w:rPr>
-              <w:instrText xml:space="preserve"> PAGEREF _Toc158963227 \h </w:instrText>
+              <w:instrText xml:space="preserve"> PAGEREF _Toc205720423 \h </w:instrText>
             </w:r>
             <w:r>
               <w:rPr>
@@ -4498,7 +4498,7 @@
               <w14:ligatures w14:val="standardContextual"/>
             </w:rPr>
           </w:pPr>
-          <w:hyperlink w:anchor="_Toc158963228" w:history="1">
+          <w:hyperlink w:anchor="_Toc205720424" w:history="1">
             <w:r>
               <w:rPr>
                 <w:rStyle w:val="Hyperlink"/>
@@ -4525,7 +4525,7 @@
                 <w:noProof/>
                 <w:webHidden/>
               </w:rPr>
-              <w:instrText xml:space="preserve"> PAGEREF _Toc158963228 \h </w:instrText>
+              <w:instrText xml:space="preserve"> PAGEREF _Toc205720424 \h </w:instrText>
             </w:r>
             <w:r>
               <w:rPr>
@@ -4571,7 +4571,7 @@
               <w14:ligatures w14:val="standardContextual"/>
             </w:rPr>
           </w:pPr>
-          <w:hyperlink w:anchor="_Toc158963229" w:history="1">
+          <w:hyperlink w:anchor="_Toc205720425" w:history="1">
             <w:r>
               <w:rPr>
                 <w:rStyle w:val="Hyperlink"/>
@@ -4598,7 +4598,7 @@
                 <w:noProof/>
                 <w:webHidden/>
               </w:rPr>
-              <w:instrText xml:space="preserve"> PAGEREF _Toc158963229 \h </w:instrText>
+              <w:instrText xml:space="preserve"> PAGEREF _Toc205720425 \h </w:instrText>
             </w:r>
             <w:r>
               <w:rPr>
@@ -4644,7 +4644,7 @@
               <w14:ligatures w14:val="standardContextual"/>
             </w:rPr>
           </w:pPr>
-          <w:hyperlink w:anchor="_Toc158963230" w:history="1">
+          <w:hyperlink w:anchor="_Toc205720426" w:history="1">
             <w:r>
               <w:rPr>
                 <w:rStyle w:val="Hyperlink"/>
@@ -4671,7 +4671,7 @@
                 <w:noProof/>
                 <w:webHidden/>
               </w:rPr>
-              <w:instrText xml:space="preserve"> PAGEREF _Toc158963230 \h </w:instrText>
+              <w:instrText xml:space="preserve"> PAGEREF _Toc205720426 \h </w:instrText>
             </w:r>
             <w:r>
               <w:rPr>
@@ -4717,7 +4717,7 @@
               <w14:ligatures w14:val="standardContextual"/>
             </w:rPr>
           </w:pPr>
-          <w:hyperlink w:anchor="_Toc158963231" w:history="1">
+          <w:hyperlink w:anchor="_Toc205720427" w:history="1">
             <w:r>
               <w:rPr>
                 <w:rStyle w:val="Hyperlink"/>
@@ -4744,7 +4744,7 @@
                 <w:noProof/>
                 <w:webHidden/>
               </w:rPr>
-              <w:instrText xml:space="preserve"> PAGEREF _Toc158963231 \h </w:instrText>
+              <w:instrText xml:space="preserve"> PAGEREF _Toc205720427 \h </w:instrText>
             </w:r>
             <w:r>
               <w:rPr>
@@ -4790,7 +4790,7 @@
               <w14:ligatures w14:val="standardContextual"/>
             </w:rPr>
           </w:pPr>
-          <w:hyperlink w:anchor="_Toc158963232" w:history="1">
+          <w:hyperlink w:anchor="_Toc205720428" w:history="1">
             <w:r>
               <w:rPr>
                 <w:rStyle w:val="Hyperlink"/>
@@ -4817,7 +4817,7 @@
                 <w:noProof/>
                 <w:webHidden/>
               </w:rPr>
-              <w:instrText xml:space="preserve"> PAGEREF _Toc158963232 \h </w:instrText>
+              <w:instrText xml:space="preserve"> PAGEREF _Toc205720428 \h </w:instrText>
             </w:r>
             <w:r>
               <w:rPr>
@@ -4863,7 +4863,7 @@
               <w14:ligatures w14:val="standardContextual"/>
             </w:rPr>
           </w:pPr>
-          <w:hyperlink w:anchor="_Toc158963233" w:history="1">
+          <w:hyperlink w:anchor="_Toc205720429" w:history="1">
             <w:r>
               <w:rPr>
                 <w:rStyle w:val="Hyperlink"/>
@@ -4890,7 +4890,7 @@
                 <w:noProof/>
                 <w:webHidden/>
               </w:rPr>
-              <w:instrText xml:space="preserve"> PAGEREF _Toc158963233 \h </w:instrText>
+              <w:instrText xml:space="preserve"> PAGEREF _Toc205720429 \h </w:instrText>
             </w:r>
             <w:r>
               <w:rPr>
@@ -4936,7 +4936,7 @@
               <w14:ligatures w14:val="standardContextual"/>
             </w:rPr>
           </w:pPr>
-          <w:hyperlink w:anchor="_Toc158963234" w:history="1">
+          <w:hyperlink w:anchor="_Toc205720430" w:history="1">
             <w:r>
               <w:rPr>
                 <w:rStyle w:val="Hyperlink"/>
@@ -4963,7 +4963,7 @@
                 <w:noProof/>
                 <w:webHidden/>
               </w:rPr>
-              <w:instrText xml:space="preserve"> PAGEREF _Toc158963234 \h </w:instrText>
+              <w:instrText xml:space="preserve"> PAGEREF _Toc205720430 \h </w:instrText>
             </w:r>
             <w:r>
               <w:rPr>
@@ -5010,7 +5010,7 @@
               <w14:ligatures w14:val="standardContextual"/>
             </w:rPr>
           </w:pPr>
-          <w:hyperlink w:anchor="_Toc158963235" w:history="1">
+          <w:hyperlink w:anchor="_Toc205720431" w:history="1">
             <w:r>
               <w:rPr>
                 <w:rStyle w:val="Hyperlink"/>
@@ -5057,7 +5057,7 @@
                 <w:noProof/>
                 <w:webHidden/>
               </w:rPr>
-              <w:instrText xml:space="preserve"> PAGEREF _Toc158963235 \h </w:instrText>
+              <w:instrText xml:space="preserve"> PAGEREF _Toc205720431 \h </w:instrText>
             </w:r>
             <w:r>
               <w:rPr>
@@ -5103,7 +5103,7 @@
               <w14:ligatures w14:val="standardContextual"/>
             </w:rPr>
           </w:pPr>
-          <w:hyperlink w:anchor="_Toc158963236" w:history="1">
+          <w:hyperlink w:anchor="_Toc205720432" w:history="1">
             <w:r>
               <w:rPr>
                 <w:rStyle w:val="Hyperlink"/>
@@ -5130,7 +5130,80 @@
                 <w:noProof/>
                 <w:webHidden/>
               </w:rPr>
-              <w:instrText xml:space="preserve"> PAGEREF _Toc158963236 \h </w:instrText>
+              <w:instrText xml:space="preserve"> PAGEREF _Toc205720432 \h </w:instrText>
+            </w:r>
+            <w:r>
+              <w:rPr>
+                <w:noProof/>
+                <w:webHidden/>
+              </w:rPr>
+            </w:r>
+            <w:r>
+              <w:rPr>
+                <w:noProof/>
+                <w:webHidden/>
+              </w:rPr>
+              <w:fldChar w:fldCharType="separate"/>
+            </w:r>
+            <w:r>
+              <w:rPr>
+                <w:noProof/>
+                <w:webHidden/>
+              </w:rPr>
+              <w:t>21</w:t>
+            </w:r>
+            <w:r>
+              <w:rPr>
+                <w:noProof/>
+                <w:webHidden/>
+              </w:rPr>
+              <w:fldChar w:fldCharType="end"/>
+            </w:r>
+          </w:hyperlink>
+        </w:p>
+        <w:p>
+          <w:pPr>
+            <w:pStyle w:val="TOC1"/>
+            <w:tabs>
+              <w:tab w:val="right" w:leader="dot" w:pos="9350"/>
+            </w:tabs>
+            <w:rPr>
+              <w:rFonts w:eastAsiaTheme="minorEastAsia"/>
+              <w:noProof/>
+              <w:kern w:val="2"/>
+              <w:sz w:val="24"/>
+              <w:szCs w:val="24"/>
+              <w14:ligatures w14:val="standardContextual"/>
+            </w:rPr>
+          </w:pPr>
+          <w:hyperlink w:anchor="_Toc205720433" w:history="1">
+            <w:r>
+              <w:rPr>
+                <w:rStyle w:val="Hyperlink"/>
+                <w:noProof/>
+              </w:rPr>
+              <w:t>Prevent Uninstalling/Disabling Extension on Chrome Browser:</w:t>
+            </w:r>
+            <w:r>
+              <w:rPr>
+                <w:noProof/>
+                <w:webHidden/>
+              </w:rPr>
+              <w:tab/>
+            </w:r>
+            <w:r>
+              <w:rPr>
+                <w:noProof/>
+                <w:webHidden/>
+              </w:rPr>
+              <w:fldChar w:fldCharType="begin"/>
+            </w:r>
+            <w:r>
+              <w:rPr>
+                <w:noProof/>
+                <w:webHidden/>
+              </w:rPr>
+              <w:instrText xml:space="preserve"> PAGEREF _Toc205720433 \h </w:instrText>
             </w:r>
             <w:r>
               <w:rPr>
@@ -5180,7 +5253,7 @@
       <w:pPr>
         <w:pStyle w:val="Heading1"/>
       </w:pPr>
-      <w:bookmarkStart w:id="0" w:name="_Toc158963168"/>
+      <w:bookmarkStart w:id="0" w:name="_Toc205720364"/>
       <w:r>
         <w:t>Ultimate Performance Power Plan</w:t>
       </w:r>
@@ -5191,7 +5264,7 @@
       <w:pPr>
         <w:pStyle w:val="Heading2"/>
       </w:pPr>
-      <w:bookmarkStart w:id="1" w:name="_Toc158963169"/>
+      <w:bookmarkStart w:id="1" w:name="_Toc205720365"/>
       <w:r>
         <w:t>How to export a power plan using PowerCFG</w:t>
       </w:r>
@@ -5274,7 +5347,7 @@
       <w:pPr>
         <w:pStyle w:val="Heading2"/>
       </w:pPr>
-      <w:bookmarkStart w:id="2" w:name="_Toc158963170"/>
+      <w:bookmarkStart w:id="2" w:name="_Toc205720366"/>
       <w:r>
         <w:t>How to import a power plan using PowerCFG</w:t>
       </w:r>
@@ -5347,7 +5420,7 @@
       <w:pPr>
         <w:pStyle w:val="Heading2"/>
       </w:pPr>
-      <w:bookmarkStart w:id="3" w:name="_Toc158963171"/>
+      <w:bookmarkStart w:id="3" w:name="_Toc205720367"/>
       <w:r>
         <w:t>How to Enable default Ultimate Performance Power Plan</w:t>
       </w:r>
@@ -5374,7 +5447,7 @@
       <w:pPr>
         <w:pStyle w:val="Heading1"/>
       </w:pPr>
-      <w:bookmarkStart w:id="4" w:name="_Toc158963172"/>
+      <w:bookmarkStart w:id="4" w:name="_Toc205720368"/>
       <w:r>
         <w:t>Turning Hibernation/Fast Startup On</w:t>
       </w:r>
@@ -5401,7 +5474,7 @@
       <w:pPr>
         <w:pStyle w:val="Heading1"/>
       </w:pPr>
-      <w:bookmarkStart w:id="5" w:name="_Toc158963173"/>
+      <w:bookmarkStart w:id="5" w:name="_Toc205720369"/>
       <w:r>
         <w:t>Switching Proxy to Default</w:t>
       </w:r>
@@ -5412,7 +5485,7 @@
       <w:pPr>
         <w:pStyle w:val="Heading2"/>
       </w:pPr>
-      <w:bookmarkStart w:id="6" w:name="_Toc158963174"/>
+      <w:bookmarkStart w:id="6" w:name="_Toc205720370"/>
       <w:r>
         <w:t>Method 1 (regedit)</w:t>
       </w:r>
@@ -5438,7 +5511,7 @@
       <w:pPr>
         <w:pStyle w:val="Heading2"/>
       </w:pPr>
-      <w:bookmarkStart w:id="7" w:name="_Toc158963175"/>
+      <w:bookmarkStart w:id="7" w:name="_Toc205720371"/>
       <w:r>
         <w:t>Method 2 (gpedit)</w:t>
       </w:r>
@@ -5459,7 +5532,7 @@
       <w:pPr>
         <w:pStyle w:val="Heading1"/>
       </w:pPr>
-      <w:bookmarkStart w:id="8" w:name="_Toc158963176"/>
+      <w:bookmarkStart w:id="8" w:name="_Toc205720372"/>
       <w:r>
         <w:t>How to show files in flashdrive hidden by a virus using CMD</w:t>
       </w:r>
@@ -5491,7 +5564,7 @@
       <w:pPr>
         <w:pStyle w:val="Heading1"/>
       </w:pPr>
-      <w:bookmarkStart w:id="9" w:name="_Toc158963177"/>
+      <w:bookmarkStart w:id="9" w:name="_Toc205720373"/>
       <w:r>
         <w:lastRenderedPageBreak/>
         <w:t>Fix Corrupted or white Icons Shortcut in Desktop</w:t>
@@ -5503,7 +5576,7 @@
       <w:pPr>
         <w:pStyle w:val="Heading2"/>
       </w:pPr>
-      <w:bookmarkStart w:id="10" w:name="_Toc158963178"/>
+      <w:bookmarkStart w:id="10" w:name="_Toc205720374"/>
       <w:r>
         <w:t>Method 1:</w:t>
       </w:r>
@@ -5534,7 +5607,7 @@
       <w:pPr>
         <w:pStyle w:val="Heading2"/>
       </w:pPr>
-      <w:bookmarkStart w:id="11" w:name="_Toc158963179"/>
+      <w:bookmarkStart w:id="11" w:name="_Toc205720375"/>
       <w:r>
         <w:t>Method 2:</w:t>
       </w:r>
@@ -5600,7 +5673,7 @@
       <w:pPr>
         <w:pStyle w:val="Heading1"/>
       </w:pPr>
-      <w:bookmarkStart w:id="12" w:name="_Toc158963180"/>
+      <w:bookmarkStart w:id="12" w:name="_Toc205720376"/>
       <w:r>
         <w:t>Built-in Administrator Account</w:t>
       </w:r>
@@ -5617,7 +5690,7 @@
       <w:pPr>
         <w:pStyle w:val="Heading2"/>
       </w:pPr>
-      <w:bookmarkStart w:id="13" w:name="_Toc158963181"/>
+      <w:bookmarkStart w:id="13" w:name="_Toc205720377"/>
       <w:r>
         <w:t xml:space="preserve">a. </w:t>
       </w:r>
@@ -5639,7 +5712,7 @@
       <w:pPr>
         <w:pStyle w:val="Heading2"/>
       </w:pPr>
-      <w:bookmarkStart w:id="14" w:name="_Toc158963182"/>
+      <w:bookmarkStart w:id="14" w:name="_Toc205720378"/>
       <w:r>
         <w:t>b. To disable:</w:t>
       </w:r>
@@ -5655,7 +5728,7 @@
       <w:pPr>
         <w:pStyle w:val="Heading2"/>
       </w:pPr>
-      <w:bookmarkStart w:id="15" w:name="_Toc158963183"/>
+      <w:bookmarkStart w:id="15" w:name="_Toc205720379"/>
       <w:r>
         <w:t>c. To change password:</w:t>
       </w:r>
@@ -5681,7 +5754,7 @@
       <w:pPr>
         <w:pStyle w:val="Heading1"/>
       </w:pPr>
-      <w:bookmarkStart w:id="16" w:name="_Toc158963184"/>
+      <w:bookmarkStart w:id="16" w:name="_Toc205720380"/>
       <w:r>
         <w:t>Disable Windows Automatic Updates</w:t>
       </w:r>
@@ -5692,7 +5765,7 @@
       <w:pPr>
         <w:pStyle w:val="Heading2"/>
       </w:pPr>
-      <w:bookmarkStart w:id="17" w:name="_Toc158963185"/>
+      <w:bookmarkStart w:id="17" w:name="_Toc205720381"/>
       <w:r>
         <w:t>How to disable automatic updates using Group Policy</w:t>
       </w:r>
@@ -5759,7 +5832,7 @@
       <w:pPr>
         <w:pStyle w:val="Heading2"/>
       </w:pPr>
-      <w:bookmarkStart w:id="18" w:name="_Toc158963186"/>
+      <w:bookmarkStart w:id="18" w:name="_Toc205720382"/>
       <w:r>
         <w:t>How to disable automatic updates using Registry</w:t>
       </w:r>
@@ -5863,7 +5936,7 @@
       <w:pPr>
         <w:pStyle w:val="Heading1"/>
       </w:pPr>
-      <w:bookmarkStart w:id="19" w:name="_Toc158963187"/>
+      <w:bookmarkStart w:id="19" w:name="_Toc205720383"/>
       <w:r>
         <w:t>Change Lock Screen Manually</w:t>
       </w:r>
@@ -5911,7 +5984,7 @@
       <w:pPr>
         <w:pStyle w:val="Heading1"/>
       </w:pPr>
-      <w:bookmarkStart w:id="20" w:name="_Toc158963188"/>
+      <w:bookmarkStart w:id="20" w:name="_Toc205720384"/>
       <w:r>
         <w:t>Location of Host File and List of DNS Servers</w:t>
       </w:r>
@@ -5922,7 +5995,7 @@
       <w:pPr>
         <w:pStyle w:val="Heading2"/>
       </w:pPr>
-      <w:bookmarkStart w:id="21" w:name="_Toc158963189"/>
+      <w:bookmarkStart w:id="21" w:name="_Toc205720385"/>
       <w:r>
         <w:t>Location of Host File:</w:t>
       </w:r>
@@ -5938,7 +6011,7 @@
       <w:pPr>
         <w:pStyle w:val="Heading2"/>
       </w:pPr>
-      <w:bookmarkStart w:id="22" w:name="_Toc158963190"/>
+      <w:bookmarkStart w:id="22" w:name="_Toc205720386"/>
       <w:r>
         <w:t>List of Best DNS Servers:</w:t>
       </w:r>
@@ -5949,7 +6022,7 @@
       <w:pPr>
         <w:pStyle w:val="Heading3"/>
       </w:pPr>
-      <w:bookmarkStart w:id="23" w:name="_Toc158963191"/>
+      <w:bookmarkStart w:id="23" w:name="_Toc205720387"/>
       <w:r>
         <w:t>1. Cisco Open DNS</w:t>
       </w:r>
@@ -5990,7 +6063,7 @@
       <w:pPr>
         <w:pStyle w:val="Heading3"/>
       </w:pPr>
-      <w:bookmarkStart w:id="24" w:name="_Toc158963192"/>
+      <w:bookmarkStart w:id="24" w:name="_Toc205720388"/>
       <w:r>
         <w:t>2. Cloudflare DNS</w:t>
       </w:r>
@@ -6031,7 +6104,7 @@
       <w:pPr>
         <w:pStyle w:val="Heading3"/>
       </w:pPr>
-      <w:bookmarkStart w:id="25" w:name="_Toc158963193"/>
+      <w:bookmarkStart w:id="25" w:name="_Toc205720389"/>
       <w:r>
         <w:t>3. Google Public DNS</w:t>
       </w:r>
@@ -6073,7 +6146,7 @@
       <w:pPr>
         <w:pStyle w:val="Heading3"/>
       </w:pPr>
-      <w:bookmarkStart w:id="26" w:name="_Toc158963194"/>
+      <w:bookmarkStart w:id="26" w:name="_Toc205720390"/>
       <w:r>
         <w:t>4. Adguard DNS</w:t>
       </w:r>
@@ -6114,7 +6187,7 @@
       <w:pPr>
         <w:pStyle w:val="Heading3"/>
       </w:pPr>
-      <w:bookmarkStart w:id="27" w:name="_Toc158963195"/>
+      <w:bookmarkStart w:id="27" w:name="_Toc205720391"/>
       <w:r>
         <w:t>5. CleanBrowsing DNS</w:t>
       </w:r>
@@ -6156,7 +6229,7 @@
       <w:pPr>
         <w:pStyle w:val="Heading1"/>
       </w:pPr>
-      <w:bookmarkStart w:id="28" w:name="_Toc158963196"/>
+      <w:bookmarkStart w:id="28" w:name="_Toc205720392"/>
       <w:r>
         <w:t>Force Enabling Ready Boost (Superfetch)</w:t>
       </w:r>
@@ -6167,7 +6240,7 @@
       <w:pPr>
         <w:pStyle w:val="Heading2"/>
       </w:pPr>
-      <w:bookmarkStart w:id="29" w:name="_Toc158963197"/>
+      <w:bookmarkStart w:id="29" w:name="_Toc205720393"/>
       <w:r>
         <w:t>"This device cannot be used for ReadyBoost. ReadyBoost is not enabled on this computer because the system disk is fast enough that ReadyBoost is unlikely to provide additional benefit."</w:t>
       </w:r>
@@ -6178,7 +6251,7 @@
       <w:pPr>
         <w:pStyle w:val="Heading3"/>
       </w:pPr>
-      <w:bookmarkStart w:id="30" w:name="_Toc158963198"/>
+      <w:bookmarkStart w:id="30" w:name="_Toc205720394"/>
       <w:r>
         <w:rPr>
           <w:rStyle w:val="Heading3Char"/>
@@ -6207,7 +6280,7 @@
       <w:pPr>
         <w:pStyle w:val="Heading2"/>
       </w:pPr>
-      <w:bookmarkStart w:id="31" w:name="_Toc158963199"/>
+      <w:bookmarkStart w:id="31" w:name="_Toc205720395"/>
       <w:r>
         <w:t>"This device cannot be used for ReadyBoost"</w:t>
       </w:r>
@@ -6218,7 +6291,7 @@
       <w:pPr>
         <w:pStyle w:val="Heading3"/>
       </w:pPr>
-      <w:bookmarkStart w:id="32" w:name="_Toc158963200"/>
+      <w:bookmarkStart w:id="32" w:name="_Toc205720396"/>
       <w:r>
         <w:t>METHOD 2 : https://www.youtube.com/watch?v=QmgheQeATv0</w:t>
       </w:r>
@@ -6245,7 +6318,7 @@
       <w:pPr>
         <w:pStyle w:val="Heading3"/>
       </w:pPr>
-      <w:bookmarkStart w:id="33" w:name="_Toc158963201"/>
+      <w:bookmarkStart w:id="33" w:name="_Toc205720397"/>
       <w:r>
         <w:t>METHOD 3 : https://www.youtube.com/watch?v=QmgheQeATv0</w:t>
       </w:r>
@@ -6286,7 +6359,7 @@
       <w:pPr>
         <w:pStyle w:val="Heading1"/>
       </w:pPr>
-      <w:bookmarkStart w:id="34" w:name="_Toc158963202"/>
+      <w:bookmarkStart w:id="34" w:name="_Toc205720398"/>
       <w:r>
         <w:t>DISM Error 50 “DISM does not support servicing Windows PE”</w:t>
       </w:r>
@@ -6339,7 +6412,7 @@
       <w:pPr>
         <w:pStyle w:val="Heading1"/>
       </w:pPr>
-      <w:bookmarkStart w:id="35" w:name="_Toc158963203"/>
+      <w:bookmarkStart w:id="35" w:name="_Toc205720399"/>
       <w:r>
         <w:t>Disabling Power Throttling</w:t>
       </w:r>
@@ -6350,7 +6423,7 @@
       <w:pPr>
         <w:pStyle w:val="Heading2"/>
       </w:pPr>
-      <w:bookmarkStart w:id="36" w:name="_Toc158963204"/>
+      <w:bookmarkStart w:id="36" w:name="_Toc205720400"/>
       <w:r>
         <w:t>Using Registry:</w:t>
       </w:r>
@@ -6371,7 +6444,7 @@
       <w:pPr>
         <w:pStyle w:val="Heading2"/>
       </w:pPr>
-      <w:bookmarkStart w:id="37" w:name="_Toc158963205"/>
+      <w:bookmarkStart w:id="37" w:name="_Toc205720401"/>
       <w:r>
         <w:t>Using Group Policy:</w:t>
       </w:r>
@@ -6392,7 +6465,7 @@
       <w:pPr>
         <w:pStyle w:val="Heading1"/>
       </w:pPr>
-      <w:bookmarkStart w:id="38" w:name="_Toc158963206"/>
+      <w:bookmarkStart w:id="38" w:name="_Toc205720402"/>
       <w:r>
         <w:t>Disabling Dynamic Platform and Thermal Framework</w:t>
       </w:r>
@@ -6403,7 +6476,7 @@
       <w:pPr>
         <w:pStyle w:val="Heading2"/>
       </w:pPr>
-      <w:bookmarkStart w:id="39" w:name="_Toc158963207"/>
+      <w:bookmarkStart w:id="39" w:name="_Toc205720403"/>
       <w:r>
         <w:t>Using Registry:</w:t>
       </w:r>
@@ -6464,7 +6537,7 @@
       <w:pPr>
         <w:pStyle w:val="Heading2"/>
       </w:pPr>
-      <w:bookmarkStart w:id="40" w:name="_Toc158963208"/>
+      <w:bookmarkStart w:id="40" w:name="_Toc205720404"/>
       <w:r>
         <w:lastRenderedPageBreak/>
         <w:t>Using Group Policy:</w:t>
@@ -6516,7 +6589,7 @@
       <w:pPr>
         <w:pStyle w:val="Heading1"/>
       </w:pPr>
-      <w:bookmarkStart w:id="41" w:name="_Toc158963209"/>
+      <w:bookmarkStart w:id="41" w:name="_Toc205720405"/>
       <w:r>
         <w:t>Disable/Enable Wifi using CMD</w:t>
       </w:r>
@@ -6527,7 +6600,7 @@
       <w:pPr>
         <w:pStyle w:val="Heading2"/>
       </w:pPr>
-      <w:bookmarkStart w:id="42" w:name="_Toc158963210"/>
+      <w:bookmarkStart w:id="42" w:name="_Toc205720406"/>
       <w:r>
         <w:t>To enable:</w:t>
       </w:r>
@@ -6543,7 +6616,7 @@
       <w:pPr>
         <w:pStyle w:val="Heading2"/>
       </w:pPr>
-      <w:bookmarkStart w:id="43" w:name="_Toc158963211"/>
+      <w:bookmarkStart w:id="43" w:name="_Toc205720407"/>
       <w:r>
         <w:t>To disable:</w:t>
       </w:r>
@@ -6559,7 +6632,7 @@
       <w:pPr>
         <w:pStyle w:val="Heading1"/>
       </w:pPr>
-      <w:bookmarkStart w:id="44" w:name="_Toc158963212"/>
+      <w:bookmarkStart w:id="44" w:name="_Toc205720408"/>
       <w:r>
         <w:t>Disable Telemetry</w:t>
       </w:r>
@@ -6570,7 +6643,7 @@
       <w:pPr>
         <w:pStyle w:val="Heading2"/>
       </w:pPr>
-      <w:bookmarkStart w:id="45" w:name="_Toc158963213"/>
+      <w:bookmarkStart w:id="45" w:name="_Toc205720409"/>
       <w:r>
         <w:t>1. Using CMD</w:t>
       </w:r>
@@ -6602,7 +6675,7 @@
       <w:pPr>
         <w:pStyle w:val="Heading2"/>
       </w:pPr>
-      <w:bookmarkStart w:id="46" w:name="_Toc158963214"/>
+      <w:bookmarkStart w:id="46" w:name="_Toc205720410"/>
       <w:r>
         <w:lastRenderedPageBreak/>
         <w:t>2. Using Powershell</w:t>
@@ -6625,7 +6698,7 @@
       <w:pPr>
         <w:pStyle w:val="Heading1"/>
       </w:pPr>
-      <w:bookmarkStart w:id="47" w:name="_Toc158963215"/>
+      <w:bookmarkStart w:id="47" w:name="_Toc205720411"/>
       <w:r>
         <w:t>Disable High Precision Event</w:t>
       </w:r>
@@ -6681,7 +6754,7 @@
       <w:pPr>
         <w:pStyle w:val="Heading1"/>
       </w:pPr>
-      <w:bookmarkStart w:id="48" w:name="_Toc158963216"/>
+      <w:bookmarkStart w:id="48" w:name="_Toc205720412"/>
       <w:r>
         <w:t>Disable C State</w:t>
       </w:r>
@@ -6692,7 +6765,7 @@
       <w:pPr>
         <w:pStyle w:val="Heading2"/>
       </w:pPr>
-      <w:bookmarkStart w:id="49" w:name="_Toc158963217"/>
+      <w:bookmarkStart w:id="49" w:name="_Toc205720413"/>
       <w:r>
         <w:t>Method 1:</w:t>
       </w:r>
@@ -6728,7 +6801,7 @@
       <w:pPr>
         <w:pStyle w:val="Heading2"/>
       </w:pPr>
-      <w:bookmarkStart w:id="50" w:name="_Toc158963218"/>
+      <w:bookmarkStart w:id="50" w:name="_Toc205720414"/>
       <w:r>
         <w:t>Method 2:</w:t>
       </w:r>
@@ -6759,7 +6832,7 @@
       <w:pPr>
         <w:pStyle w:val="Heading1"/>
       </w:pPr>
-      <w:bookmarkStart w:id="51" w:name="_Toc158963219"/>
+      <w:bookmarkStart w:id="51" w:name="_Toc205720415"/>
       <w:r>
         <w:t>Corrupted OS Repair</w:t>
       </w:r>
@@ -6818,7 +6891,7 @@
       <w:pPr>
         <w:pStyle w:val="Heading1"/>
       </w:pPr>
-      <w:bookmarkStart w:id="52" w:name="_Toc158963220"/>
+      <w:bookmarkStart w:id="52" w:name="_Toc205720416"/>
       <w:r>
         <w:t>msvcp140_codecvt_ids.dll was not found</w:t>
       </w:r>
@@ -6835,7 +6908,7 @@
       <w:pPr>
         <w:pStyle w:val="Heading2"/>
       </w:pPr>
-      <w:bookmarkStart w:id="53" w:name="_Toc158963221"/>
+      <w:bookmarkStart w:id="53" w:name="_Toc205720417"/>
       <w:r>
         <w:t>Method 1:</w:t>
       </w:r>
@@ -6867,7 +6940,7 @@
       <w:pPr>
         <w:pStyle w:val="Heading2"/>
       </w:pPr>
-      <w:bookmarkStart w:id="54" w:name="_Toc158963222"/>
+      <w:bookmarkStart w:id="54" w:name="_Toc205720418"/>
       <w:r>
         <w:t>Method 2:</w:t>
       </w:r>
@@ -6948,7 +7021,7 @@
       <w:pPr>
         <w:pStyle w:val="Heading2"/>
       </w:pPr>
-      <w:bookmarkStart w:id="55" w:name="_Toc158963223"/>
+      <w:bookmarkStart w:id="55" w:name="_Toc205720419"/>
       <w:r>
         <w:t>Method 3:</w:t>
       </w:r>
@@ -6963,7 +7036,7 @@
       <w:pPr>
         <w:pStyle w:val="Heading1"/>
       </w:pPr>
-      <w:bookmarkStart w:id="56" w:name="_Toc158963224"/>
+      <w:bookmarkStart w:id="56" w:name="_Toc205720420"/>
       <w:r>
         <w:t>mfc140u.dll was not found</w:t>
       </w:r>
@@ -6980,7 +7053,7 @@
       <w:pPr>
         <w:pStyle w:val="Heading2"/>
       </w:pPr>
-      <w:bookmarkStart w:id="57" w:name="_Toc158963225"/>
+      <w:bookmarkStart w:id="57" w:name="_Toc205720421"/>
       <w:r>
         <w:lastRenderedPageBreak/>
         <w:t>Method 1:</w:t>
@@ -7012,7 +7085,7 @@
       <w:pPr>
         <w:pStyle w:val="Heading2"/>
       </w:pPr>
-      <w:bookmarkStart w:id="58" w:name="_Toc158963226"/>
+      <w:bookmarkStart w:id="58" w:name="_Toc205720422"/>
       <w:r>
         <w:t>Method 2:</w:t>
       </w:r>
@@ -7093,7 +7166,7 @@
       <w:pPr>
         <w:pStyle w:val="Heading2"/>
       </w:pPr>
-      <w:bookmarkStart w:id="59" w:name="_Toc158963227"/>
+      <w:bookmarkStart w:id="59" w:name="_Toc205720423"/>
       <w:r>
         <w:t>Method 3:</w:t>
       </w:r>
@@ -7109,7 +7182,7 @@
       <w:pPr>
         <w:pStyle w:val="Heading1"/>
       </w:pPr>
-      <w:bookmarkStart w:id="60" w:name="_Toc158963228"/>
+      <w:bookmarkStart w:id="60" w:name="_Toc205720424"/>
       <w:r>
         <w:t>GodMode Folder</w:t>
       </w:r>
@@ -7330,7 +7403,7 @@
       <w:pPr>
         <w:pStyle w:val="Heading1"/>
       </w:pPr>
-      <w:bookmarkStart w:id="61" w:name="_Toc158963229"/>
+      <w:bookmarkStart w:id="61" w:name="_Toc205720425"/>
       <w:r>
         <w:t>Ctfmon.exe</w:t>
       </w:r>
@@ -7421,7 +7494,7 @@
       <w:pPr>
         <w:pStyle w:val="Heading1"/>
       </w:pPr>
-      <w:bookmarkStart w:id="62" w:name="_Toc158963230"/>
+      <w:bookmarkStart w:id="62" w:name="_Toc205720426"/>
       <w:r>
         <w:t>Incompatible JVM</w:t>
       </w:r>
@@ -7472,7 +7545,7 @@
       <w:pPr>
         <w:pStyle w:val="Heading1"/>
       </w:pPr>
-      <w:bookmarkStart w:id="63" w:name="_Toc158963231"/>
+      <w:bookmarkStart w:id="63" w:name="_Toc205720427"/>
       <w:r>
         <w:t>Enable/Disable Hyper V</w:t>
       </w:r>
@@ -7493,7 +7566,7 @@
       <w:pPr>
         <w:pStyle w:val="Heading2"/>
       </w:pPr>
-      <w:bookmarkStart w:id="64" w:name="_Toc158963232"/>
+      <w:bookmarkStart w:id="64" w:name="_Toc205720428"/>
       <w:r>
         <w:t>Enabling:</w:t>
       </w:r>
@@ -7552,7 +7625,7 @@
           <w:szCs w:val="20"/>
         </w:rPr>
       </w:pPr>
-      <w:bookmarkStart w:id="65" w:name="_Toc158963233"/>
+      <w:bookmarkStart w:id="65" w:name="_Toc205720429"/>
       <w:r>
         <w:rPr>
           <w:rStyle w:val="Heading2Char"/>
@@ -7637,7 +7710,7 @@
       <w:pPr>
         <w:pStyle w:val="Heading1"/>
       </w:pPr>
-      <w:bookmarkStart w:id="66" w:name="_Toc158963234"/>
+      <w:bookmarkStart w:id="66" w:name="_Toc205720430"/>
       <w:r>
         <w:t xml:space="preserve">How to Install </w:t>
       </w:r>
@@ -7687,7 +7760,7 @@
           <w:szCs w:val="22"/>
         </w:rPr>
       </w:pPr>
-      <w:bookmarkStart w:id="67" w:name="_Toc158963235"/>
+      <w:bookmarkStart w:id="67" w:name="_Toc205720431"/>
       <w:r>
         <w:rPr>
           <w:rStyle w:val="Heading2Char"/>
@@ -7997,7 +8070,7 @@
       <w:pPr>
         <w:pStyle w:val="Heading1"/>
       </w:pPr>
-      <w:bookmarkStart w:id="68" w:name="_Toc158963236"/>
+      <w:bookmarkStart w:id="68" w:name="_Toc205720432"/>
       <w:r>
         <w:t>How To Fix Nvidia</w:t>
       </w:r>
@@ -8078,9 +8151,11 @@
       <w:pPr>
         <w:pStyle w:val="Heading1"/>
       </w:pPr>
+      <w:bookmarkStart w:id="69" w:name="_Toc205720433"/>
       <w:r>
         <w:t>Prevent Uninstalling/Disabling Extension on Chrome Browser:</w:t>
       </w:r>
+      <w:bookmarkEnd w:id="69"/>
     </w:p>
     <w:p>
       <w:hyperlink r:id="rId14" w:history="1">
@@ -8144,19 +8219,180 @@
       </w:r>
     </w:p>
     <w:p>
+      <w:proofErr w:type="gramStart"/>
       <w:r>
         <w:t>ponfpcnoihfmfllpaingbgckeeldkhle;https://clients2.google.com/service/update2/crx</w:t>
       </w:r>
-    </w:p>
-    <w:p/>
+      <w:proofErr w:type="gramEnd"/>
+    </w:p>
     <w:p>
       <w:r>
         <w:t>Improve Youtube</w:t>
       </w:r>
     </w:p>
     <w:p>
+      <w:proofErr w:type="gramStart"/>
       <w:r>
         <w:t>bnomihfieiccainjcjblhegjgglakjdd;https://clients2.google.com/service/update2/crx</w:t>
+      </w:r>
+      <w:proofErr w:type="gramEnd"/>
+      <w:r>
+        <w:br/>
+      </w:r>
+      <w:r>
+        <w:br/>
+      </w:r>
+      <w:r>
+        <w:br/>
+      </w:r>
+      <w:r>
+        <w:rPr>
+          <w:rStyle w:val="Heading1Char"/>
+        </w:rPr>
+        <w:t>How to Fix blank white/black screen when opening Chromium based browsers:</w:t>
+      </w:r>
+      <w:r>
+        <w:rPr>
+          <w:rStyle w:val="Heading1Char"/>
+        </w:rPr>
+        <w:br/>
+      </w:r>
+      <w:r>
+        <w:rPr>
+          <w:rStyle w:val="Heading1Char"/>
+        </w:rPr>
+        <w:br/>
+      </w:r>
+      <w:r>
+        <w:drawing>
+          <wp:inline distT="0" distB="0" distL="0" distR="0" wp14:anchorId="7948041C" wp14:editId="43A16887">
+            <wp:extent cx="5943600" cy="3356610"/>
+            <wp:effectExtent l="0" t="0" r="0" b="0"/>
+            <wp:docPr id="1332699119" name="Picture 1" descr="A screenshot of a computer&#10;&#10;AI-generated content may be incorrect."/>
+            <wp:cNvGraphicFramePr>
+              <a:graphicFrameLocks xmlns:a="http://schemas.openxmlformats.org/drawingml/2006/main" noChangeAspect="1"/>
+            </wp:cNvGraphicFramePr>
+            <a:graphic xmlns:a="http://schemas.openxmlformats.org/drawingml/2006/main">
+              <a:graphicData uri="http://schemas.openxmlformats.org/drawingml/2006/picture">
+                <pic:pic xmlns:pic="http://schemas.openxmlformats.org/drawingml/2006/picture">
+                  <pic:nvPicPr>
+                    <pic:cNvPr id="1332699119" name="Picture 1" descr="A screenshot of a computer&#10;&#10;AI-generated content may be incorrect."/>
+                    <pic:cNvPicPr/>
+                  </pic:nvPicPr>
+                  <pic:blipFill>
+                    <a:blip r:embed="rId15"/>
+                    <a:stretch>
+                      <a:fillRect/>
+                    </a:stretch>
+                  </pic:blipFill>
+                  <pic:spPr>
+                    <a:xfrm>
+                      <a:off x="0" y="0"/>
+                      <a:ext cx="5943600" cy="3356610"/>
+                    </a:xfrm>
+                    <a:prstGeom prst="rect">
+                      <a:avLst/>
+                    </a:prstGeom>
+                  </pic:spPr>
+                </pic:pic>
+              </a:graphicData>
+            </a:graphic>
+          </wp:inline>
+        </w:drawing>
+      </w:r>
+      <w:r>
+        <w:rPr>
+          <w:rStyle w:val="Heading1Char"/>
+        </w:rPr>
+        <w:br/>
+      </w:r>
+      <w:r>
+        <w:t>Step 1: Close the browser.</w:t>
+      </w:r>
+    </w:p>
+    <w:p>
+      <w:r>
+        <w:t>Step 2: Right-click the browser's shortcut on your desktop and select Properties.</w:t>
+      </w:r>
+    </w:p>
+    <w:p>
+      <w:r>
+        <w:t>Step 3: In the Target field, append --disable-</w:t>
+      </w:r>
+      <w:proofErr w:type="spellStart"/>
+      <w:r>
+        <w:t>gpu</w:t>
+      </w:r>
+      <w:proofErr w:type="spellEnd"/>
+      <w:r>
+        <w:t xml:space="preserve"> after the existing path. For example:</w:t>
+      </w:r>
+    </w:p>
+    <w:p>
+      <w:r>
+        <w:lastRenderedPageBreak/>
+        <w:t xml:space="preserve">"C:\Program Files\Google\Chrome\Application\chrome.exe" </w:t>
+      </w:r>
+      <w:r>
+        <w:rPr>
+          <w:highlight w:val="yellow"/>
+        </w:rPr>
+        <w:t>--disable-</w:t>
+      </w:r>
+      <w:proofErr w:type="spellStart"/>
+      <w:r>
+        <w:rPr>
+          <w:highlight w:val="yellow"/>
+        </w:rPr>
+        <w:t>gpu</w:t>
+      </w:r>
+      <w:proofErr w:type="spellEnd"/>
+    </w:p>
+    <w:p>
+      <w:pPr>
+        <w:pStyle w:val="ListParagraph"/>
+      </w:pPr>
+      <w:r>
+        <w:drawing>
+          <wp:inline distT="0" distB="0" distL="0" distR="0" wp14:anchorId="3F138F8C" wp14:editId="2373543A">
+            <wp:extent cx="4286848" cy="5649113"/>
+            <wp:effectExtent l="0" t="0" r="0" b="8890"/>
+            <wp:docPr id="519331643" name="Picture 1" descr="A screenshot of a computer&#10;&#10;AI-generated content may be incorrect."/>
+            <wp:cNvGraphicFramePr>
+              <a:graphicFrameLocks xmlns:a="http://schemas.openxmlformats.org/drawingml/2006/main" noChangeAspect="1"/>
+            </wp:cNvGraphicFramePr>
+            <a:graphic xmlns:a="http://schemas.openxmlformats.org/drawingml/2006/main">
+              <a:graphicData uri="http://schemas.openxmlformats.org/drawingml/2006/picture">
+                <pic:pic xmlns:pic="http://schemas.openxmlformats.org/drawingml/2006/picture">
+                  <pic:nvPicPr>
+                    <pic:cNvPr id="519331643" name="Picture 1" descr="A screenshot of a computer&#10;&#10;AI-generated content may be incorrect."/>
+                    <pic:cNvPicPr/>
+                  </pic:nvPicPr>
+                  <pic:blipFill>
+                    <a:blip r:embed="rId16"/>
+                    <a:stretch>
+                      <a:fillRect/>
+                    </a:stretch>
+                  </pic:blipFill>
+                  <pic:spPr>
+                    <a:xfrm>
+                      <a:off x="0" y="0"/>
+                      <a:ext cx="4286848" cy="5649113"/>
+                    </a:xfrm>
+                    <a:prstGeom prst="rect">
+                      <a:avLst/>
+                    </a:prstGeom>
+                  </pic:spPr>
+                </pic:pic>
+              </a:graphicData>
+            </a:graphic>
+          </wp:inline>
+        </w:drawing>
+      </w:r>
+    </w:p>
+    <w:p>
+      <w:r>
+        <w:t>Step 4: Click Apply and OK, then launch the browser using this shortcut. This bypasses GPU rendering and may resolve the white screen issue.</w:t>
       </w:r>
     </w:p>
     <w:sectPr>
@@ -8170,7 +8406,7 @@
 </file>
 
 <file path=word/numbering.xml><?xml version="1.0" encoding="utf-8"?>
-<w:numbering xmlns:wpc="http://schemas.microsoft.com/office/word/2010/wordprocessingCanvas" xmlns:cx="http://schemas.microsoft.com/office/drawing/2014/chartex" xmlns:cx1="http://schemas.microsoft.com/office/drawing/2015/9/8/chartex" xmlns:cx2="http://schemas.microsoft.com/office/drawing/2015/10/21/chartex" xmlns:cx3="http://schemas.microsoft.com/office/drawing/2016/5/9/chartex" xmlns:cx4="http://schemas.microsoft.com/office/drawing/2016/5/10/chartex" xmlns:cx5="http://schemas.microsoft.com/office/drawing/2016/5/11/chartex" xmlns:cx6="http://schemas.microsoft.com/office/drawing/2016/5/12/chartex" xmlns:cx7="http://schemas.microsoft.com/office/drawing/2016/5/13/chartex" xmlns:cx8="http://schemas.microsoft.com/office/drawing/2016/5/14/chartex" xmlns:mc="http://schemas.openxmlformats.org/markup-compatibility/2006" xmlns:aink="http://schemas.microsoft.com/office/drawing/2016/ink" xmlns:am3d="http://schemas.microsoft.com/office/drawing/2017/model3d" xmlns:o="urn:schemas-microsoft-com:office:office" xmlns:oel="http://schemas.microsoft.com/office/2019/extlst" xmlns:r="http://schemas.openxmlformats.org/officeDocument/2006/relationships" xmlns:m="http://schemas.openxmlformats.org/officeDocument/2006/math" xmlns:v="urn:schemas-microsoft-com:vml" xmlns:wp14="http://schemas.microsoft.com/office/word/2010/wordprocessingDrawing" xmlns:wp="http://schemas.openxmlformats.org/drawingml/2006/wordprocessingDrawing" xmlns:w10="urn:schemas-microsoft-com:office:word" xmlns:w="http://schemas.openxmlformats.org/wordprocessingml/2006/main" xmlns:w14="http://schemas.microsoft.com/office/word/2010/wordml" xmlns:w15="http://schemas.microsoft.com/office/word/2012/wordml" xmlns:w16cex="http://schemas.microsoft.com/office/word/2018/wordml/cex" xmlns:w16cid="http://schemas.microsoft.com/office/word/2016/wordml/cid" xmlns:w16="http://schemas.microsoft.com/office/word/2018/wordml" xmlns:w16sdtdh="http://schemas.microsoft.com/office/word/2020/wordml/sdtdatahash" xmlns:w16se="http://schemas.microsoft.com/office/word/2015/wordml/symex" xmlns:wpg="http://schemas.microsoft.com/office/word/2010/wordprocessingGroup" xmlns:wpi="http://schemas.microsoft.com/office/word/2010/wordprocessingInk" xmlns:wne="http://schemas.microsoft.com/office/word/2006/wordml" xmlns:wps="http://schemas.microsoft.com/office/word/2010/wordprocessingShape" mc:Ignorable="w14 w15 w16se w16cid w16 w16cex w16sdtdh wp14">
+<w:numbering xmlns:wpc="http://schemas.microsoft.com/office/word/2010/wordprocessingCanvas" xmlns:cx="http://schemas.microsoft.com/office/drawing/2014/chartex" xmlns:cx1="http://schemas.microsoft.com/office/drawing/2015/9/8/chartex" xmlns:cx2="http://schemas.microsoft.com/office/drawing/2015/10/21/chartex" xmlns:cx3="http://schemas.microsoft.com/office/drawing/2016/5/9/chartex" xmlns:cx4="http://schemas.microsoft.com/office/drawing/2016/5/10/chartex" xmlns:cx5="http://schemas.microsoft.com/office/drawing/2016/5/11/chartex" xmlns:cx6="http://schemas.microsoft.com/office/drawing/2016/5/12/chartex" xmlns:cx7="http://schemas.microsoft.com/office/drawing/2016/5/13/chartex" xmlns:cx8="http://schemas.microsoft.com/office/drawing/2016/5/14/chartex" xmlns:mc="http://schemas.openxmlformats.org/markup-compatibility/2006" xmlns:aink="http://schemas.microsoft.com/office/drawing/2016/ink" xmlns:am3d="http://schemas.microsoft.com/office/drawing/2017/model3d" xmlns:o="urn:schemas-microsoft-com:office:office" xmlns:oel="http://schemas.microsoft.com/office/2019/extlst" xmlns:r="http://schemas.openxmlformats.org/officeDocument/2006/relationships" xmlns:m="http://schemas.openxmlformats.org/officeDocument/2006/math" xmlns:v="urn:schemas-microsoft-com:vml" xmlns:wp14="http://schemas.microsoft.com/office/word/2010/wordprocessingDrawing" xmlns:wp="http://schemas.openxmlformats.org/drawingml/2006/wordprocessingDrawing" xmlns:w10="urn:schemas-microsoft-com:office:word" xmlns:w="http://schemas.openxmlformats.org/wordprocessingml/2006/main" xmlns:w14="http://schemas.microsoft.com/office/word/2010/wordml" xmlns:w15="http://schemas.microsoft.com/office/word/2012/wordml" xmlns:w16cex="http://schemas.microsoft.com/office/word/2018/wordml/cex" xmlns:w16cid="http://schemas.microsoft.com/office/word/2016/wordml/cid" xmlns:w16="http://schemas.microsoft.com/office/word/2018/wordml" xmlns:w16du="http://schemas.microsoft.com/office/word/2023/wordml/word16du" xmlns:w16sdtdh="http://schemas.microsoft.com/office/word/2020/wordml/sdtdatahash" xmlns:w16sdtfl="http://schemas.microsoft.com/office/word/2024/wordml/sdtformatlock" xmlns:w16se="http://schemas.microsoft.com/office/word/2015/wordml/symex" xmlns:wpg="http://schemas.microsoft.com/office/word/2010/wordprocessingGroup" xmlns:wpi="http://schemas.microsoft.com/office/word/2010/wordprocessingInk" xmlns:wne="http://schemas.microsoft.com/office/word/2006/wordml" xmlns:wps="http://schemas.microsoft.com/office/word/2010/wordprocessingShape" mc:Ignorable="w14 w15 w16se w16cid w16 w16cex w16sdtdh w16sdtfl w16du wp14">
   <w:abstractNum w:abstractNumId="0" w15:restartNumberingAfterBreak="0">
     <w:nsid w:val="37D9497F"/>
     <w:multiLevelType w:val="hybridMultilevel"/>
@@ -9022,7 +9258,7 @@
 </file>
 
 <file path=word/styles.xml><?xml version="1.0" encoding="utf-8"?>
-<w:styles xmlns:mc="http://schemas.openxmlformats.org/markup-compatibility/2006" xmlns:r="http://schemas.openxmlformats.org/officeDocument/2006/relationships" xmlns:w="http://schemas.openxmlformats.org/wordprocessingml/2006/main" xmlns:w14="http://schemas.microsoft.com/office/word/2010/wordml" xmlns:w15="http://schemas.microsoft.com/office/word/2012/wordml" xmlns:w16cex="http://schemas.microsoft.com/office/word/2018/wordml/cex" xmlns:w16cid="http://schemas.microsoft.com/office/word/2016/wordml/cid" xmlns:w16="http://schemas.microsoft.com/office/word/2018/wordml" xmlns:w16sdtdh="http://schemas.microsoft.com/office/word/2020/wordml/sdtdatahash" xmlns:w16se="http://schemas.microsoft.com/office/word/2015/wordml/symex" mc:Ignorable="w14 w15 w16se w16cid w16 w16cex w16sdtdh">
+<w:styles xmlns:mc="http://schemas.openxmlformats.org/markup-compatibility/2006" xmlns:r="http://schemas.openxmlformats.org/officeDocument/2006/relationships" xmlns:w="http://schemas.openxmlformats.org/wordprocessingml/2006/main" xmlns:w14="http://schemas.microsoft.com/office/word/2010/wordml" xmlns:w15="http://schemas.microsoft.com/office/word/2012/wordml" xmlns:w16cex="http://schemas.microsoft.com/office/word/2018/wordml/cex" xmlns:w16cid="http://schemas.microsoft.com/office/word/2016/wordml/cid" xmlns:w16="http://schemas.microsoft.com/office/word/2018/wordml" xmlns:w16du="http://schemas.microsoft.com/office/word/2023/wordml/word16du" xmlns:w16sdtdh="http://schemas.microsoft.com/office/word/2020/wordml/sdtdatahash" xmlns:w16sdtfl="http://schemas.microsoft.com/office/word/2024/wordml/sdtformatlock" xmlns:w16se="http://schemas.microsoft.com/office/word/2015/wordml/symex" mc:Ignorable="w14 w15 w16se w16cid w16 w16cex w16sdtdh w16sdtfl w16du">
   <w:docDefaults>
     <w:rPrDefault>
       <w:rPr>
@@ -9488,7 +9724,6 @@
   <w:style w:type="character" w:default="1" w:styleId="DefaultParagraphFont">
     <w:name w:val="Default Paragraph Font"/>
     <w:uiPriority w:val="1"/>
-    <w:semiHidden/>
     <w:unhideWhenUsed/>
   </w:style>
   <w:style w:type="table" w:default="1" w:styleId="TableNormal">

</xml_diff>

<commit_message>
Update Windows troubleshooting and tweak guides
Revised the DOCX and PDF versions of the Windows troubleshooting and tweak guides with new or updated content.
</commit_message>
<xml_diff>
--- a/Troubleshooting and Tweak Guides for Windows/Troubleshooting and Tweak Guides for Windows.docx
+++ b/Troubleshooting and Tweak Guides for Windows/Troubleshooting and Tweak Guides for Windows.docx
@@ -118,7 +118,7 @@
           <w:r>
             <w:fldChar w:fldCharType="separate"/>
           </w:r>
-          <w:hyperlink w:anchor="_Toc205720364" w:history="1">
+          <w:hyperlink w:anchor="_Toc207494160" w:history="1">
             <w:r>
               <w:rPr>
                 <w:rStyle w:val="Hyperlink"/>
@@ -145,7 +145,7 @@
                 <w:noProof/>
                 <w:webHidden/>
               </w:rPr>
-              <w:instrText xml:space="preserve"> PAGEREF _Toc205720364 \h </w:instrText>
+              <w:instrText xml:space="preserve"> PAGEREF _Toc207494160 \h </w:instrText>
             </w:r>
             <w:r>
               <w:rPr>
@@ -191,7 +191,7 @@
               <w14:ligatures w14:val="standardContextual"/>
             </w:rPr>
           </w:pPr>
-          <w:hyperlink w:anchor="_Toc205720365" w:history="1">
+          <w:hyperlink w:anchor="_Toc207494161" w:history="1">
             <w:r>
               <w:rPr>
                 <w:rStyle w:val="Hyperlink"/>
@@ -218,7 +218,7 @@
                 <w:noProof/>
                 <w:webHidden/>
               </w:rPr>
-              <w:instrText xml:space="preserve"> PAGEREF _Toc205720365 \h </w:instrText>
+              <w:instrText xml:space="preserve"> PAGEREF _Toc207494161 \h </w:instrText>
             </w:r>
             <w:r>
               <w:rPr>
@@ -264,7 +264,7 @@
               <w14:ligatures w14:val="standardContextual"/>
             </w:rPr>
           </w:pPr>
-          <w:hyperlink w:anchor="_Toc205720366" w:history="1">
+          <w:hyperlink w:anchor="_Toc207494162" w:history="1">
             <w:r>
               <w:rPr>
                 <w:rStyle w:val="Hyperlink"/>
@@ -291,7 +291,7 @@
                 <w:noProof/>
                 <w:webHidden/>
               </w:rPr>
-              <w:instrText xml:space="preserve"> PAGEREF _Toc205720366 \h </w:instrText>
+              <w:instrText xml:space="preserve"> PAGEREF _Toc207494162 \h </w:instrText>
             </w:r>
             <w:r>
               <w:rPr>
@@ -337,7 +337,7 @@
               <w14:ligatures w14:val="standardContextual"/>
             </w:rPr>
           </w:pPr>
-          <w:hyperlink w:anchor="_Toc205720367" w:history="1">
+          <w:hyperlink w:anchor="_Toc207494163" w:history="1">
             <w:r>
               <w:rPr>
                 <w:rStyle w:val="Hyperlink"/>
@@ -364,7 +364,7 @@
                 <w:noProof/>
                 <w:webHidden/>
               </w:rPr>
-              <w:instrText xml:space="preserve"> PAGEREF _Toc205720367 \h </w:instrText>
+              <w:instrText xml:space="preserve"> PAGEREF _Toc207494163 \h </w:instrText>
             </w:r>
             <w:r>
               <w:rPr>
@@ -410,7 +410,7 @@
               <w14:ligatures w14:val="standardContextual"/>
             </w:rPr>
           </w:pPr>
-          <w:hyperlink w:anchor="_Toc205720368" w:history="1">
+          <w:hyperlink w:anchor="_Toc207494164" w:history="1">
             <w:r>
               <w:rPr>
                 <w:rStyle w:val="Hyperlink"/>
@@ -437,7 +437,7 @@
                 <w:noProof/>
                 <w:webHidden/>
               </w:rPr>
-              <w:instrText xml:space="preserve"> PAGEREF _Toc205720368 \h </w:instrText>
+              <w:instrText xml:space="preserve"> PAGEREF _Toc207494164 \h </w:instrText>
             </w:r>
             <w:r>
               <w:rPr>
@@ -483,7 +483,7 @@
               <w14:ligatures w14:val="standardContextual"/>
             </w:rPr>
           </w:pPr>
-          <w:hyperlink w:anchor="_Toc205720369" w:history="1">
+          <w:hyperlink w:anchor="_Toc207494165" w:history="1">
             <w:r>
               <w:rPr>
                 <w:rStyle w:val="Hyperlink"/>
@@ -510,7 +510,7 @@
                 <w:noProof/>
                 <w:webHidden/>
               </w:rPr>
-              <w:instrText xml:space="preserve"> PAGEREF _Toc205720369 \h </w:instrText>
+              <w:instrText xml:space="preserve"> PAGEREF _Toc207494165 \h </w:instrText>
             </w:r>
             <w:r>
               <w:rPr>
@@ -556,7 +556,7 @@
               <w14:ligatures w14:val="standardContextual"/>
             </w:rPr>
           </w:pPr>
-          <w:hyperlink w:anchor="_Toc205720370" w:history="1">
+          <w:hyperlink w:anchor="_Toc207494166" w:history="1">
             <w:r>
               <w:rPr>
                 <w:rStyle w:val="Hyperlink"/>
@@ -583,7 +583,7 @@
                 <w:noProof/>
                 <w:webHidden/>
               </w:rPr>
-              <w:instrText xml:space="preserve"> PAGEREF _Toc205720370 \h </w:instrText>
+              <w:instrText xml:space="preserve"> PAGEREF _Toc207494166 \h </w:instrText>
             </w:r>
             <w:r>
               <w:rPr>
@@ -629,7 +629,7 @@
               <w14:ligatures w14:val="standardContextual"/>
             </w:rPr>
           </w:pPr>
-          <w:hyperlink w:anchor="_Toc205720371" w:history="1">
+          <w:hyperlink w:anchor="_Toc207494167" w:history="1">
             <w:r>
               <w:rPr>
                 <w:rStyle w:val="Hyperlink"/>
@@ -656,7 +656,7 @@
                 <w:noProof/>
                 <w:webHidden/>
               </w:rPr>
-              <w:instrText xml:space="preserve"> PAGEREF _Toc205720371 \h </w:instrText>
+              <w:instrText xml:space="preserve"> PAGEREF _Toc207494167 \h </w:instrText>
             </w:r>
             <w:r>
               <w:rPr>
@@ -702,7 +702,7 @@
               <w14:ligatures w14:val="standardContextual"/>
             </w:rPr>
           </w:pPr>
-          <w:hyperlink w:anchor="_Toc205720372" w:history="1">
+          <w:hyperlink w:anchor="_Toc207494168" w:history="1">
             <w:r>
               <w:rPr>
                 <w:rStyle w:val="Hyperlink"/>
@@ -729,7 +729,7 @@
                 <w:noProof/>
                 <w:webHidden/>
               </w:rPr>
-              <w:instrText xml:space="preserve"> PAGEREF _Toc205720372 \h </w:instrText>
+              <w:instrText xml:space="preserve"> PAGEREF _Toc207494168 \h </w:instrText>
             </w:r>
             <w:r>
               <w:rPr>
@@ -775,7 +775,7 @@
               <w14:ligatures w14:val="standardContextual"/>
             </w:rPr>
           </w:pPr>
-          <w:hyperlink w:anchor="_Toc205720373" w:history="1">
+          <w:hyperlink w:anchor="_Toc207494169" w:history="1">
             <w:r>
               <w:rPr>
                 <w:rStyle w:val="Hyperlink"/>
@@ -802,7 +802,7 @@
                 <w:noProof/>
                 <w:webHidden/>
               </w:rPr>
-              <w:instrText xml:space="preserve"> PAGEREF _Toc205720373 \h </w:instrText>
+              <w:instrText xml:space="preserve"> PAGEREF _Toc207494169 \h </w:instrText>
             </w:r>
             <w:r>
               <w:rPr>
@@ -848,7 +848,7 @@
               <w14:ligatures w14:val="standardContextual"/>
             </w:rPr>
           </w:pPr>
-          <w:hyperlink w:anchor="_Toc205720374" w:history="1">
+          <w:hyperlink w:anchor="_Toc207494170" w:history="1">
             <w:r>
               <w:rPr>
                 <w:rStyle w:val="Hyperlink"/>
@@ -875,7 +875,7 @@
                 <w:noProof/>
                 <w:webHidden/>
               </w:rPr>
-              <w:instrText xml:space="preserve"> PAGEREF _Toc205720374 \h </w:instrText>
+              <w:instrText xml:space="preserve"> PAGEREF _Toc207494170 \h </w:instrText>
             </w:r>
             <w:r>
               <w:rPr>
@@ -921,7 +921,7 @@
               <w14:ligatures w14:val="standardContextual"/>
             </w:rPr>
           </w:pPr>
-          <w:hyperlink w:anchor="_Toc205720375" w:history="1">
+          <w:hyperlink w:anchor="_Toc207494171" w:history="1">
             <w:r>
               <w:rPr>
                 <w:rStyle w:val="Hyperlink"/>
@@ -948,7 +948,7 @@
                 <w:noProof/>
                 <w:webHidden/>
               </w:rPr>
-              <w:instrText xml:space="preserve"> PAGEREF _Toc205720375 \h </w:instrText>
+              <w:instrText xml:space="preserve"> PAGEREF _Toc207494171 \h </w:instrText>
             </w:r>
             <w:r>
               <w:rPr>
@@ -994,7 +994,7 @@
               <w14:ligatures w14:val="standardContextual"/>
             </w:rPr>
           </w:pPr>
-          <w:hyperlink w:anchor="_Toc205720376" w:history="1">
+          <w:hyperlink w:anchor="_Toc207494172" w:history="1">
             <w:r>
               <w:rPr>
                 <w:rStyle w:val="Hyperlink"/>
@@ -1021,7 +1021,7 @@
                 <w:noProof/>
                 <w:webHidden/>
               </w:rPr>
-              <w:instrText xml:space="preserve"> PAGEREF _Toc205720376 \h </w:instrText>
+              <w:instrText xml:space="preserve"> PAGEREF _Toc207494172 \h </w:instrText>
             </w:r>
             <w:r>
               <w:rPr>
@@ -1067,7 +1067,7 @@
               <w14:ligatures w14:val="standardContextual"/>
             </w:rPr>
           </w:pPr>
-          <w:hyperlink w:anchor="_Toc205720377" w:history="1">
+          <w:hyperlink w:anchor="_Toc207494173" w:history="1">
             <w:r>
               <w:rPr>
                 <w:rStyle w:val="Hyperlink"/>
@@ -1094,7 +1094,7 @@
                 <w:noProof/>
                 <w:webHidden/>
               </w:rPr>
-              <w:instrText xml:space="preserve"> PAGEREF _Toc205720377 \h </w:instrText>
+              <w:instrText xml:space="preserve"> PAGEREF _Toc207494173 \h </w:instrText>
             </w:r>
             <w:r>
               <w:rPr>
@@ -1140,7 +1140,7 @@
               <w14:ligatures w14:val="standardContextual"/>
             </w:rPr>
           </w:pPr>
-          <w:hyperlink w:anchor="_Toc205720378" w:history="1">
+          <w:hyperlink w:anchor="_Toc207494174" w:history="1">
             <w:r>
               <w:rPr>
                 <w:rStyle w:val="Hyperlink"/>
@@ -1167,7 +1167,7 @@
                 <w:noProof/>
                 <w:webHidden/>
               </w:rPr>
-              <w:instrText xml:space="preserve"> PAGEREF _Toc205720378 \h </w:instrText>
+              <w:instrText xml:space="preserve"> PAGEREF _Toc207494174 \h </w:instrText>
             </w:r>
             <w:r>
               <w:rPr>
@@ -1213,7 +1213,7 @@
               <w14:ligatures w14:val="standardContextual"/>
             </w:rPr>
           </w:pPr>
-          <w:hyperlink w:anchor="_Toc205720379" w:history="1">
+          <w:hyperlink w:anchor="_Toc207494175" w:history="1">
             <w:r>
               <w:rPr>
                 <w:rStyle w:val="Hyperlink"/>
@@ -1240,7 +1240,7 @@
                 <w:noProof/>
                 <w:webHidden/>
               </w:rPr>
-              <w:instrText xml:space="preserve"> PAGEREF _Toc205720379 \h </w:instrText>
+              <w:instrText xml:space="preserve"> PAGEREF _Toc207494175 \h </w:instrText>
             </w:r>
             <w:r>
               <w:rPr>
@@ -1286,7 +1286,7 @@
               <w14:ligatures w14:val="standardContextual"/>
             </w:rPr>
           </w:pPr>
-          <w:hyperlink w:anchor="_Toc205720380" w:history="1">
+          <w:hyperlink w:anchor="_Toc207494176" w:history="1">
             <w:r>
               <w:rPr>
                 <w:rStyle w:val="Hyperlink"/>
@@ -1313,7 +1313,7 @@
                 <w:noProof/>
                 <w:webHidden/>
               </w:rPr>
-              <w:instrText xml:space="preserve"> PAGEREF _Toc205720380 \h </w:instrText>
+              <w:instrText xml:space="preserve"> PAGEREF _Toc207494176 \h </w:instrText>
             </w:r>
             <w:r>
               <w:rPr>
@@ -1359,7 +1359,7 @@
               <w14:ligatures w14:val="standardContextual"/>
             </w:rPr>
           </w:pPr>
-          <w:hyperlink w:anchor="_Toc205720381" w:history="1">
+          <w:hyperlink w:anchor="_Toc207494177" w:history="1">
             <w:r>
               <w:rPr>
                 <w:rStyle w:val="Hyperlink"/>
@@ -1386,7 +1386,7 @@
                 <w:noProof/>
                 <w:webHidden/>
               </w:rPr>
-              <w:instrText xml:space="preserve"> PAGEREF _Toc205720381 \h </w:instrText>
+              <w:instrText xml:space="preserve"> PAGEREF _Toc207494177 \h </w:instrText>
             </w:r>
             <w:r>
               <w:rPr>
@@ -1432,7 +1432,7 @@
               <w14:ligatures w14:val="standardContextual"/>
             </w:rPr>
           </w:pPr>
-          <w:hyperlink w:anchor="_Toc205720382" w:history="1">
+          <w:hyperlink w:anchor="_Toc207494178" w:history="1">
             <w:r>
               <w:rPr>
                 <w:rStyle w:val="Hyperlink"/>
@@ -1459,7 +1459,7 @@
                 <w:noProof/>
                 <w:webHidden/>
               </w:rPr>
-              <w:instrText xml:space="preserve"> PAGEREF _Toc205720382 \h </w:instrText>
+              <w:instrText xml:space="preserve"> PAGEREF _Toc207494178 \h </w:instrText>
             </w:r>
             <w:r>
               <w:rPr>
@@ -1505,7 +1505,7 @@
               <w14:ligatures w14:val="standardContextual"/>
             </w:rPr>
           </w:pPr>
-          <w:hyperlink w:anchor="_Toc205720383" w:history="1">
+          <w:hyperlink w:anchor="_Toc207494179" w:history="1">
             <w:r>
               <w:rPr>
                 <w:rStyle w:val="Hyperlink"/>
@@ -1532,7 +1532,7 @@
                 <w:noProof/>
                 <w:webHidden/>
               </w:rPr>
-              <w:instrText xml:space="preserve"> PAGEREF _Toc205720383 \h </w:instrText>
+              <w:instrText xml:space="preserve"> PAGEREF _Toc207494179 \h </w:instrText>
             </w:r>
             <w:r>
               <w:rPr>
@@ -1578,7 +1578,7 @@
               <w14:ligatures w14:val="standardContextual"/>
             </w:rPr>
           </w:pPr>
-          <w:hyperlink w:anchor="_Toc205720384" w:history="1">
+          <w:hyperlink w:anchor="_Toc207494180" w:history="1">
             <w:r>
               <w:rPr>
                 <w:rStyle w:val="Hyperlink"/>
@@ -1605,7 +1605,7 @@
                 <w:noProof/>
                 <w:webHidden/>
               </w:rPr>
-              <w:instrText xml:space="preserve"> PAGEREF _Toc205720384 \h </w:instrText>
+              <w:instrText xml:space="preserve"> PAGEREF _Toc207494180 \h </w:instrText>
             </w:r>
             <w:r>
               <w:rPr>
@@ -1651,7 +1651,7 @@
               <w14:ligatures w14:val="standardContextual"/>
             </w:rPr>
           </w:pPr>
-          <w:hyperlink w:anchor="_Toc205720385" w:history="1">
+          <w:hyperlink w:anchor="_Toc207494181" w:history="1">
             <w:r>
               <w:rPr>
                 <w:rStyle w:val="Hyperlink"/>
@@ -1678,7 +1678,7 @@
                 <w:noProof/>
                 <w:webHidden/>
               </w:rPr>
-              <w:instrText xml:space="preserve"> PAGEREF _Toc205720385 \h </w:instrText>
+              <w:instrText xml:space="preserve"> PAGEREF _Toc207494181 \h </w:instrText>
             </w:r>
             <w:r>
               <w:rPr>
@@ -1724,7 +1724,7 @@
               <w14:ligatures w14:val="standardContextual"/>
             </w:rPr>
           </w:pPr>
-          <w:hyperlink w:anchor="_Toc205720386" w:history="1">
+          <w:hyperlink w:anchor="_Toc207494182" w:history="1">
             <w:r>
               <w:rPr>
                 <w:rStyle w:val="Hyperlink"/>
@@ -1751,7 +1751,7 @@
                 <w:noProof/>
                 <w:webHidden/>
               </w:rPr>
-              <w:instrText xml:space="preserve"> PAGEREF _Toc205720386 \h </w:instrText>
+              <w:instrText xml:space="preserve"> PAGEREF _Toc207494182 \h </w:instrText>
             </w:r>
             <w:r>
               <w:rPr>
@@ -1797,7 +1797,7 @@
               <w14:ligatures w14:val="standardContextual"/>
             </w:rPr>
           </w:pPr>
-          <w:hyperlink w:anchor="_Toc205720387" w:history="1">
+          <w:hyperlink w:anchor="_Toc207494183" w:history="1">
             <w:r>
               <w:rPr>
                 <w:rStyle w:val="Hyperlink"/>
@@ -1824,7 +1824,7 @@
                 <w:noProof/>
                 <w:webHidden/>
               </w:rPr>
-              <w:instrText xml:space="preserve"> PAGEREF _Toc205720387 \h </w:instrText>
+              <w:instrText xml:space="preserve"> PAGEREF _Toc207494183 \h </w:instrText>
             </w:r>
             <w:r>
               <w:rPr>
@@ -1870,7 +1870,7 @@
               <w14:ligatures w14:val="standardContextual"/>
             </w:rPr>
           </w:pPr>
-          <w:hyperlink w:anchor="_Toc205720388" w:history="1">
+          <w:hyperlink w:anchor="_Toc207494184" w:history="1">
             <w:r>
               <w:rPr>
                 <w:rStyle w:val="Hyperlink"/>
@@ -1897,7 +1897,7 @@
                 <w:noProof/>
                 <w:webHidden/>
               </w:rPr>
-              <w:instrText xml:space="preserve"> PAGEREF _Toc205720388 \h </w:instrText>
+              <w:instrText xml:space="preserve"> PAGEREF _Toc207494184 \h </w:instrText>
             </w:r>
             <w:r>
               <w:rPr>
@@ -1943,7 +1943,7 @@
               <w14:ligatures w14:val="standardContextual"/>
             </w:rPr>
           </w:pPr>
-          <w:hyperlink w:anchor="_Toc205720389" w:history="1">
+          <w:hyperlink w:anchor="_Toc207494185" w:history="1">
             <w:r>
               <w:rPr>
                 <w:rStyle w:val="Hyperlink"/>
@@ -1970,7 +1970,7 @@
                 <w:noProof/>
                 <w:webHidden/>
               </w:rPr>
-              <w:instrText xml:space="preserve"> PAGEREF _Toc205720389 \h </w:instrText>
+              <w:instrText xml:space="preserve"> PAGEREF _Toc207494185 \h </w:instrText>
             </w:r>
             <w:r>
               <w:rPr>
@@ -2016,7 +2016,7 @@
               <w14:ligatures w14:val="standardContextual"/>
             </w:rPr>
           </w:pPr>
-          <w:hyperlink w:anchor="_Toc205720390" w:history="1">
+          <w:hyperlink w:anchor="_Toc207494186" w:history="1">
             <w:r>
               <w:rPr>
                 <w:rStyle w:val="Hyperlink"/>
@@ -2043,7 +2043,7 @@
                 <w:noProof/>
                 <w:webHidden/>
               </w:rPr>
-              <w:instrText xml:space="preserve"> PAGEREF _Toc205720390 \h </w:instrText>
+              <w:instrText xml:space="preserve"> PAGEREF _Toc207494186 \h </w:instrText>
             </w:r>
             <w:r>
               <w:rPr>
@@ -2089,7 +2089,7 @@
               <w14:ligatures w14:val="standardContextual"/>
             </w:rPr>
           </w:pPr>
-          <w:hyperlink w:anchor="_Toc205720391" w:history="1">
+          <w:hyperlink w:anchor="_Toc207494187" w:history="1">
             <w:r>
               <w:rPr>
                 <w:rStyle w:val="Hyperlink"/>
@@ -2116,7 +2116,7 @@
                 <w:noProof/>
                 <w:webHidden/>
               </w:rPr>
-              <w:instrText xml:space="preserve"> PAGEREF _Toc205720391 \h </w:instrText>
+              <w:instrText xml:space="preserve"> PAGEREF _Toc207494187 \h </w:instrText>
             </w:r>
             <w:r>
               <w:rPr>
@@ -2162,7 +2162,7 @@
               <w14:ligatures w14:val="standardContextual"/>
             </w:rPr>
           </w:pPr>
-          <w:hyperlink w:anchor="_Toc205720392" w:history="1">
+          <w:hyperlink w:anchor="_Toc207494188" w:history="1">
             <w:r>
               <w:rPr>
                 <w:rStyle w:val="Hyperlink"/>
@@ -2189,7 +2189,7 @@
                 <w:noProof/>
                 <w:webHidden/>
               </w:rPr>
-              <w:instrText xml:space="preserve"> PAGEREF _Toc205720392 \h </w:instrText>
+              <w:instrText xml:space="preserve"> PAGEREF _Toc207494188 \h </w:instrText>
             </w:r>
             <w:r>
               <w:rPr>
@@ -2235,7 +2235,7 @@
               <w14:ligatures w14:val="standardContextual"/>
             </w:rPr>
           </w:pPr>
-          <w:hyperlink w:anchor="_Toc205720393" w:history="1">
+          <w:hyperlink w:anchor="_Toc207494189" w:history="1">
             <w:r>
               <w:rPr>
                 <w:rStyle w:val="Hyperlink"/>
@@ -2262,7 +2262,7 @@
                 <w:noProof/>
                 <w:webHidden/>
               </w:rPr>
-              <w:instrText xml:space="preserve"> PAGEREF _Toc205720393 \h </w:instrText>
+              <w:instrText xml:space="preserve"> PAGEREF _Toc207494189 \h </w:instrText>
             </w:r>
             <w:r>
               <w:rPr>
@@ -2308,7 +2308,7 @@
               <w14:ligatures w14:val="standardContextual"/>
             </w:rPr>
           </w:pPr>
-          <w:hyperlink w:anchor="_Toc205720394" w:history="1">
+          <w:hyperlink w:anchor="_Toc207494190" w:history="1">
             <w:r>
               <w:rPr>
                 <w:rStyle w:val="Hyperlink"/>
@@ -2335,7 +2335,7 @@
                 <w:noProof/>
                 <w:webHidden/>
               </w:rPr>
-              <w:instrText xml:space="preserve"> PAGEREF _Toc205720394 \h </w:instrText>
+              <w:instrText xml:space="preserve"> PAGEREF _Toc207494190 \h </w:instrText>
             </w:r>
             <w:r>
               <w:rPr>
@@ -2381,7 +2381,7 @@
               <w14:ligatures w14:val="standardContextual"/>
             </w:rPr>
           </w:pPr>
-          <w:hyperlink w:anchor="_Toc205720395" w:history="1">
+          <w:hyperlink w:anchor="_Toc207494191" w:history="1">
             <w:r>
               <w:rPr>
                 <w:rStyle w:val="Hyperlink"/>
@@ -2408,7 +2408,7 @@
                 <w:noProof/>
                 <w:webHidden/>
               </w:rPr>
-              <w:instrText xml:space="preserve"> PAGEREF _Toc205720395 \h </w:instrText>
+              <w:instrText xml:space="preserve"> PAGEREF _Toc207494191 \h </w:instrText>
             </w:r>
             <w:r>
               <w:rPr>
@@ -2454,7 +2454,7 @@
               <w14:ligatures w14:val="standardContextual"/>
             </w:rPr>
           </w:pPr>
-          <w:hyperlink w:anchor="_Toc205720396" w:history="1">
+          <w:hyperlink w:anchor="_Toc207494192" w:history="1">
             <w:r>
               <w:rPr>
                 <w:rStyle w:val="Hyperlink"/>
@@ -2481,7 +2481,7 @@
                 <w:noProof/>
                 <w:webHidden/>
               </w:rPr>
-              <w:instrText xml:space="preserve"> PAGEREF _Toc205720396 \h </w:instrText>
+              <w:instrText xml:space="preserve"> PAGEREF _Toc207494192 \h </w:instrText>
             </w:r>
             <w:r>
               <w:rPr>
@@ -2527,7 +2527,7 @@
               <w14:ligatures w14:val="standardContextual"/>
             </w:rPr>
           </w:pPr>
-          <w:hyperlink w:anchor="_Toc205720397" w:history="1">
+          <w:hyperlink w:anchor="_Toc207494193" w:history="1">
             <w:r>
               <w:rPr>
                 <w:rStyle w:val="Hyperlink"/>
@@ -2554,7 +2554,7 @@
                 <w:noProof/>
                 <w:webHidden/>
               </w:rPr>
-              <w:instrText xml:space="preserve"> PAGEREF _Toc205720397 \h </w:instrText>
+              <w:instrText xml:space="preserve"> PAGEREF _Toc207494193 \h </w:instrText>
             </w:r>
             <w:r>
               <w:rPr>
@@ -2600,7 +2600,7 @@
               <w14:ligatures w14:val="standardContextual"/>
             </w:rPr>
           </w:pPr>
-          <w:hyperlink w:anchor="_Toc205720398" w:history="1">
+          <w:hyperlink w:anchor="_Toc207494194" w:history="1">
             <w:r>
               <w:rPr>
                 <w:rStyle w:val="Hyperlink"/>
@@ -2627,7 +2627,7 @@
                 <w:noProof/>
                 <w:webHidden/>
               </w:rPr>
-              <w:instrText xml:space="preserve"> PAGEREF _Toc205720398 \h </w:instrText>
+              <w:instrText xml:space="preserve"> PAGEREF _Toc207494194 \h </w:instrText>
             </w:r>
             <w:r>
               <w:rPr>
@@ -2673,7 +2673,7 @@
               <w14:ligatures w14:val="standardContextual"/>
             </w:rPr>
           </w:pPr>
-          <w:hyperlink w:anchor="_Toc205720399" w:history="1">
+          <w:hyperlink w:anchor="_Toc207494195" w:history="1">
             <w:r>
               <w:rPr>
                 <w:rStyle w:val="Hyperlink"/>
@@ -2700,7 +2700,7 @@
                 <w:noProof/>
                 <w:webHidden/>
               </w:rPr>
-              <w:instrText xml:space="preserve"> PAGEREF _Toc205720399 \h </w:instrText>
+              <w:instrText xml:space="preserve"> PAGEREF _Toc207494195 \h </w:instrText>
             </w:r>
             <w:r>
               <w:rPr>
@@ -2746,7 +2746,7 @@
               <w14:ligatures w14:val="standardContextual"/>
             </w:rPr>
           </w:pPr>
-          <w:hyperlink w:anchor="_Toc205720400" w:history="1">
+          <w:hyperlink w:anchor="_Toc207494196" w:history="1">
             <w:r>
               <w:rPr>
                 <w:rStyle w:val="Hyperlink"/>
@@ -2773,7 +2773,7 @@
                 <w:noProof/>
                 <w:webHidden/>
               </w:rPr>
-              <w:instrText xml:space="preserve"> PAGEREF _Toc205720400 \h </w:instrText>
+              <w:instrText xml:space="preserve"> PAGEREF _Toc207494196 \h </w:instrText>
             </w:r>
             <w:r>
               <w:rPr>
@@ -2819,7 +2819,7 @@
               <w14:ligatures w14:val="standardContextual"/>
             </w:rPr>
           </w:pPr>
-          <w:hyperlink w:anchor="_Toc205720401" w:history="1">
+          <w:hyperlink w:anchor="_Toc207494197" w:history="1">
             <w:r>
               <w:rPr>
                 <w:rStyle w:val="Hyperlink"/>
@@ -2846,7 +2846,7 @@
                 <w:noProof/>
                 <w:webHidden/>
               </w:rPr>
-              <w:instrText xml:space="preserve"> PAGEREF _Toc205720401 \h </w:instrText>
+              <w:instrText xml:space="preserve"> PAGEREF _Toc207494197 \h </w:instrText>
             </w:r>
             <w:r>
               <w:rPr>
@@ -2892,7 +2892,7 @@
               <w14:ligatures w14:val="standardContextual"/>
             </w:rPr>
           </w:pPr>
-          <w:hyperlink w:anchor="_Toc205720402" w:history="1">
+          <w:hyperlink w:anchor="_Toc207494198" w:history="1">
             <w:r>
               <w:rPr>
                 <w:rStyle w:val="Hyperlink"/>
@@ -2919,7 +2919,7 @@
                 <w:noProof/>
                 <w:webHidden/>
               </w:rPr>
-              <w:instrText xml:space="preserve"> PAGEREF _Toc205720402 \h </w:instrText>
+              <w:instrText xml:space="preserve"> PAGEREF _Toc207494198 \h </w:instrText>
             </w:r>
             <w:r>
               <w:rPr>
@@ -2965,7 +2965,7 @@
               <w14:ligatures w14:val="standardContextual"/>
             </w:rPr>
           </w:pPr>
-          <w:hyperlink w:anchor="_Toc205720403" w:history="1">
+          <w:hyperlink w:anchor="_Toc207494199" w:history="1">
             <w:r>
               <w:rPr>
                 <w:rStyle w:val="Hyperlink"/>
@@ -2992,7 +2992,7 @@
                 <w:noProof/>
                 <w:webHidden/>
               </w:rPr>
-              <w:instrText xml:space="preserve"> PAGEREF _Toc205720403 \h </w:instrText>
+              <w:instrText xml:space="preserve"> PAGEREF _Toc207494199 \h </w:instrText>
             </w:r>
             <w:r>
               <w:rPr>
@@ -3038,7 +3038,7 @@
               <w14:ligatures w14:val="standardContextual"/>
             </w:rPr>
           </w:pPr>
-          <w:hyperlink w:anchor="_Toc205720404" w:history="1">
+          <w:hyperlink w:anchor="_Toc207494200" w:history="1">
             <w:r>
               <w:rPr>
                 <w:rStyle w:val="Hyperlink"/>
@@ -3065,7 +3065,7 @@
                 <w:noProof/>
                 <w:webHidden/>
               </w:rPr>
-              <w:instrText xml:space="preserve"> PAGEREF _Toc205720404 \h </w:instrText>
+              <w:instrText xml:space="preserve"> PAGEREF _Toc207494200 \h </w:instrText>
             </w:r>
             <w:r>
               <w:rPr>
@@ -3111,7 +3111,7 @@
               <w14:ligatures w14:val="standardContextual"/>
             </w:rPr>
           </w:pPr>
-          <w:hyperlink w:anchor="_Toc205720405" w:history="1">
+          <w:hyperlink w:anchor="_Toc207494201" w:history="1">
             <w:r>
               <w:rPr>
                 <w:rStyle w:val="Hyperlink"/>
@@ -3138,7 +3138,7 @@
                 <w:noProof/>
                 <w:webHidden/>
               </w:rPr>
-              <w:instrText xml:space="preserve"> PAGEREF _Toc205720405 \h </w:instrText>
+              <w:instrText xml:space="preserve"> PAGEREF _Toc207494201 \h </w:instrText>
             </w:r>
             <w:r>
               <w:rPr>
@@ -3184,7 +3184,7 @@
               <w14:ligatures w14:val="standardContextual"/>
             </w:rPr>
           </w:pPr>
-          <w:hyperlink w:anchor="_Toc205720406" w:history="1">
+          <w:hyperlink w:anchor="_Toc207494202" w:history="1">
             <w:r>
               <w:rPr>
                 <w:rStyle w:val="Hyperlink"/>
@@ -3211,7 +3211,7 @@
                 <w:noProof/>
                 <w:webHidden/>
               </w:rPr>
-              <w:instrText xml:space="preserve"> PAGEREF _Toc205720406 \h </w:instrText>
+              <w:instrText xml:space="preserve"> PAGEREF _Toc207494202 \h </w:instrText>
             </w:r>
             <w:r>
               <w:rPr>
@@ -3257,7 +3257,7 @@
               <w14:ligatures w14:val="standardContextual"/>
             </w:rPr>
           </w:pPr>
-          <w:hyperlink w:anchor="_Toc205720407" w:history="1">
+          <w:hyperlink w:anchor="_Toc207494203" w:history="1">
             <w:r>
               <w:rPr>
                 <w:rStyle w:val="Hyperlink"/>
@@ -3284,7 +3284,7 @@
                 <w:noProof/>
                 <w:webHidden/>
               </w:rPr>
-              <w:instrText xml:space="preserve"> PAGEREF _Toc205720407 \h </w:instrText>
+              <w:instrText xml:space="preserve"> PAGEREF _Toc207494203 \h </w:instrText>
             </w:r>
             <w:r>
               <w:rPr>
@@ -3330,7 +3330,7 @@
               <w14:ligatures w14:val="standardContextual"/>
             </w:rPr>
           </w:pPr>
-          <w:hyperlink w:anchor="_Toc205720408" w:history="1">
+          <w:hyperlink w:anchor="_Toc207494204" w:history="1">
             <w:r>
               <w:rPr>
                 <w:rStyle w:val="Hyperlink"/>
@@ -3357,7 +3357,7 @@
                 <w:noProof/>
                 <w:webHidden/>
               </w:rPr>
-              <w:instrText xml:space="preserve"> PAGEREF _Toc205720408 \h </w:instrText>
+              <w:instrText xml:space="preserve"> PAGEREF _Toc207494204 \h </w:instrText>
             </w:r>
             <w:r>
               <w:rPr>
@@ -3403,7 +3403,7 @@
               <w14:ligatures w14:val="standardContextual"/>
             </w:rPr>
           </w:pPr>
-          <w:hyperlink w:anchor="_Toc205720409" w:history="1">
+          <w:hyperlink w:anchor="_Toc207494205" w:history="1">
             <w:r>
               <w:rPr>
                 <w:rStyle w:val="Hyperlink"/>
@@ -3430,7 +3430,7 @@
                 <w:noProof/>
                 <w:webHidden/>
               </w:rPr>
-              <w:instrText xml:space="preserve"> PAGEREF _Toc205720409 \h </w:instrText>
+              <w:instrText xml:space="preserve"> PAGEREF _Toc207494205 \h </w:instrText>
             </w:r>
             <w:r>
               <w:rPr>
@@ -3476,7 +3476,7 @@
               <w14:ligatures w14:val="standardContextual"/>
             </w:rPr>
           </w:pPr>
-          <w:hyperlink w:anchor="_Toc205720410" w:history="1">
+          <w:hyperlink w:anchor="_Toc207494206" w:history="1">
             <w:r>
               <w:rPr>
                 <w:rStyle w:val="Hyperlink"/>
@@ -3503,7 +3503,7 @@
                 <w:noProof/>
                 <w:webHidden/>
               </w:rPr>
-              <w:instrText xml:space="preserve"> PAGEREF _Toc205720410 \h </w:instrText>
+              <w:instrText xml:space="preserve"> PAGEREF _Toc207494206 \h </w:instrText>
             </w:r>
             <w:r>
               <w:rPr>
@@ -3549,7 +3549,7 @@
               <w14:ligatures w14:val="standardContextual"/>
             </w:rPr>
           </w:pPr>
-          <w:hyperlink w:anchor="_Toc205720411" w:history="1">
+          <w:hyperlink w:anchor="_Toc207494207" w:history="1">
             <w:r>
               <w:rPr>
                 <w:rStyle w:val="Hyperlink"/>
@@ -3576,7 +3576,7 @@
                 <w:noProof/>
                 <w:webHidden/>
               </w:rPr>
-              <w:instrText xml:space="preserve"> PAGEREF _Toc205720411 \h </w:instrText>
+              <w:instrText xml:space="preserve"> PAGEREF _Toc207494207 \h </w:instrText>
             </w:r>
             <w:r>
               <w:rPr>
@@ -3622,7 +3622,7 @@
               <w14:ligatures w14:val="standardContextual"/>
             </w:rPr>
           </w:pPr>
-          <w:hyperlink w:anchor="_Toc205720412" w:history="1">
+          <w:hyperlink w:anchor="_Toc207494208" w:history="1">
             <w:r>
               <w:rPr>
                 <w:rStyle w:val="Hyperlink"/>
@@ -3649,7 +3649,7 @@
                 <w:noProof/>
                 <w:webHidden/>
               </w:rPr>
-              <w:instrText xml:space="preserve"> PAGEREF _Toc205720412 \h </w:instrText>
+              <w:instrText xml:space="preserve"> PAGEREF _Toc207494208 \h </w:instrText>
             </w:r>
             <w:r>
               <w:rPr>
@@ -3695,7 +3695,7 @@
               <w14:ligatures w14:val="standardContextual"/>
             </w:rPr>
           </w:pPr>
-          <w:hyperlink w:anchor="_Toc205720413" w:history="1">
+          <w:hyperlink w:anchor="_Toc207494209" w:history="1">
             <w:r>
               <w:rPr>
                 <w:rStyle w:val="Hyperlink"/>
@@ -3722,7 +3722,7 @@
                 <w:noProof/>
                 <w:webHidden/>
               </w:rPr>
-              <w:instrText xml:space="preserve"> PAGEREF _Toc205720413 \h </w:instrText>
+              <w:instrText xml:space="preserve"> PAGEREF _Toc207494209 \h </w:instrText>
             </w:r>
             <w:r>
               <w:rPr>
@@ -3768,7 +3768,7 @@
               <w14:ligatures w14:val="standardContextual"/>
             </w:rPr>
           </w:pPr>
-          <w:hyperlink w:anchor="_Toc205720414" w:history="1">
+          <w:hyperlink w:anchor="_Toc207494210" w:history="1">
             <w:r>
               <w:rPr>
                 <w:rStyle w:val="Hyperlink"/>
@@ -3795,7 +3795,7 @@
                 <w:noProof/>
                 <w:webHidden/>
               </w:rPr>
-              <w:instrText xml:space="preserve"> PAGEREF _Toc205720414 \h </w:instrText>
+              <w:instrText xml:space="preserve"> PAGEREF _Toc207494210 \h </w:instrText>
             </w:r>
             <w:r>
               <w:rPr>
@@ -3841,7 +3841,7 @@
               <w14:ligatures w14:val="standardContextual"/>
             </w:rPr>
           </w:pPr>
-          <w:hyperlink w:anchor="_Toc205720415" w:history="1">
+          <w:hyperlink w:anchor="_Toc207494211" w:history="1">
             <w:r>
               <w:rPr>
                 <w:rStyle w:val="Hyperlink"/>
@@ -3868,7 +3868,7 @@
                 <w:noProof/>
                 <w:webHidden/>
               </w:rPr>
-              <w:instrText xml:space="preserve"> PAGEREF _Toc205720415 \h </w:instrText>
+              <w:instrText xml:space="preserve"> PAGEREF _Toc207494211 \h </w:instrText>
             </w:r>
             <w:r>
               <w:rPr>
@@ -3914,7 +3914,7 @@
               <w14:ligatures w14:val="standardContextual"/>
             </w:rPr>
           </w:pPr>
-          <w:hyperlink w:anchor="_Toc205720416" w:history="1">
+          <w:hyperlink w:anchor="_Toc207494212" w:history="1">
             <w:r>
               <w:rPr>
                 <w:rStyle w:val="Hyperlink"/>
@@ -3941,7 +3941,7 @@
                 <w:noProof/>
                 <w:webHidden/>
               </w:rPr>
-              <w:instrText xml:space="preserve"> PAGEREF _Toc205720416 \h </w:instrText>
+              <w:instrText xml:space="preserve"> PAGEREF _Toc207494212 \h </w:instrText>
             </w:r>
             <w:r>
               <w:rPr>
@@ -3987,7 +3987,7 @@
               <w14:ligatures w14:val="standardContextual"/>
             </w:rPr>
           </w:pPr>
-          <w:hyperlink w:anchor="_Toc205720417" w:history="1">
+          <w:hyperlink w:anchor="_Toc207494213" w:history="1">
             <w:r>
               <w:rPr>
                 <w:rStyle w:val="Hyperlink"/>
@@ -4014,7 +4014,7 @@
                 <w:noProof/>
                 <w:webHidden/>
               </w:rPr>
-              <w:instrText xml:space="preserve"> PAGEREF _Toc205720417 \h </w:instrText>
+              <w:instrText xml:space="preserve"> PAGEREF _Toc207494213 \h </w:instrText>
             </w:r>
             <w:r>
               <w:rPr>
@@ -4060,7 +4060,7 @@
               <w14:ligatures w14:val="standardContextual"/>
             </w:rPr>
           </w:pPr>
-          <w:hyperlink w:anchor="_Toc205720418" w:history="1">
+          <w:hyperlink w:anchor="_Toc207494214" w:history="1">
             <w:r>
               <w:rPr>
                 <w:rStyle w:val="Hyperlink"/>
@@ -4087,7 +4087,7 @@
                 <w:noProof/>
                 <w:webHidden/>
               </w:rPr>
-              <w:instrText xml:space="preserve"> PAGEREF _Toc205720418 \h </w:instrText>
+              <w:instrText xml:space="preserve"> PAGEREF _Toc207494214 \h </w:instrText>
             </w:r>
             <w:r>
               <w:rPr>
@@ -4133,7 +4133,7 @@
               <w14:ligatures w14:val="standardContextual"/>
             </w:rPr>
           </w:pPr>
-          <w:hyperlink w:anchor="_Toc205720419" w:history="1">
+          <w:hyperlink w:anchor="_Toc207494215" w:history="1">
             <w:r>
               <w:rPr>
                 <w:rStyle w:val="Hyperlink"/>
@@ -4160,7 +4160,7 @@
                 <w:noProof/>
                 <w:webHidden/>
               </w:rPr>
-              <w:instrText xml:space="preserve"> PAGEREF _Toc205720419 \h </w:instrText>
+              <w:instrText xml:space="preserve"> PAGEREF _Toc207494215 \h </w:instrText>
             </w:r>
             <w:r>
               <w:rPr>
@@ -4206,7 +4206,7 @@
               <w14:ligatures w14:val="standardContextual"/>
             </w:rPr>
           </w:pPr>
-          <w:hyperlink w:anchor="_Toc205720420" w:history="1">
+          <w:hyperlink w:anchor="_Toc207494216" w:history="1">
             <w:r>
               <w:rPr>
                 <w:rStyle w:val="Hyperlink"/>
@@ -4233,7 +4233,7 @@
                 <w:noProof/>
                 <w:webHidden/>
               </w:rPr>
-              <w:instrText xml:space="preserve"> PAGEREF _Toc205720420 \h </w:instrText>
+              <w:instrText xml:space="preserve"> PAGEREF _Toc207494216 \h </w:instrText>
             </w:r>
             <w:r>
               <w:rPr>
@@ -4279,7 +4279,7 @@
               <w14:ligatures w14:val="standardContextual"/>
             </w:rPr>
           </w:pPr>
-          <w:hyperlink w:anchor="_Toc205720421" w:history="1">
+          <w:hyperlink w:anchor="_Toc207494217" w:history="1">
             <w:r>
               <w:rPr>
                 <w:rStyle w:val="Hyperlink"/>
@@ -4306,7 +4306,7 @@
                 <w:noProof/>
                 <w:webHidden/>
               </w:rPr>
-              <w:instrText xml:space="preserve"> PAGEREF _Toc205720421 \h </w:instrText>
+              <w:instrText xml:space="preserve"> PAGEREF _Toc207494217 \h </w:instrText>
             </w:r>
             <w:r>
               <w:rPr>
@@ -4352,7 +4352,7 @@
               <w14:ligatures w14:val="standardContextual"/>
             </w:rPr>
           </w:pPr>
-          <w:hyperlink w:anchor="_Toc205720422" w:history="1">
+          <w:hyperlink w:anchor="_Toc207494218" w:history="1">
             <w:r>
               <w:rPr>
                 <w:rStyle w:val="Hyperlink"/>
@@ -4379,7 +4379,7 @@
                 <w:noProof/>
                 <w:webHidden/>
               </w:rPr>
-              <w:instrText xml:space="preserve"> PAGEREF _Toc205720422 \h </w:instrText>
+              <w:instrText xml:space="preserve"> PAGEREF _Toc207494218 \h </w:instrText>
             </w:r>
             <w:r>
               <w:rPr>
@@ -4425,7 +4425,7 @@
               <w14:ligatures w14:val="standardContextual"/>
             </w:rPr>
           </w:pPr>
-          <w:hyperlink w:anchor="_Toc205720423" w:history="1">
+          <w:hyperlink w:anchor="_Toc207494219" w:history="1">
             <w:r>
               <w:rPr>
                 <w:rStyle w:val="Hyperlink"/>
@@ -4452,7 +4452,7 @@
                 <w:noProof/>
                 <w:webHidden/>
               </w:rPr>
-              <w:instrText xml:space="preserve"> PAGEREF _Toc205720423 \h </w:instrText>
+              <w:instrText xml:space="preserve"> PAGEREF _Toc207494219 \h </w:instrText>
             </w:r>
             <w:r>
               <w:rPr>
@@ -4498,7 +4498,7 @@
               <w14:ligatures w14:val="standardContextual"/>
             </w:rPr>
           </w:pPr>
-          <w:hyperlink w:anchor="_Toc205720424" w:history="1">
+          <w:hyperlink w:anchor="_Toc207494220" w:history="1">
             <w:r>
               <w:rPr>
                 <w:rStyle w:val="Hyperlink"/>
@@ -4525,7 +4525,7 @@
                 <w:noProof/>
                 <w:webHidden/>
               </w:rPr>
-              <w:instrText xml:space="preserve"> PAGEREF _Toc205720424 \h </w:instrText>
+              <w:instrText xml:space="preserve"> PAGEREF _Toc207494220 \h </w:instrText>
             </w:r>
             <w:r>
               <w:rPr>
@@ -4571,7 +4571,7 @@
               <w14:ligatures w14:val="standardContextual"/>
             </w:rPr>
           </w:pPr>
-          <w:hyperlink w:anchor="_Toc205720425" w:history="1">
+          <w:hyperlink w:anchor="_Toc207494221" w:history="1">
             <w:r>
               <w:rPr>
                 <w:rStyle w:val="Hyperlink"/>
@@ -4598,7 +4598,7 @@
                 <w:noProof/>
                 <w:webHidden/>
               </w:rPr>
-              <w:instrText xml:space="preserve"> PAGEREF _Toc205720425 \h </w:instrText>
+              <w:instrText xml:space="preserve"> PAGEREF _Toc207494221 \h </w:instrText>
             </w:r>
             <w:r>
               <w:rPr>
@@ -4644,7 +4644,7 @@
               <w14:ligatures w14:val="standardContextual"/>
             </w:rPr>
           </w:pPr>
-          <w:hyperlink w:anchor="_Toc205720426" w:history="1">
+          <w:hyperlink w:anchor="_Toc207494222" w:history="1">
             <w:r>
               <w:rPr>
                 <w:rStyle w:val="Hyperlink"/>
@@ -4671,7 +4671,7 @@
                 <w:noProof/>
                 <w:webHidden/>
               </w:rPr>
-              <w:instrText xml:space="preserve"> PAGEREF _Toc205720426 \h </w:instrText>
+              <w:instrText xml:space="preserve"> PAGEREF _Toc207494222 \h </w:instrText>
             </w:r>
             <w:r>
               <w:rPr>
@@ -4717,7 +4717,7 @@
               <w14:ligatures w14:val="standardContextual"/>
             </w:rPr>
           </w:pPr>
-          <w:hyperlink w:anchor="_Toc205720427" w:history="1">
+          <w:hyperlink w:anchor="_Toc207494223" w:history="1">
             <w:r>
               <w:rPr>
                 <w:rStyle w:val="Hyperlink"/>
@@ -4744,7 +4744,7 @@
                 <w:noProof/>
                 <w:webHidden/>
               </w:rPr>
-              <w:instrText xml:space="preserve"> PAGEREF _Toc205720427 \h </w:instrText>
+              <w:instrText xml:space="preserve"> PAGEREF _Toc207494223 \h </w:instrText>
             </w:r>
             <w:r>
               <w:rPr>
@@ -4790,7 +4790,7 @@
               <w14:ligatures w14:val="standardContextual"/>
             </w:rPr>
           </w:pPr>
-          <w:hyperlink w:anchor="_Toc205720428" w:history="1">
+          <w:hyperlink w:anchor="_Toc207494224" w:history="1">
             <w:r>
               <w:rPr>
                 <w:rStyle w:val="Hyperlink"/>
@@ -4817,7 +4817,7 @@
                 <w:noProof/>
                 <w:webHidden/>
               </w:rPr>
-              <w:instrText xml:space="preserve"> PAGEREF _Toc205720428 \h </w:instrText>
+              <w:instrText xml:space="preserve"> PAGEREF _Toc207494224 \h </w:instrText>
             </w:r>
             <w:r>
               <w:rPr>
@@ -4863,7 +4863,7 @@
               <w14:ligatures w14:val="standardContextual"/>
             </w:rPr>
           </w:pPr>
-          <w:hyperlink w:anchor="_Toc205720429" w:history="1">
+          <w:hyperlink w:anchor="_Toc207494225" w:history="1">
             <w:r>
               <w:rPr>
                 <w:rStyle w:val="Hyperlink"/>
@@ -4890,7 +4890,7 @@
                 <w:noProof/>
                 <w:webHidden/>
               </w:rPr>
-              <w:instrText xml:space="preserve"> PAGEREF _Toc205720429 \h </w:instrText>
+              <w:instrText xml:space="preserve"> PAGEREF _Toc207494225 \h </w:instrText>
             </w:r>
             <w:r>
               <w:rPr>
@@ -4936,7 +4936,7 @@
               <w14:ligatures w14:val="standardContextual"/>
             </w:rPr>
           </w:pPr>
-          <w:hyperlink w:anchor="_Toc205720430" w:history="1">
+          <w:hyperlink w:anchor="_Toc207494226" w:history="1">
             <w:r>
               <w:rPr>
                 <w:rStyle w:val="Hyperlink"/>
@@ -4963,101 +4963,7 @@
                 <w:noProof/>
                 <w:webHidden/>
               </w:rPr>
-              <w:instrText xml:space="preserve"> PAGEREF _Toc205720430 \h </w:instrText>
-            </w:r>
-            <w:r>
-              <w:rPr>
-                <w:noProof/>
-                <w:webHidden/>
-              </w:rPr>
-            </w:r>
-            <w:r>
-              <w:rPr>
-                <w:noProof/>
-                <w:webHidden/>
-              </w:rPr>
-              <w:fldChar w:fldCharType="separate"/>
-            </w:r>
-            <w:r>
-              <w:rPr>
-                <w:noProof/>
-                <w:webHidden/>
-              </w:rPr>
-              <w:t>20</w:t>
-            </w:r>
-            <w:r>
-              <w:rPr>
-                <w:noProof/>
-                <w:webHidden/>
-              </w:rPr>
-              <w:fldChar w:fldCharType="end"/>
-            </w:r>
-          </w:hyperlink>
-        </w:p>
-        <w:p>
-          <w:pPr>
-            <w:pStyle w:val="TOC2"/>
-            <w:tabs>
-              <w:tab w:val="left" w:pos="720"/>
-              <w:tab w:val="right" w:leader="dot" w:pos="9350"/>
-            </w:tabs>
-            <w:rPr>
-              <w:rFonts w:eastAsiaTheme="minorEastAsia"/>
-              <w:noProof/>
-              <w:kern w:val="2"/>
-              <w:sz w:val="24"/>
-              <w:szCs w:val="24"/>
-              <w14:ligatures w14:val="standardContextual"/>
-            </w:rPr>
-          </w:pPr>
-          <w:hyperlink w:anchor="_Toc205720431" w:history="1">
-            <w:r>
-              <w:rPr>
-                <w:rStyle w:val="Hyperlink"/>
-                <w:rFonts w:cstheme="minorHAnsi"/>
-                <w:noProof/>
-              </w:rPr>
-              <w:t>1.</w:t>
-            </w:r>
-            <w:r>
-              <w:rPr>
-                <w:rFonts w:eastAsiaTheme="minorEastAsia"/>
-                <w:noProof/>
-                <w:kern w:val="2"/>
-                <w:sz w:val="24"/>
-                <w:szCs w:val="24"/>
-                <w14:ligatures w14:val="standardContextual"/>
-              </w:rPr>
-              <w:tab/>
-            </w:r>
-            <w:r>
-              <w:rPr>
-                <w:rStyle w:val="Hyperlink"/>
-                <w:rFonts w:cstheme="minorHAnsi"/>
-                <w:noProof/>
-              </w:rPr>
-              <w:t>Go to Control Panel -&gt; Programs -&gt; Windows Feature</w:t>
-            </w:r>
-            <w:r>
-              <w:rPr>
-                <w:noProof/>
-                <w:webHidden/>
-              </w:rPr>
-              <w:tab/>
-            </w:r>
-            <w:r>
-              <w:rPr>
-                <w:noProof/>
-                <w:webHidden/>
-              </w:rPr>
-              <w:fldChar w:fldCharType="begin"/>
-            </w:r>
-            <w:r>
-              <w:rPr>
-                <w:noProof/>
-                <w:webHidden/>
-              </w:rPr>
-              <w:instrText xml:space="preserve"> PAGEREF _Toc205720431 \h </w:instrText>
+              <w:instrText xml:space="preserve"> PAGEREF _Toc207494226 \h </w:instrText>
             </w:r>
             <w:r>
               <w:rPr>
@@ -5103,7 +5009,7 @@
               <w14:ligatures w14:val="standardContextual"/>
             </w:rPr>
           </w:pPr>
-          <w:hyperlink w:anchor="_Toc205720432" w:history="1">
+          <w:hyperlink w:anchor="_Toc207494227" w:history="1">
             <w:r>
               <w:rPr>
                 <w:rStyle w:val="Hyperlink"/>
@@ -5130,7 +5036,7 @@
                 <w:noProof/>
                 <w:webHidden/>
               </w:rPr>
-              <w:instrText xml:space="preserve"> PAGEREF _Toc205720432 \h </w:instrText>
+              <w:instrText xml:space="preserve"> PAGEREF _Toc207494227 \h </w:instrText>
             </w:r>
             <w:r>
               <w:rPr>
@@ -5176,7 +5082,7 @@
               <w14:ligatures w14:val="standardContextual"/>
             </w:rPr>
           </w:pPr>
-          <w:hyperlink w:anchor="_Toc205720433" w:history="1">
+          <w:hyperlink w:anchor="_Toc207494228" w:history="1">
             <w:r>
               <w:rPr>
                 <w:rStyle w:val="Hyperlink"/>
@@ -5203,7 +5109,7 @@
                 <w:noProof/>
                 <w:webHidden/>
               </w:rPr>
-              <w:instrText xml:space="preserve"> PAGEREF _Toc205720433 \h </w:instrText>
+              <w:instrText xml:space="preserve"> PAGEREF _Toc207494228 \h </w:instrText>
             </w:r>
             <w:r>
               <w:rPr>
@@ -5223,7 +5129,80 @@
                 <w:noProof/>
                 <w:webHidden/>
               </w:rPr>
-              <w:t>21</w:t>
+              <w:t>22</w:t>
+            </w:r>
+            <w:r>
+              <w:rPr>
+                <w:noProof/>
+                <w:webHidden/>
+              </w:rPr>
+              <w:fldChar w:fldCharType="end"/>
+            </w:r>
+          </w:hyperlink>
+        </w:p>
+        <w:p>
+          <w:pPr>
+            <w:pStyle w:val="TOC1"/>
+            <w:tabs>
+              <w:tab w:val="right" w:leader="dot" w:pos="9350"/>
+            </w:tabs>
+            <w:rPr>
+              <w:rFonts w:eastAsiaTheme="minorEastAsia"/>
+              <w:noProof/>
+              <w:kern w:val="2"/>
+              <w:sz w:val="24"/>
+              <w:szCs w:val="24"/>
+              <w14:ligatures w14:val="standardContextual"/>
+            </w:rPr>
+          </w:pPr>
+          <w:hyperlink w:anchor="_Toc207494229" w:history="1">
+            <w:r>
+              <w:rPr>
+                <w:rStyle w:val="Hyperlink"/>
+                <w:noProof/>
+              </w:rPr>
+              <w:t>How to Fix blank white/black screen when opening Chromium based browsers:</w:t>
+            </w:r>
+            <w:r>
+              <w:rPr>
+                <w:noProof/>
+                <w:webHidden/>
+              </w:rPr>
+              <w:tab/>
+            </w:r>
+            <w:r>
+              <w:rPr>
+                <w:noProof/>
+                <w:webHidden/>
+              </w:rPr>
+              <w:fldChar w:fldCharType="begin"/>
+            </w:r>
+            <w:r>
+              <w:rPr>
+                <w:noProof/>
+                <w:webHidden/>
+              </w:rPr>
+              <w:instrText xml:space="preserve"> PAGEREF _Toc207494229 \h </w:instrText>
+            </w:r>
+            <w:r>
+              <w:rPr>
+                <w:noProof/>
+                <w:webHidden/>
+              </w:rPr>
+            </w:r>
+            <w:r>
+              <w:rPr>
+                <w:noProof/>
+                <w:webHidden/>
+              </w:rPr>
+              <w:fldChar w:fldCharType="separate"/>
+            </w:r>
+            <w:r>
+              <w:rPr>
+                <w:noProof/>
+                <w:webHidden/>
+              </w:rPr>
+              <w:t>23</w:t>
             </w:r>
             <w:r>
               <w:rPr>
@@ -5253,7 +5232,7 @@
       <w:pPr>
         <w:pStyle w:val="Heading1"/>
       </w:pPr>
-      <w:bookmarkStart w:id="0" w:name="_Toc205720364"/>
+      <w:bookmarkStart w:id="0" w:name="_Toc207494160"/>
       <w:r>
         <w:t>Ultimate Performance Power Plan</w:t>
       </w:r>
@@ -5264,7 +5243,7 @@
       <w:pPr>
         <w:pStyle w:val="Heading2"/>
       </w:pPr>
-      <w:bookmarkStart w:id="1" w:name="_Toc205720365"/>
+      <w:bookmarkStart w:id="1" w:name="_Toc207494161"/>
       <w:r>
         <w:t>How to export a power plan using PowerCFG</w:t>
       </w:r>
@@ -5347,7 +5326,7 @@
       <w:pPr>
         <w:pStyle w:val="Heading2"/>
       </w:pPr>
-      <w:bookmarkStart w:id="2" w:name="_Toc205720366"/>
+      <w:bookmarkStart w:id="2" w:name="_Toc207494162"/>
       <w:r>
         <w:t>How to import a power plan using PowerCFG</w:t>
       </w:r>
@@ -5420,7 +5399,7 @@
       <w:pPr>
         <w:pStyle w:val="Heading2"/>
       </w:pPr>
-      <w:bookmarkStart w:id="3" w:name="_Toc205720367"/>
+      <w:bookmarkStart w:id="3" w:name="_Toc207494163"/>
       <w:r>
         <w:t>How to Enable default Ultimate Performance Power Plan</w:t>
       </w:r>
@@ -5447,7 +5426,7 @@
       <w:pPr>
         <w:pStyle w:val="Heading1"/>
       </w:pPr>
-      <w:bookmarkStart w:id="4" w:name="_Toc205720368"/>
+      <w:bookmarkStart w:id="4" w:name="_Toc207494164"/>
       <w:r>
         <w:t>Turning Hibernation/Fast Startup On</w:t>
       </w:r>
@@ -5474,7 +5453,7 @@
       <w:pPr>
         <w:pStyle w:val="Heading1"/>
       </w:pPr>
-      <w:bookmarkStart w:id="5" w:name="_Toc205720369"/>
+      <w:bookmarkStart w:id="5" w:name="_Toc207494165"/>
       <w:r>
         <w:t>Switching Proxy to Default</w:t>
       </w:r>
@@ -5485,7 +5464,7 @@
       <w:pPr>
         <w:pStyle w:val="Heading2"/>
       </w:pPr>
-      <w:bookmarkStart w:id="6" w:name="_Toc205720370"/>
+      <w:bookmarkStart w:id="6" w:name="_Toc207494166"/>
       <w:r>
         <w:t>Method 1 (regedit)</w:t>
       </w:r>
@@ -5511,7 +5490,7 @@
       <w:pPr>
         <w:pStyle w:val="Heading2"/>
       </w:pPr>
-      <w:bookmarkStart w:id="7" w:name="_Toc205720371"/>
+      <w:bookmarkStart w:id="7" w:name="_Toc207494167"/>
       <w:r>
         <w:t>Method 2 (gpedit)</w:t>
       </w:r>
@@ -5532,7 +5511,7 @@
       <w:pPr>
         <w:pStyle w:val="Heading1"/>
       </w:pPr>
-      <w:bookmarkStart w:id="8" w:name="_Toc205720372"/>
+      <w:bookmarkStart w:id="8" w:name="_Toc207494168"/>
       <w:r>
         <w:t>How to show files in flashdrive hidden by a virus using CMD</w:t>
       </w:r>
@@ -5564,7 +5543,7 @@
       <w:pPr>
         <w:pStyle w:val="Heading1"/>
       </w:pPr>
-      <w:bookmarkStart w:id="9" w:name="_Toc205720373"/>
+      <w:bookmarkStart w:id="9" w:name="_Toc207494169"/>
       <w:r>
         <w:lastRenderedPageBreak/>
         <w:t>Fix Corrupted or white Icons Shortcut in Desktop</w:t>
@@ -5576,7 +5555,7 @@
       <w:pPr>
         <w:pStyle w:val="Heading2"/>
       </w:pPr>
-      <w:bookmarkStart w:id="10" w:name="_Toc205720374"/>
+      <w:bookmarkStart w:id="10" w:name="_Toc207494170"/>
       <w:r>
         <w:t>Method 1:</w:t>
       </w:r>
@@ -5607,7 +5586,7 @@
       <w:pPr>
         <w:pStyle w:val="Heading2"/>
       </w:pPr>
-      <w:bookmarkStart w:id="11" w:name="_Toc205720375"/>
+      <w:bookmarkStart w:id="11" w:name="_Toc207494171"/>
       <w:r>
         <w:t>Method 2:</w:t>
       </w:r>
@@ -5673,7 +5652,7 @@
       <w:pPr>
         <w:pStyle w:val="Heading1"/>
       </w:pPr>
-      <w:bookmarkStart w:id="12" w:name="_Toc205720376"/>
+      <w:bookmarkStart w:id="12" w:name="_Toc207494172"/>
       <w:r>
         <w:t>Built-in Administrator Account</w:t>
       </w:r>
@@ -5690,7 +5669,7 @@
       <w:pPr>
         <w:pStyle w:val="Heading2"/>
       </w:pPr>
-      <w:bookmarkStart w:id="13" w:name="_Toc205720377"/>
+      <w:bookmarkStart w:id="13" w:name="_Toc207494173"/>
       <w:r>
         <w:t xml:space="preserve">a. </w:t>
       </w:r>
@@ -5712,7 +5691,7 @@
       <w:pPr>
         <w:pStyle w:val="Heading2"/>
       </w:pPr>
-      <w:bookmarkStart w:id="14" w:name="_Toc205720378"/>
+      <w:bookmarkStart w:id="14" w:name="_Toc207494174"/>
       <w:r>
         <w:t>b. To disable:</w:t>
       </w:r>
@@ -5728,7 +5707,7 @@
       <w:pPr>
         <w:pStyle w:val="Heading2"/>
       </w:pPr>
-      <w:bookmarkStart w:id="15" w:name="_Toc205720379"/>
+      <w:bookmarkStart w:id="15" w:name="_Toc207494175"/>
       <w:r>
         <w:t>c. To change password:</w:t>
       </w:r>
@@ -5754,7 +5733,7 @@
       <w:pPr>
         <w:pStyle w:val="Heading1"/>
       </w:pPr>
-      <w:bookmarkStart w:id="16" w:name="_Toc205720380"/>
+      <w:bookmarkStart w:id="16" w:name="_Toc207494176"/>
       <w:r>
         <w:t>Disable Windows Automatic Updates</w:t>
       </w:r>
@@ -5765,7 +5744,7 @@
       <w:pPr>
         <w:pStyle w:val="Heading2"/>
       </w:pPr>
-      <w:bookmarkStart w:id="17" w:name="_Toc205720381"/>
+      <w:bookmarkStart w:id="17" w:name="_Toc207494177"/>
       <w:r>
         <w:t>How to disable automatic updates using Group Policy</w:t>
       </w:r>
@@ -5832,7 +5811,7 @@
       <w:pPr>
         <w:pStyle w:val="Heading2"/>
       </w:pPr>
-      <w:bookmarkStart w:id="18" w:name="_Toc205720382"/>
+      <w:bookmarkStart w:id="18" w:name="_Toc207494178"/>
       <w:r>
         <w:t>How to disable automatic updates using Registry</w:t>
       </w:r>
@@ -5936,7 +5915,7 @@
       <w:pPr>
         <w:pStyle w:val="Heading1"/>
       </w:pPr>
-      <w:bookmarkStart w:id="19" w:name="_Toc205720383"/>
+      <w:bookmarkStart w:id="19" w:name="_Toc207494179"/>
       <w:r>
         <w:t>Change Lock Screen Manually</w:t>
       </w:r>
@@ -5984,7 +5963,7 @@
       <w:pPr>
         <w:pStyle w:val="Heading1"/>
       </w:pPr>
-      <w:bookmarkStart w:id="20" w:name="_Toc205720384"/>
+      <w:bookmarkStart w:id="20" w:name="_Toc207494180"/>
       <w:r>
         <w:t>Location of Host File and List of DNS Servers</w:t>
       </w:r>
@@ -5995,7 +5974,7 @@
       <w:pPr>
         <w:pStyle w:val="Heading2"/>
       </w:pPr>
-      <w:bookmarkStart w:id="21" w:name="_Toc205720385"/>
+      <w:bookmarkStart w:id="21" w:name="_Toc207494181"/>
       <w:r>
         <w:t>Location of Host File:</w:t>
       </w:r>
@@ -6011,7 +5990,7 @@
       <w:pPr>
         <w:pStyle w:val="Heading2"/>
       </w:pPr>
-      <w:bookmarkStart w:id="22" w:name="_Toc205720386"/>
+      <w:bookmarkStart w:id="22" w:name="_Toc207494182"/>
       <w:r>
         <w:t>List of Best DNS Servers:</w:t>
       </w:r>
@@ -6022,7 +6001,7 @@
       <w:pPr>
         <w:pStyle w:val="Heading3"/>
       </w:pPr>
-      <w:bookmarkStart w:id="23" w:name="_Toc205720387"/>
+      <w:bookmarkStart w:id="23" w:name="_Toc207494183"/>
       <w:r>
         <w:t>1. Cisco Open DNS</w:t>
       </w:r>
@@ -6063,7 +6042,7 @@
       <w:pPr>
         <w:pStyle w:val="Heading3"/>
       </w:pPr>
-      <w:bookmarkStart w:id="24" w:name="_Toc205720388"/>
+      <w:bookmarkStart w:id="24" w:name="_Toc207494184"/>
       <w:r>
         <w:t>2. Cloudflare DNS</w:t>
       </w:r>
@@ -6104,7 +6083,7 @@
       <w:pPr>
         <w:pStyle w:val="Heading3"/>
       </w:pPr>
-      <w:bookmarkStart w:id="25" w:name="_Toc205720389"/>
+      <w:bookmarkStart w:id="25" w:name="_Toc207494185"/>
       <w:r>
         <w:t>3. Google Public DNS</w:t>
       </w:r>
@@ -6146,7 +6125,7 @@
       <w:pPr>
         <w:pStyle w:val="Heading3"/>
       </w:pPr>
-      <w:bookmarkStart w:id="26" w:name="_Toc205720390"/>
+      <w:bookmarkStart w:id="26" w:name="_Toc207494186"/>
       <w:r>
         <w:t>4. Adguard DNS</w:t>
       </w:r>
@@ -6187,7 +6166,7 @@
       <w:pPr>
         <w:pStyle w:val="Heading3"/>
       </w:pPr>
-      <w:bookmarkStart w:id="27" w:name="_Toc205720391"/>
+      <w:bookmarkStart w:id="27" w:name="_Toc207494187"/>
       <w:r>
         <w:t>5. CleanBrowsing DNS</w:t>
       </w:r>
@@ -6229,7 +6208,7 @@
       <w:pPr>
         <w:pStyle w:val="Heading1"/>
       </w:pPr>
-      <w:bookmarkStart w:id="28" w:name="_Toc205720392"/>
+      <w:bookmarkStart w:id="28" w:name="_Toc207494188"/>
       <w:r>
         <w:t>Force Enabling Ready Boost (Superfetch)</w:t>
       </w:r>
@@ -6240,7 +6219,7 @@
       <w:pPr>
         <w:pStyle w:val="Heading2"/>
       </w:pPr>
-      <w:bookmarkStart w:id="29" w:name="_Toc205720393"/>
+      <w:bookmarkStart w:id="29" w:name="_Toc207494189"/>
       <w:r>
         <w:t>"This device cannot be used for ReadyBoost. ReadyBoost is not enabled on this computer because the system disk is fast enough that ReadyBoost is unlikely to provide additional benefit."</w:t>
       </w:r>
@@ -6251,7 +6230,7 @@
       <w:pPr>
         <w:pStyle w:val="Heading3"/>
       </w:pPr>
-      <w:bookmarkStart w:id="30" w:name="_Toc205720394"/>
+      <w:bookmarkStart w:id="30" w:name="_Toc207494190"/>
       <w:r>
         <w:rPr>
           <w:rStyle w:val="Heading3Char"/>
@@ -6280,7 +6259,7 @@
       <w:pPr>
         <w:pStyle w:val="Heading2"/>
       </w:pPr>
-      <w:bookmarkStart w:id="31" w:name="_Toc205720395"/>
+      <w:bookmarkStart w:id="31" w:name="_Toc207494191"/>
       <w:r>
         <w:t>"This device cannot be used for ReadyBoost"</w:t>
       </w:r>
@@ -6291,7 +6270,7 @@
       <w:pPr>
         <w:pStyle w:val="Heading3"/>
       </w:pPr>
-      <w:bookmarkStart w:id="32" w:name="_Toc205720396"/>
+      <w:bookmarkStart w:id="32" w:name="_Toc207494192"/>
       <w:r>
         <w:t>METHOD 2 : https://www.youtube.com/watch?v=QmgheQeATv0</w:t>
       </w:r>
@@ -6318,7 +6297,7 @@
       <w:pPr>
         <w:pStyle w:val="Heading3"/>
       </w:pPr>
-      <w:bookmarkStart w:id="33" w:name="_Toc205720397"/>
+      <w:bookmarkStart w:id="33" w:name="_Toc207494193"/>
       <w:r>
         <w:t>METHOD 3 : https://www.youtube.com/watch?v=QmgheQeATv0</w:t>
       </w:r>
@@ -6359,7 +6338,7 @@
       <w:pPr>
         <w:pStyle w:val="Heading1"/>
       </w:pPr>
-      <w:bookmarkStart w:id="34" w:name="_Toc205720398"/>
+      <w:bookmarkStart w:id="34" w:name="_Toc207494194"/>
       <w:r>
         <w:t>DISM Error 50 “DISM does not support servicing Windows PE”</w:t>
       </w:r>
@@ -6412,7 +6391,7 @@
       <w:pPr>
         <w:pStyle w:val="Heading1"/>
       </w:pPr>
-      <w:bookmarkStart w:id="35" w:name="_Toc205720399"/>
+      <w:bookmarkStart w:id="35" w:name="_Toc207494195"/>
       <w:r>
         <w:t>Disabling Power Throttling</w:t>
       </w:r>
@@ -6423,7 +6402,7 @@
       <w:pPr>
         <w:pStyle w:val="Heading2"/>
       </w:pPr>
-      <w:bookmarkStart w:id="36" w:name="_Toc205720400"/>
+      <w:bookmarkStart w:id="36" w:name="_Toc207494196"/>
       <w:r>
         <w:t>Using Registry:</w:t>
       </w:r>
@@ -6444,7 +6423,7 @@
       <w:pPr>
         <w:pStyle w:val="Heading2"/>
       </w:pPr>
-      <w:bookmarkStart w:id="37" w:name="_Toc205720401"/>
+      <w:bookmarkStart w:id="37" w:name="_Toc207494197"/>
       <w:r>
         <w:t>Using Group Policy:</w:t>
       </w:r>
@@ -6465,7 +6444,7 @@
       <w:pPr>
         <w:pStyle w:val="Heading1"/>
       </w:pPr>
-      <w:bookmarkStart w:id="38" w:name="_Toc205720402"/>
+      <w:bookmarkStart w:id="38" w:name="_Toc207494198"/>
       <w:r>
         <w:t>Disabling Dynamic Platform and Thermal Framework</w:t>
       </w:r>
@@ -6476,7 +6455,7 @@
       <w:pPr>
         <w:pStyle w:val="Heading2"/>
       </w:pPr>
-      <w:bookmarkStart w:id="39" w:name="_Toc205720403"/>
+      <w:bookmarkStart w:id="39" w:name="_Toc207494199"/>
       <w:r>
         <w:t>Using Registry:</w:t>
       </w:r>
@@ -6537,7 +6516,7 @@
       <w:pPr>
         <w:pStyle w:val="Heading2"/>
       </w:pPr>
-      <w:bookmarkStart w:id="40" w:name="_Toc205720404"/>
+      <w:bookmarkStart w:id="40" w:name="_Toc207494200"/>
       <w:r>
         <w:lastRenderedPageBreak/>
         <w:t>Using Group Policy:</w:t>
@@ -6589,7 +6568,7 @@
       <w:pPr>
         <w:pStyle w:val="Heading1"/>
       </w:pPr>
-      <w:bookmarkStart w:id="41" w:name="_Toc205720405"/>
+      <w:bookmarkStart w:id="41" w:name="_Toc207494201"/>
       <w:r>
         <w:t>Disable/Enable Wifi using CMD</w:t>
       </w:r>
@@ -6600,7 +6579,7 @@
       <w:pPr>
         <w:pStyle w:val="Heading2"/>
       </w:pPr>
-      <w:bookmarkStart w:id="42" w:name="_Toc205720406"/>
+      <w:bookmarkStart w:id="42" w:name="_Toc207494202"/>
       <w:r>
         <w:t>To enable:</w:t>
       </w:r>
@@ -6616,7 +6595,7 @@
       <w:pPr>
         <w:pStyle w:val="Heading2"/>
       </w:pPr>
-      <w:bookmarkStart w:id="43" w:name="_Toc205720407"/>
+      <w:bookmarkStart w:id="43" w:name="_Toc207494203"/>
       <w:r>
         <w:t>To disable:</w:t>
       </w:r>
@@ -6632,7 +6611,7 @@
       <w:pPr>
         <w:pStyle w:val="Heading1"/>
       </w:pPr>
-      <w:bookmarkStart w:id="44" w:name="_Toc205720408"/>
+      <w:bookmarkStart w:id="44" w:name="_Toc207494204"/>
       <w:r>
         <w:t>Disable Telemetry</w:t>
       </w:r>
@@ -6643,7 +6622,7 @@
       <w:pPr>
         <w:pStyle w:val="Heading2"/>
       </w:pPr>
-      <w:bookmarkStart w:id="45" w:name="_Toc205720409"/>
+      <w:bookmarkStart w:id="45" w:name="_Toc207494205"/>
       <w:r>
         <w:t>1. Using CMD</w:t>
       </w:r>
@@ -6675,7 +6654,7 @@
       <w:pPr>
         <w:pStyle w:val="Heading2"/>
       </w:pPr>
-      <w:bookmarkStart w:id="46" w:name="_Toc205720410"/>
+      <w:bookmarkStart w:id="46" w:name="_Toc207494206"/>
       <w:r>
         <w:lastRenderedPageBreak/>
         <w:t>2. Using Powershell</w:t>
@@ -6698,7 +6677,7 @@
       <w:pPr>
         <w:pStyle w:val="Heading1"/>
       </w:pPr>
-      <w:bookmarkStart w:id="47" w:name="_Toc205720411"/>
+      <w:bookmarkStart w:id="47" w:name="_Toc207494207"/>
       <w:r>
         <w:t>Disable High Precision Event</w:t>
       </w:r>
@@ -6754,7 +6733,7 @@
       <w:pPr>
         <w:pStyle w:val="Heading1"/>
       </w:pPr>
-      <w:bookmarkStart w:id="48" w:name="_Toc205720412"/>
+      <w:bookmarkStart w:id="48" w:name="_Toc207494208"/>
       <w:r>
         <w:t>Disable C State</w:t>
       </w:r>
@@ -6765,7 +6744,7 @@
       <w:pPr>
         <w:pStyle w:val="Heading2"/>
       </w:pPr>
-      <w:bookmarkStart w:id="49" w:name="_Toc205720413"/>
+      <w:bookmarkStart w:id="49" w:name="_Toc207494209"/>
       <w:r>
         <w:t>Method 1:</w:t>
       </w:r>
@@ -6801,7 +6780,7 @@
       <w:pPr>
         <w:pStyle w:val="Heading2"/>
       </w:pPr>
-      <w:bookmarkStart w:id="50" w:name="_Toc205720414"/>
+      <w:bookmarkStart w:id="50" w:name="_Toc207494210"/>
       <w:r>
         <w:t>Method 2:</w:t>
       </w:r>
@@ -6832,7 +6811,7 @@
       <w:pPr>
         <w:pStyle w:val="Heading1"/>
       </w:pPr>
-      <w:bookmarkStart w:id="51" w:name="_Toc205720415"/>
+      <w:bookmarkStart w:id="51" w:name="_Toc207494211"/>
       <w:r>
         <w:t>Corrupted OS Repair</w:t>
       </w:r>
@@ -6891,7 +6870,7 @@
       <w:pPr>
         <w:pStyle w:val="Heading1"/>
       </w:pPr>
-      <w:bookmarkStart w:id="52" w:name="_Toc205720416"/>
+      <w:bookmarkStart w:id="52" w:name="_Toc207494212"/>
       <w:r>
         <w:t>msvcp140_codecvt_ids.dll was not found</w:t>
       </w:r>
@@ -6908,7 +6887,7 @@
       <w:pPr>
         <w:pStyle w:val="Heading2"/>
       </w:pPr>
-      <w:bookmarkStart w:id="53" w:name="_Toc205720417"/>
+      <w:bookmarkStart w:id="53" w:name="_Toc207494213"/>
       <w:r>
         <w:t>Method 1:</w:t>
       </w:r>
@@ -6940,7 +6919,7 @@
       <w:pPr>
         <w:pStyle w:val="Heading2"/>
       </w:pPr>
-      <w:bookmarkStart w:id="54" w:name="_Toc205720418"/>
+      <w:bookmarkStart w:id="54" w:name="_Toc207494214"/>
       <w:r>
         <w:t>Method 2:</w:t>
       </w:r>
@@ -7021,7 +7000,7 @@
       <w:pPr>
         <w:pStyle w:val="Heading2"/>
       </w:pPr>
-      <w:bookmarkStart w:id="55" w:name="_Toc205720419"/>
+      <w:bookmarkStart w:id="55" w:name="_Toc207494215"/>
       <w:r>
         <w:t>Method 3:</w:t>
       </w:r>
@@ -7036,7 +7015,7 @@
       <w:pPr>
         <w:pStyle w:val="Heading1"/>
       </w:pPr>
-      <w:bookmarkStart w:id="56" w:name="_Toc205720420"/>
+      <w:bookmarkStart w:id="56" w:name="_Toc207494216"/>
       <w:r>
         <w:t>mfc140u.dll was not found</w:t>
       </w:r>
@@ -7053,7 +7032,7 @@
       <w:pPr>
         <w:pStyle w:val="Heading2"/>
       </w:pPr>
-      <w:bookmarkStart w:id="57" w:name="_Toc205720421"/>
+      <w:bookmarkStart w:id="57" w:name="_Toc207494217"/>
       <w:r>
         <w:lastRenderedPageBreak/>
         <w:t>Method 1:</w:t>
@@ -7085,7 +7064,7 @@
       <w:pPr>
         <w:pStyle w:val="Heading2"/>
       </w:pPr>
-      <w:bookmarkStart w:id="58" w:name="_Toc205720422"/>
+      <w:bookmarkStart w:id="58" w:name="_Toc207494218"/>
       <w:r>
         <w:t>Method 2:</w:t>
       </w:r>
@@ -7166,7 +7145,7 @@
       <w:pPr>
         <w:pStyle w:val="Heading2"/>
       </w:pPr>
-      <w:bookmarkStart w:id="59" w:name="_Toc205720423"/>
+      <w:bookmarkStart w:id="59" w:name="_Toc207494219"/>
       <w:r>
         <w:t>Method 3:</w:t>
       </w:r>
@@ -7182,7 +7161,7 @@
       <w:pPr>
         <w:pStyle w:val="Heading1"/>
       </w:pPr>
-      <w:bookmarkStart w:id="60" w:name="_Toc205720424"/>
+      <w:bookmarkStart w:id="60" w:name="_Toc207494220"/>
       <w:r>
         <w:t>GodMode Folder</w:t>
       </w:r>
@@ -7403,7 +7382,7 @@
       <w:pPr>
         <w:pStyle w:val="Heading1"/>
       </w:pPr>
-      <w:bookmarkStart w:id="61" w:name="_Toc205720425"/>
+      <w:bookmarkStart w:id="61" w:name="_Toc207494221"/>
       <w:r>
         <w:t>Ctfmon.exe</w:t>
       </w:r>
@@ -7494,7 +7473,7 @@
       <w:pPr>
         <w:pStyle w:val="Heading1"/>
       </w:pPr>
-      <w:bookmarkStart w:id="62" w:name="_Toc205720426"/>
+      <w:bookmarkStart w:id="62" w:name="_Toc207494222"/>
       <w:r>
         <w:t>Incompatible JVM</w:t>
       </w:r>
@@ -7545,7 +7524,7 @@
       <w:pPr>
         <w:pStyle w:val="Heading1"/>
       </w:pPr>
-      <w:bookmarkStart w:id="63" w:name="_Toc205720427"/>
+      <w:bookmarkStart w:id="63" w:name="_Toc207494223"/>
       <w:r>
         <w:t>Enable/Disable Hyper V</w:t>
       </w:r>
@@ -7566,7 +7545,7 @@
       <w:pPr>
         <w:pStyle w:val="Heading2"/>
       </w:pPr>
-      <w:bookmarkStart w:id="64" w:name="_Toc205720428"/>
+      <w:bookmarkStart w:id="64" w:name="_Toc207494224"/>
       <w:r>
         <w:t>Enabling:</w:t>
       </w:r>
@@ -7625,7 +7604,7 @@
           <w:szCs w:val="20"/>
         </w:rPr>
       </w:pPr>
-      <w:bookmarkStart w:id="65" w:name="_Toc205720429"/>
+      <w:bookmarkStart w:id="65" w:name="_Toc207494225"/>
       <w:r>
         <w:rPr>
           <w:rStyle w:val="Heading2Char"/>
@@ -7710,7 +7689,7 @@
       <w:pPr>
         <w:pStyle w:val="Heading1"/>
       </w:pPr>
-      <w:bookmarkStart w:id="66" w:name="_Toc205720430"/>
+      <w:bookmarkStart w:id="66" w:name="_Toc207494226"/>
       <w:r>
         <w:t xml:space="preserve">How to Install </w:t>
       </w:r>
@@ -7747,11 +7726,6 @@
     </w:p>
     <w:p>
       <w:pPr>
-        <w:pStyle w:val="ListParagraph"/>
-        <w:numPr>
-          <w:ilvl w:val="0"/>
-          <w:numId w:val="5"/>
-        </w:numPr>
         <w:rPr>
           <w:rStyle w:val="Heading2Char"/>
           <w:rFonts w:asciiTheme="minorHAnsi" w:hAnsiTheme="minorHAnsi" w:cstheme="minorHAnsi"/>
@@ -7760,28 +7734,6 @@
           <w:szCs w:val="22"/>
         </w:rPr>
       </w:pPr>
-      <w:bookmarkStart w:id="67" w:name="_Toc205720431"/>
-      <w:r>
-        <w:rPr>
-          <w:rStyle w:val="Heading2Char"/>
-          <w:rFonts w:asciiTheme="minorHAnsi" w:hAnsiTheme="minorHAnsi" w:cstheme="minorHAnsi"/>
-          <w:color w:val="auto"/>
-          <w:sz w:val="22"/>
-          <w:szCs w:val="22"/>
-        </w:rPr>
-        <w:t>Go to Control Panel</w:t>
-      </w:r>
-      <w:r>
-        <w:rPr>
-          <w:rStyle w:val="Heading2Char"/>
-          <w:rFonts w:asciiTheme="minorHAnsi" w:hAnsiTheme="minorHAnsi" w:cstheme="minorHAnsi"/>
-          <w:color w:val="auto"/>
-          <w:sz w:val="22"/>
-          <w:szCs w:val="22"/>
-        </w:rPr>
-        <w:t xml:space="preserve"> -&gt; Programs -&gt; Windows Feature</w:t>
-      </w:r>
-      <w:bookmarkEnd w:id="67"/>
     </w:p>
     <w:p>
       <w:pPr>
@@ -7793,6 +7745,18 @@
       </w:pPr>
       <w:r>
         <w:lastRenderedPageBreak/>
+        <w:t>Go to Control Panel -&gt; Programs -&gt; Windows Feature</w:t>
+      </w:r>
+    </w:p>
+    <w:p>
+      <w:pPr>
+        <w:pStyle w:val="ListParagraph"/>
+        <w:numPr>
+          <w:ilvl w:val="0"/>
+          <w:numId w:val="5"/>
+        </w:numPr>
+      </w:pPr>
+      <w:r>
         <w:t>Enable the</w:t>
       </w:r>
       <w:r>
@@ -8070,7 +8034,7 @@
       <w:pPr>
         <w:pStyle w:val="Heading1"/>
       </w:pPr>
-      <w:bookmarkStart w:id="68" w:name="_Toc205720432"/>
+      <w:bookmarkStart w:id="67" w:name="_Toc207494227"/>
       <w:r>
         <w:t>How To Fix Nvidia</w:t>
       </w:r>
@@ -8080,7 +8044,7 @@
       <w:r>
         <w:t xml:space="preserve"> 14109 error in System Services when trying to start a service.</w:t>
       </w:r>
-      <w:bookmarkEnd w:id="68"/>
+      <w:bookmarkEnd w:id="67"/>
     </w:p>
     <w:p/>
     <w:p>
@@ -8151,11 +8115,12 @@
       <w:pPr>
         <w:pStyle w:val="Heading1"/>
       </w:pPr>
-      <w:bookmarkStart w:id="69" w:name="_Toc205720433"/>
-      <w:r>
+      <w:bookmarkStart w:id="68" w:name="_Toc207494228"/>
+      <w:r>
+        <w:lastRenderedPageBreak/>
         <w:t>Prevent Uninstalling/Disabling Extension on Chrome Browser:</w:t>
       </w:r>
-      <w:bookmarkEnd w:id="69"/>
+      <w:bookmarkEnd w:id="68"/>
     </w:p>
     <w:p>
       <w:hyperlink r:id="rId14" w:history="1">
@@ -8169,7 +8134,6 @@
     </w:p>
     <w:p>
       <w:r>
-        <w:lastRenderedPageBreak/>
         <w:t>Open Regedit</w:t>
       </w:r>
     </w:p>
@@ -8219,44 +8183,51 @@
       </w:r>
     </w:p>
     <w:p>
+      <w:r>
+        <w:t>ponfpcnoihfmfllpaingbgckeeldkhle;https://clients2.google.com/service/update2/crx</w:t>
+      </w:r>
+    </w:p>
+    <w:p>
+      <w:r>
+        <w:t>Improve Youtube</w:t>
+      </w:r>
+    </w:p>
+    <w:p>
       <w:proofErr w:type="gramStart"/>
       <w:r>
-        <w:t>ponfpcnoihfmfllpaingbgckeeldkhle;https://clients2.google.com/service/update2/crx</w:t>
+        <w:t>bnomihfieiccainjcjblhegjgglakjdd;https://clients2.google.com/service/update2/crx</w:t>
       </w:r>
       <w:proofErr w:type="gramEnd"/>
     </w:p>
-    <w:p>
-      <w:r>
-        <w:t>Improve Youtube</w:t>
-      </w:r>
-    </w:p>
-    <w:p>
-      <w:proofErr w:type="gramStart"/>
-      <w:r>
-        <w:t>bnomihfieiccainjcjblhegjgglakjdd;https://clients2.google.com/service/update2/crx</w:t>
-      </w:r>
-      <w:proofErr w:type="gramEnd"/>
-      <w:r>
-        <w:br/>
-      </w:r>
-      <w:r>
-        <w:br/>
-      </w:r>
-      <w:r>
-        <w:br/>
-      </w:r>
+    <w:p/>
+    <w:p>
+      <w:pPr>
+        <w:pStyle w:val="Heading1"/>
+        <w:rPr>
+          <w:rStyle w:val="Heading1Char"/>
+          <w:rFonts w:asciiTheme="minorHAnsi" w:eastAsiaTheme="minorHAnsi" w:hAnsiTheme="minorHAnsi" w:cstheme="minorBidi"/>
+          <w:color w:val="auto"/>
+          <w:sz w:val="22"/>
+          <w:szCs w:val="22"/>
+        </w:rPr>
+      </w:pPr>
+      <w:bookmarkStart w:id="69" w:name="_Toc207494229"/>
       <w:r>
         <w:rPr>
           <w:rStyle w:val="Heading1Char"/>
         </w:rPr>
+        <w:lastRenderedPageBreak/>
         <w:t>How to Fix blank white/black screen when opening Chromium based browsers:</w:t>
       </w:r>
+      <w:bookmarkEnd w:id="69"/>
       <w:r>
         <w:rPr>
           <w:rStyle w:val="Heading1Char"/>
         </w:rPr>
         <w:br/>
       </w:r>
+    </w:p>
+    <w:p>
       <w:r>
         <w:rPr>
           <w:rStyle w:val="Heading1Char"/>
@@ -8264,8 +8235,11 @@
         <w:br/>
       </w:r>
       <w:r>
+        <w:rPr>
+          <w:noProof/>
+        </w:rPr>
         <w:drawing>
-          <wp:inline distT="0" distB="0" distL="0" distR="0" wp14:anchorId="7948041C" wp14:editId="43A16887">
+          <wp:inline distT="0" distB="0" distL="0" distR="0" wp14:anchorId="4CD2F7D7" wp14:editId="547AC85F">
             <wp:extent cx="5943600" cy="3356610"/>
             <wp:effectExtent l="0" t="0" r="0" b="0"/>
             <wp:docPr id="1332699119" name="Picture 1" descr="A screenshot of a computer&#10;&#10;AI-generated content may be incorrect."/>
@@ -8330,7 +8304,6 @@
     </w:p>
     <w:p>
       <w:r>
-        <w:lastRenderedPageBreak/>
         <w:t xml:space="preserve">"C:\Program Files\Google\Chrome\Application\chrome.exe" </w:t>
       </w:r>
       <w:r>
@@ -8353,8 +8326,12 @@
         <w:pStyle w:val="ListParagraph"/>
       </w:pPr>
       <w:r>
+        <w:rPr>
+          <w:noProof/>
+        </w:rPr>
+        <w:lastRenderedPageBreak/>
         <w:drawing>
-          <wp:inline distT="0" distB="0" distL="0" distR="0" wp14:anchorId="3F138F8C" wp14:editId="2373543A">
+          <wp:inline distT="0" distB="0" distL="0" distR="0" wp14:anchorId="0565D97B" wp14:editId="2F54E58D">
             <wp:extent cx="4286848" cy="5649113"/>
             <wp:effectExtent l="0" t="0" r="0" b="8890"/>
             <wp:docPr id="519331643" name="Picture 1" descr="A screenshot of a computer&#10;&#10;AI-generated content may be incorrect."/>
@@ -9724,6 +9701,7 @@
   <w:style w:type="character" w:default="1" w:styleId="DefaultParagraphFont">
     <w:name w:val="Default Paragraph Font"/>
     <w:uiPriority w:val="1"/>
+    <w:semiHidden/>
     <w:unhideWhenUsed/>
   </w:style>
   <w:style w:type="table" w:default="1" w:styleId="TableNormal">

</xml_diff>